<commit_message>
Protocolos - SNMP - Revisão do conteúdo
</commit_message>
<xml_diff>
--- a/Redes/Apostila de Redes.docx
+++ b/Redes/Apostila de Redes.docx
@@ -308,7 +308,37 @@
           <w:lang w:val="pt-BR"/>
         </w:rPr>
         <w:tab/>
-        <w:t>Os computadores da década de 50 eram grandes e com sistemas complexos, díficies de manipular, e somente pessoas especializadas conseguiam operar. Então na década de 60 foram criados os primeiros terminais interativos, gerando uma maior facilidade na comunicação do usuário e o sistema, e também uma melhoria nos recursos de processamento da CPU, onde foi criado sistemas de tempo compartilhado, conhecido como time-Sharing, que permiti que vários usuários façam interrassões com o sistema ao mesmo tempo. Na prática é tão rápido que não da pra perceber, mais ocorre um revezamento.</w:t>
+        <w:t xml:space="preserve">Os computadores da década de 50 eram grandes e com sistemas complexos, díficies de manipular, e somente pessoas especializadas conseguiam operar. Então na década de 60 foram criados os primeiros terminais interativos, gerando uma maior facilidade na comunicação do usuário e o sistema, e também uma melhoria nos recursos de processamento da CPU, onde foi criado sistemas de tempo compartilhado, conhecido como </w:t>
+      </w:r>
+      <w:r>
+        <w:rPr>
+          <w:rFonts w:cs="Bahnschrift Light SemiCondensed" w:ascii="Bahnschrift Light SemiCondensed" w:hAnsi="Bahnschrift Light SemiCondensed"/>
+          <w:b/>
+          <w:bCs/>
+          <w:i w:val="false"/>
+          <w:iCs w:val="false"/>
+          <w:color w:val="auto"/>
+          <w:sz w:val="24"/>
+          <w:szCs w:val="24"/>
+          <w:u w:val="none"/>
+          <w:lang w:val="pt-BR"/>
+        </w:rPr>
+        <w:t>time-Sharing</w:t>
+      </w:r>
+      <w:r>
+        <w:rPr>
+          <w:rFonts w:cs="Bahnschrift Light SemiCondensed" w:ascii="Bahnschrift Light SemiCondensed" w:hAnsi="Bahnschrift Light SemiCondensed"/>
+          <w:b w:val="false"/>
+          <w:bCs w:val="false"/>
+          <w:i w:val="false"/>
+          <w:iCs w:val="false"/>
+          <w:color w:val="auto"/>
+          <w:sz w:val="24"/>
+          <w:szCs w:val="24"/>
+          <w:u w:val="none"/>
+          <w:lang w:val="pt-BR"/>
+        </w:rPr>
+        <w:t>, que permiti que vários usuários façam interrassões com o sistema ao mesmo tempo. Na prática é tão rápido que não da pra perceber, mais ocorre um revezamento.</w:t>
       </w:r>
     </w:p>
     <w:p>
@@ -344,7 +374,7 @@
           <w:lang w:val="pt-BR"/>
         </w:rPr>
         <w:tab/>
-        <w:t>Com a possibilidade de interação de mais de um usuário, a interconexão de sistemas começou nas organizações, e apartir disso a interconexão foi se desenvolvendo até chegar ao conhemos hoje como redes de computadores.</w:t>
+        <w:t>Com a possibilidade de interação de mais de um usuário, a interconexão de sistemas começou nas organizações, e apartir disso a interconexão foi se desenvolvendo até chegar ao que conhecemos hoje como redes de computadores.</w:t>
       </w:r>
     </w:p>
     <w:p>
@@ -479,7 +509,7 @@
           <w:lang w:val="pt-BR"/>
         </w:rPr>
         <w:tab/>
-        <w:t xml:space="preserve">As são classificadas a partir da disposição geográfica e hierárquica. As mais conhecidas são as redes, </w:t>
+        <w:t xml:space="preserve">As redes são classificadas a partir da disposição geográfica e hierárquica. As mais conhecidas são as redes, </w:t>
       </w:r>
       <w:r>
         <w:rPr>
@@ -509,7 +539,7 @@
           <w:u w:val="none"/>
           <w:lang w:val="pt-BR"/>
         </w:rPr>
-        <w:t xml:space="preserve">,  </w:t>
+        <w:t xml:space="preserve">, </w:t>
       </w:r>
       <w:r>
         <w:rPr>
@@ -2621,6 +2651,388 @@
         </w:rPr>
         <w:tab/>
         <w:t>O tipo de rede cliente servidor possui de um lado um cliente e do outro o servidor ,que armazena as informações que serão acessadas pelo cliente. Um exemplo prático desse tipo de rede é o acesso a sites na internet.</w:t>
+      </w:r>
+    </w:p>
+    <w:p>
+      <w:pPr>
+        <w:pStyle w:val="Normal"/>
+        <w:bidi w:val="0"/>
+        <w:jc w:val="start"/>
+        <w:rPr>
+          <w:rFonts w:ascii="Bahnschrift Light SemiCondensed" w:hAnsi="Bahnschrift Light SemiCondensed" w:cs="Bahnschrift Light SemiCondensed"/>
+          <w:b/>
+          <w:bCs/>
+          <w:i w:val="false"/>
+          <w:i w:val="false"/>
+          <w:iCs w:val="false"/>
+          <w:color w:val="auto"/>
+          <w:sz w:val="32"/>
+          <w:szCs w:val="32"/>
+          <w:lang w:val="pt-BR"/>
+        </w:rPr>
+      </w:pPr>
+      <w:r>
+        <w:rPr/>
+      </w:r>
+    </w:p>
+    <w:p>
+      <w:pPr>
+        <w:pStyle w:val="Normal"/>
+        <w:bidi w:val="0"/>
+        <w:jc w:val="start"/>
+        <w:rPr>
+          <w:rFonts w:ascii="Bahnschrift Light SemiCondensed" w:hAnsi="Bahnschrift Light SemiCondensed" w:cs="Bahnschrift Light SemiCondensed"/>
+          <w:b/>
+          <w:bCs/>
+          <w:i w:val="false"/>
+          <w:i w:val="false"/>
+          <w:iCs w:val="false"/>
+          <w:color w:val="auto"/>
+          <w:sz w:val="32"/>
+          <w:szCs w:val="32"/>
+          <w:lang w:val="pt-BR"/>
+        </w:rPr>
+      </w:pPr>
+      <w:r>
+        <w:rPr>
+          <w:rFonts w:cs="Bahnschrift Light SemiCondensed" w:ascii="Bahnschrift Light SemiCondensed" w:hAnsi="Bahnschrift Light SemiCondensed"/>
+          <w:b/>
+          <w:bCs/>
+          <w:i w:val="false"/>
+          <w:iCs w:val="false"/>
+          <w:color w:val="auto"/>
+          <w:sz w:val="32"/>
+          <w:szCs w:val="32"/>
+          <w:u w:val="none"/>
+          <w:lang w:val="pt-BR"/>
+        </w:rPr>
+        <w:t>1.</w:t>
+      </w:r>
+      <w:r>
+        <w:rPr>
+          <w:rFonts w:cs="Bahnschrift Light SemiCondensed" w:ascii="Bahnschrift Light SemiCondensed" w:hAnsi="Bahnschrift Light SemiCondensed"/>
+          <w:b/>
+          <w:bCs/>
+          <w:i w:val="false"/>
+          <w:iCs w:val="false"/>
+          <w:color w:val="auto"/>
+          <w:sz w:val="32"/>
+          <w:szCs w:val="32"/>
+          <w:u w:val="none"/>
+          <w:lang w:val="pt-BR"/>
+        </w:rPr>
+        <w:t>3</w:t>
+      </w:r>
+      <w:r>
+        <w:rPr>
+          <w:rFonts w:cs="Bahnschrift Light SemiCondensed" w:ascii="Bahnschrift Light SemiCondensed" w:hAnsi="Bahnschrift Light SemiCondensed"/>
+          <w:b/>
+          <w:bCs/>
+          <w:i w:val="false"/>
+          <w:iCs w:val="false"/>
+          <w:color w:val="auto"/>
+          <w:sz w:val="32"/>
+          <w:szCs w:val="32"/>
+          <w:u w:val="none"/>
+          <w:lang w:val="pt-BR"/>
+        </w:rPr>
+        <w:t xml:space="preserve"> – </w:t>
+      </w:r>
+      <w:r>
+        <w:rPr>
+          <w:rFonts w:cs="Bahnschrift Light SemiCondensed" w:ascii="Bahnschrift Light SemiCondensed" w:hAnsi="Bahnschrift Light SemiCondensed"/>
+          <w:b/>
+          <w:bCs/>
+          <w:i w:val="false"/>
+          <w:iCs w:val="false"/>
+          <w:color w:val="auto"/>
+          <w:sz w:val="32"/>
+          <w:szCs w:val="32"/>
+          <w:u w:val="none"/>
+          <w:lang w:val="pt-BR"/>
+        </w:rPr>
+        <w:t>Principais Componentes de uma Rede</w:t>
+      </w:r>
+      <w:r>
+        <w:rPr>
+          <w:rFonts w:cs="Bahnschrift Light SemiCondensed" w:ascii="Bahnschrift Light SemiCondensed" w:hAnsi="Bahnschrift Light SemiCondensed"/>
+          <w:b/>
+          <w:bCs/>
+          <w:i w:val="false"/>
+          <w:iCs w:val="false"/>
+          <w:color w:val="auto"/>
+          <w:sz w:val="32"/>
+          <w:szCs w:val="32"/>
+          <w:u w:val="none"/>
+          <w:lang w:val="pt-BR"/>
+        </w:rPr>
+        <w:t>:</w:t>
+      </w:r>
+    </w:p>
+    <w:p>
+      <w:pPr>
+        <w:pStyle w:val="Normal"/>
+        <w:bidi w:val="0"/>
+        <w:jc w:val="start"/>
+        <w:rPr>
+          <w:rFonts w:ascii="Bahnschrift Light SemiCondensed" w:hAnsi="Bahnschrift Light SemiCondensed" w:cs="Bahnschrift Light SemiCondensed"/>
+          <w:b/>
+          <w:bCs/>
+          <w:i w:val="false"/>
+          <w:i w:val="false"/>
+          <w:iCs w:val="false"/>
+          <w:color w:val="auto"/>
+          <w:sz w:val="32"/>
+          <w:szCs w:val="32"/>
+          <w:lang w:val="pt-BR"/>
+        </w:rPr>
+      </w:pPr>
+      <w:r>
+        <w:rPr/>
+      </w:r>
+    </w:p>
+    <w:p>
+      <w:pPr>
+        <w:pStyle w:val="Normal"/>
+        <w:bidi w:val="0"/>
+        <w:jc w:val="start"/>
+        <w:rPr>
+          <w:rFonts w:ascii="Bahnschrift Light SemiCondensed" w:hAnsi="Bahnschrift Light SemiCondensed" w:cs="Bahnschrift Light SemiCondensed"/>
+          <w:b/>
+          <w:bCs/>
+          <w:i w:val="false"/>
+          <w:i w:val="false"/>
+          <w:iCs w:val="false"/>
+          <w:color w:val="auto"/>
+          <w:sz w:val="32"/>
+          <w:szCs w:val="32"/>
+          <w:lang w:val="pt-BR"/>
+        </w:rPr>
+      </w:pPr>
+      <w:r>
+        <w:rPr>
+          <w:rFonts w:cs="Bahnschrift Light SemiCondensed" w:ascii="Bahnschrift Light SemiCondensed" w:hAnsi="Bahnschrift Light SemiCondensed"/>
+          <w:b/>
+          <w:bCs/>
+          <w:i w:val="false"/>
+          <w:iCs w:val="false"/>
+          <w:color w:val="auto"/>
+          <w:sz w:val="32"/>
+          <w:szCs w:val="32"/>
+          <w:u w:val="none"/>
+          <w:lang w:val="pt-BR"/>
+        </w:rPr>
+        <w:tab/>
+      </w:r>
+      <w:r>
+        <w:rPr>
+          <w:rFonts w:cs="Bahnschrift Light SemiCondensed" w:ascii="Bahnschrift Light SemiCondensed" w:hAnsi="Bahnschrift Light SemiCondensed"/>
+          <w:b w:val="false"/>
+          <w:bCs w:val="false"/>
+          <w:i w:val="false"/>
+          <w:iCs w:val="false"/>
+          <w:color w:val="auto"/>
+          <w:sz w:val="24"/>
+          <w:szCs w:val="24"/>
+          <w:u w:val="none"/>
+          <w:lang w:val="pt-BR"/>
+        </w:rPr>
+        <w:t xml:space="preserve">Antes de falarmos um pouco sobre </w:t>
+      </w:r>
+      <w:r>
+        <w:rPr>
+          <w:rFonts w:cs="Bahnschrift Light SemiCondensed" w:ascii="Bahnschrift Light SemiCondensed" w:hAnsi="Bahnschrift Light SemiCondensed"/>
+          <w:b w:val="false"/>
+          <w:bCs w:val="false"/>
+          <w:i w:val="false"/>
+          <w:iCs w:val="false"/>
+          <w:color w:val="auto"/>
+          <w:sz w:val="24"/>
+          <w:szCs w:val="24"/>
+          <w:u w:val="none"/>
+          <w:lang w:val="pt-BR"/>
+        </w:rPr>
+        <w:t>os principais componentes em uma rede</w:t>
+      </w:r>
+      <w:r>
+        <w:rPr>
+          <w:rFonts w:cs="Bahnschrift Light SemiCondensed" w:ascii="Bahnschrift Light SemiCondensed" w:hAnsi="Bahnschrift Light SemiCondensed"/>
+          <w:b w:val="false"/>
+          <w:bCs w:val="false"/>
+          <w:i w:val="false"/>
+          <w:iCs w:val="false"/>
+          <w:color w:val="auto"/>
+          <w:sz w:val="24"/>
+          <w:szCs w:val="24"/>
+          <w:u w:val="none"/>
+          <w:lang w:val="pt-BR"/>
+        </w:rPr>
+        <w:t xml:space="preserve"> </w:t>
+      </w:r>
+      <w:r>
+        <w:rPr>
+          <w:rFonts w:cs="Bahnschrift Light SemiCondensed" w:ascii="Bahnschrift Light SemiCondensed" w:hAnsi="Bahnschrift Light SemiCondensed"/>
+          <w:b w:val="false"/>
+          <w:bCs w:val="false"/>
+          <w:i w:val="false"/>
+          <w:iCs w:val="false"/>
+          <w:color w:val="auto"/>
+          <w:sz w:val="24"/>
+          <w:szCs w:val="24"/>
+          <w:u w:val="none"/>
+          <w:lang w:val="pt-BR"/>
+        </w:rPr>
+        <w:t>de computadores, precisamos entender o que são componentes primeiro.</w:t>
+      </w:r>
+    </w:p>
+    <w:p>
+      <w:pPr>
+        <w:pStyle w:val="Normal"/>
+        <w:bidi w:val="0"/>
+        <w:jc w:val="start"/>
+        <w:rPr>
+          <w:rFonts w:ascii="Bahnschrift Light SemiCondensed" w:hAnsi="Bahnschrift Light SemiCondensed" w:cs="Bahnschrift Light SemiCondensed"/>
+          <w:b/>
+          <w:bCs/>
+          <w:i w:val="false"/>
+          <w:i w:val="false"/>
+          <w:iCs w:val="false"/>
+          <w:color w:val="auto"/>
+          <w:sz w:val="32"/>
+          <w:szCs w:val="32"/>
+          <w:lang w:val="pt-BR"/>
+        </w:rPr>
+      </w:pPr>
+      <w:r>
+        <w:rPr>
+          <w:rFonts w:cs="Bahnschrift Light SemiCondensed" w:ascii="Bahnschrift Light SemiCondensed" w:hAnsi="Bahnschrift Light SemiCondensed"/>
+          <w:b w:val="false"/>
+          <w:bCs w:val="false"/>
+          <w:i w:val="false"/>
+          <w:iCs w:val="false"/>
+          <w:color w:val="auto"/>
+          <w:sz w:val="24"/>
+          <w:szCs w:val="24"/>
+          <w:u w:val="none"/>
+          <w:lang w:val="pt-BR"/>
+        </w:rPr>
+        <w:tab/>
+        <w:t xml:space="preserve">Os </w:t>
+      </w:r>
+      <w:r>
+        <w:rPr>
+          <w:rFonts w:cs="Bahnschrift Light SemiCondensed" w:ascii="Bahnschrift Light SemiCondensed" w:hAnsi="Bahnschrift Light SemiCondensed"/>
+          <w:b/>
+          <w:bCs/>
+          <w:i w:val="false"/>
+          <w:iCs w:val="false"/>
+          <w:color w:val="auto"/>
+          <w:sz w:val="24"/>
+          <w:szCs w:val="24"/>
+          <w:u w:val="none"/>
+          <w:lang w:val="pt-BR"/>
+        </w:rPr>
+        <w:t xml:space="preserve">Componentes de Computadores </w:t>
+      </w:r>
+      <w:r>
+        <w:rPr>
+          <w:rFonts w:cs="Bahnschrift Light SemiCondensed" w:ascii="Bahnschrift Light SemiCondensed" w:hAnsi="Bahnschrift Light SemiCondensed"/>
+          <w:b w:val="false"/>
+          <w:bCs w:val="false"/>
+          <w:i w:val="false"/>
+          <w:iCs w:val="false"/>
+          <w:color w:val="auto"/>
+          <w:sz w:val="24"/>
+          <w:szCs w:val="24"/>
+          <w:u w:val="none"/>
+          <w:lang w:val="pt-BR"/>
+        </w:rPr>
+        <w:t>são hardwares e softwares que permitem que computadores e outros positivos posam se comunicar.</w:t>
+      </w:r>
+    </w:p>
+    <w:p>
+      <w:pPr>
+        <w:pStyle w:val="Normal"/>
+        <w:bidi w:val="0"/>
+        <w:jc w:val="start"/>
+        <w:rPr>
+          <w:rFonts w:ascii="Bahnschrift Light SemiCondensed" w:hAnsi="Bahnschrift Light SemiCondensed" w:cs="Bahnschrift Light SemiCondensed"/>
+          <w:b/>
+          <w:bCs/>
+          <w:i w:val="false"/>
+          <w:i w:val="false"/>
+          <w:iCs w:val="false"/>
+          <w:color w:val="auto"/>
+          <w:sz w:val="32"/>
+          <w:szCs w:val="32"/>
+          <w:lang w:val="pt-BR"/>
+        </w:rPr>
+      </w:pPr>
+      <w:r>
+        <w:rPr>
+          <w:rFonts w:cs="Bahnschrift Light SemiCondensed" w:ascii="Bahnschrift Light SemiCondensed" w:hAnsi="Bahnschrift Light SemiCondensed"/>
+          <w:b w:val="false"/>
+          <w:bCs w:val="false"/>
+          <w:i w:val="false"/>
+          <w:iCs w:val="false"/>
+          <w:color w:val="auto"/>
+          <w:sz w:val="24"/>
+          <w:szCs w:val="24"/>
+          <w:u w:val="none"/>
+          <w:lang w:val="pt-BR"/>
+        </w:rPr>
+        <w:tab/>
+        <w:t xml:space="preserve">Entre os componentes de hardware encontramos, computadores, servidores, smartphones, tablets, câmeras, dispositivos IoT, </w:t>
+      </w:r>
+      <w:r>
+        <w:rPr>
+          <w:rFonts w:cs="Bahnschrift Light SemiCondensed" w:ascii="Bahnschrift Light SemiCondensed" w:hAnsi="Bahnschrift Light SemiCondensed"/>
+          <w:b w:val="false"/>
+          <w:bCs w:val="false"/>
+          <w:i w:val="false"/>
+          <w:iCs w:val="false"/>
+          <w:color w:val="auto"/>
+          <w:sz w:val="24"/>
+          <w:szCs w:val="24"/>
+          <w:u w:val="none"/>
+          <w:lang w:val="pt-BR"/>
+        </w:rPr>
+        <w:t>e dispositivos de conectividade, como a placa de rede, cabos de rede, hubs, switchs, roteadores, modens, firewalls e repetidores.</w:t>
+      </w:r>
+    </w:p>
+    <w:p>
+      <w:pPr>
+        <w:pStyle w:val="Normal"/>
+        <w:bidi w:val="0"/>
+        <w:jc w:val="start"/>
+        <w:rPr>
+          <w:rFonts w:ascii="Bahnschrift Light SemiCondensed" w:hAnsi="Bahnschrift Light SemiCondensed" w:cs="Bahnschrift Light SemiCondensed"/>
+          <w:b/>
+          <w:bCs/>
+          <w:i w:val="false"/>
+          <w:i w:val="false"/>
+          <w:iCs w:val="false"/>
+          <w:color w:val="auto"/>
+          <w:sz w:val="32"/>
+          <w:szCs w:val="32"/>
+          <w:lang w:val="pt-BR"/>
+        </w:rPr>
+      </w:pPr>
+      <w:r>
+        <w:rPr>
+          <w:rFonts w:cs="Bahnschrift Light SemiCondensed" w:ascii="Bahnschrift Light SemiCondensed" w:hAnsi="Bahnschrift Light SemiCondensed"/>
+          <w:b w:val="false"/>
+          <w:bCs w:val="false"/>
+          <w:i w:val="false"/>
+          <w:iCs w:val="false"/>
+          <w:color w:val="auto"/>
+          <w:sz w:val="24"/>
+          <w:szCs w:val="24"/>
+          <w:u w:val="none"/>
+          <w:lang w:val="pt-BR"/>
+        </w:rPr>
+        <w:tab/>
+        <w:t xml:space="preserve">Já entre os componentes de software encontramos protocolos de rede </w:t>
       </w:r>
     </w:p>
     <w:sectPr>
@@ -2634,255 +3046,6 @@
     </w:sectPr>
   </w:body>
 </w:document>
-</file>
-
-<file path=word/numbering.xml><?xml version="1.0" encoding="utf-8"?>
-<w:numbering xmlns:w="http://schemas.openxmlformats.org/wordprocessingml/2006/main" xmlns:o="urn:schemas-microsoft-com:office:office" xmlns:r="http://schemas.openxmlformats.org/officeDocument/2006/relationships" xmlns:v="urn:schemas-microsoft-com:vml" xmlns:mc="http://schemas.openxmlformats.org/markup-compatibility/2006" xmlns:w14="http://schemas.microsoft.com/office/word/2010/wordml" mc:Ignorable="w14">
-  <w:abstractNum w:abstractNumId="1">
-    <w:lvl w:ilvl="0">
-      <w:start w:val="1"/>
-      <w:numFmt w:val="decimal"/>
-      <w:lvlText w:val="%1."/>
-      <w:lvlJc w:val="start"/>
-      <w:pPr>
-        <w:tabs>
-          <w:tab w:val="num" w:pos="720"/>
-        </w:tabs>
-        <w:ind w:start="720" w:hanging="360"/>
-      </w:pPr>
-      <w:rPr/>
-    </w:lvl>
-    <w:lvl w:ilvl="1">
-      <w:start w:val="1"/>
-      <w:numFmt w:val="decimal"/>
-      <w:lvlText w:val="%2."/>
-      <w:lvlJc w:val="start"/>
-      <w:pPr>
-        <w:tabs>
-          <w:tab w:val="num" w:pos="1080"/>
-        </w:tabs>
-        <w:ind w:start="1080" w:hanging="360"/>
-      </w:pPr>
-      <w:rPr/>
-    </w:lvl>
-    <w:lvl w:ilvl="2">
-      <w:start w:val="1"/>
-      <w:numFmt w:val="decimal"/>
-      <w:lvlText w:val="%3."/>
-      <w:lvlJc w:val="start"/>
-      <w:pPr>
-        <w:tabs>
-          <w:tab w:val="num" w:pos="1440"/>
-        </w:tabs>
-        <w:ind w:start="1440" w:hanging="360"/>
-      </w:pPr>
-      <w:rPr/>
-    </w:lvl>
-    <w:lvl w:ilvl="3">
-      <w:start w:val="1"/>
-      <w:numFmt w:val="decimal"/>
-      <w:lvlText w:val="%4."/>
-      <w:lvlJc w:val="start"/>
-      <w:pPr>
-        <w:tabs>
-          <w:tab w:val="num" w:pos="1800"/>
-        </w:tabs>
-        <w:ind w:start="1800" w:hanging="360"/>
-      </w:pPr>
-      <w:rPr/>
-    </w:lvl>
-    <w:lvl w:ilvl="4">
-      <w:start w:val="1"/>
-      <w:numFmt w:val="decimal"/>
-      <w:lvlText w:val="%5."/>
-      <w:lvlJc w:val="start"/>
-      <w:pPr>
-        <w:tabs>
-          <w:tab w:val="num" w:pos="2160"/>
-        </w:tabs>
-        <w:ind w:start="2160" w:hanging="360"/>
-      </w:pPr>
-      <w:rPr/>
-    </w:lvl>
-    <w:lvl w:ilvl="5">
-      <w:start w:val="1"/>
-      <w:numFmt w:val="decimal"/>
-      <w:lvlText w:val="%6."/>
-      <w:lvlJc w:val="start"/>
-      <w:pPr>
-        <w:tabs>
-          <w:tab w:val="num" w:pos="2520"/>
-        </w:tabs>
-        <w:ind w:start="2520" w:hanging="360"/>
-      </w:pPr>
-      <w:rPr/>
-    </w:lvl>
-    <w:lvl w:ilvl="6">
-      <w:start w:val="1"/>
-      <w:numFmt w:val="decimal"/>
-      <w:lvlText w:val="%7."/>
-      <w:lvlJc w:val="start"/>
-      <w:pPr>
-        <w:tabs>
-          <w:tab w:val="num" w:pos="2880"/>
-        </w:tabs>
-        <w:ind w:start="2880" w:hanging="360"/>
-      </w:pPr>
-      <w:rPr/>
-    </w:lvl>
-    <w:lvl w:ilvl="7">
-      <w:start w:val="1"/>
-      <w:numFmt w:val="decimal"/>
-      <w:lvlText w:val="%8."/>
-      <w:lvlJc w:val="start"/>
-      <w:pPr>
-        <w:tabs>
-          <w:tab w:val="num" w:pos="3240"/>
-        </w:tabs>
-        <w:ind w:start="3240" w:hanging="360"/>
-      </w:pPr>
-      <w:rPr/>
-    </w:lvl>
-    <w:lvl w:ilvl="8">
-      <w:start w:val="1"/>
-      <w:numFmt w:val="decimal"/>
-      <w:lvlText w:val="%9."/>
-      <w:lvlJc w:val="start"/>
-      <w:pPr>
-        <w:tabs>
-          <w:tab w:val="num" w:pos="3600"/>
-        </w:tabs>
-        <w:ind w:start="3600" w:hanging="360"/>
-      </w:pPr>
-      <w:rPr/>
-    </w:lvl>
-  </w:abstractNum>
-  <w:abstractNum w:abstractNumId="2">
-    <w:lvl w:ilvl="0">
-      <w:start w:val="1"/>
-      <w:numFmt w:val="none"/>
-      <w:suff w:val="nothing"/>
-      <w:lvlText w:val=""/>
-      <w:lvlJc w:val="start"/>
-      <w:pPr>
-        <w:tabs>
-          <w:tab w:val="num" w:pos="0"/>
-        </w:tabs>
-        <w:ind w:start="0" w:hanging="0"/>
-      </w:pPr>
-    </w:lvl>
-    <w:lvl w:ilvl="1">
-      <w:start w:val="1"/>
-      <w:numFmt w:val="none"/>
-      <w:suff w:val="nothing"/>
-      <w:lvlText w:val=""/>
-      <w:lvlJc w:val="start"/>
-      <w:pPr>
-        <w:tabs>
-          <w:tab w:val="num" w:pos="0"/>
-        </w:tabs>
-        <w:ind w:start="0" w:hanging="0"/>
-      </w:pPr>
-    </w:lvl>
-    <w:lvl w:ilvl="2">
-      <w:start w:val="1"/>
-      <w:numFmt w:val="none"/>
-      <w:suff w:val="nothing"/>
-      <w:lvlText w:val=""/>
-      <w:lvlJc w:val="start"/>
-      <w:pPr>
-        <w:tabs>
-          <w:tab w:val="num" w:pos="0"/>
-        </w:tabs>
-        <w:ind w:start="0" w:hanging="0"/>
-      </w:pPr>
-    </w:lvl>
-    <w:lvl w:ilvl="3">
-      <w:start w:val="1"/>
-      <w:numFmt w:val="none"/>
-      <w:suff w:val="nothing"/>
-      <w:lvlText w:val=""/>
-      <w:lvlJc w:val="start"/>
-      <w:pPr>
-        <w:tabs>
-          <w:tab w:val="num" w:pos="0"/>
-        </w:tabs>
-        <w:ind w:start="0" w:hanging="0"/>
-      </w:pPr>
-    </w:lvl>
-    <w:lvl w:ilvl="4">
-      <w:start w:val="1"/>
-      <w:numFmt w:val="none"/>
-      <w:suff w:val="nothing"/>
-      <w:lvlText w:val=""/>
-      <w:lvlJc w:val="start"/>
-      <w:pPr>
-        <w:tabs>
-          <w:tab w:val="num" w:pos="0"/>
-        </w:tabs>
-        <w:ind w:start="0" w:hanging="0"/>
-      </w:pPr>
-    </w:lvl>
-    <w:lvl w:ilvl="5">
-      <w:start w:val="1"/>
-      <w:numFmt w:val="none"/>
-      <w:suff w:val="nothing"/>
-      <w:lvlText w:val=""/>
-      <w:lvlJc w:val="start"/>
-      <w:pPr>
-        <w:tabs>
-          <w:tab w:val="num" w:pos="0"/>
-        </w:tabs>
-        <w:ind w:start="0" w:hanging="0"/>
-      </w:pPr>
-    </w:lvl>
-    <w:lvl w:ilvl="6">
-      <w:start w:val="1"/>
-      <w:numFmt w:val="none"/>
-      <w:suff w:val="nothing"/>
-      <w:lvlText w:val=""/>
-      <w:lvlJc w:val="start"/>
-      <w:pPr>
-        <w:tabs>
-          <w:tab w:val="num" w:pos="0"/>
-        </w:tabs>
-        <w:ind w:start="0" w:hanging="0"/>
-      </w:pPr>
-    </w:lvl>
-    <w:lvl w:ilvl="7">
-      <w:start w:val="1"/>
-      <w:numFmt w:val="none"/>
-      <w:suff w:val="nothing"/>
-      <w:lvlText w:val=""/>
-      <w:lvlJc w:val="start"/>
-      <w:pPr>
-        <w:tabs>
-          <w:tab w:val="num" w:pos="0"/>
-        </w:tabs>
-        <w:ind w:start="0" w:hanging="0"/>
-      </w:pPr>
-    </w:lvl>
-    <w:lvl w:ilvl="8">
-      <w:start w:val="1"/>
-      <w:numFmt w:val="none"/>
-      <w:suff w:val="nothing"/>
-      <w:lvlText w:val=""/>
-      <w:lvlJc w:val="start"/>
-      <w:pPr>
-        <w:tabs>
-          <w:tab w:val="num" w:pos="0"/>
-        </w:tabs>
-        <w:ind w:start="0" w:hanging="0"/>
-      </w:pPr>
-    </w:lvl>
-  </w:abstractNum>
-  <w:num w:numId="1">
-    <w:abstractNumId w:val="1"/>
-  </w:num>
-  <w:num w:numId="2">
-    <w:abstractNumId w:val="2"/>
-  </w:num>
-</w:numbering>
 </file>
 
 <file path=word/styles.xml><?xml version="1.0" encoding="utf-8"?>

</xml_diff>

<commit_message>
Redes - Apostila - Componentes de Servidores
</commit_message>
<xml_diff>
--- a/Redes/Apostila de Redes.docx
+++ b/Redes/Apostila de Redes.docx
@@ -2672,123 +2672,83 @@
         </w:rPr>
       </w:pPr>
       <w:r>
-        <w:rPr/>
-      </w:r>
-    </w:p>
-    <w:p>
-      <w:pPr>
-        <w:pStyle w:val="Normal"/>
-        <w:bidi w:val="0"/>
-        <w:jc w:val="start"/>
-        <w:rPr>
-          <w:rFonts w:ascii="Bahnschrift Light SemiCondensed" w:hAnsi="Bahnschrift Light SemiCondensed" w:cs="Bahnschrift Light SemiCondensed"/>
-          <w:b/>
-          <w:bCs/>
-          <w:i w:val="false"/>
-          <w:i w:val="false"/>
-          <w:iCs w:val="false"/>
-          <w:color w:val="auto"/>
-          <w:sz w:val="32"/>
-          <w:szCs w:val="32"/>
-          <w:lang w:val="pt-BR"/>
-        </w:rPr>
-      </w:pPr>
-      <w:r>
-        <w:rPr>
-          <w:rFonts w:cs="Bahnschrift Light SemiCondensed" w:ascii="Bahnschrift Light SemiCondensed" w:hAnsi="Bahnschrift Light SemiCondensed"/>
-          <w:b/>
-          <w:bCs/>
-          <w:i w:val="false"/>
-          <w:iCs w:val="false"/>
-          <w:color w:val="auto"/>
-          <w:sz w:val="32"/>
-          <w:szCs w:val="32"/>
-          <w:u w:val="none"/>
-          <w:lang w:val="pt-BR"/>
-        </w:rPr>
-        <w:t>1.</w:t>
-      </w:r>
-      <w:r>
-        <w:rPr>
-          <w:rFonts w:cs="Bahnschrift Light SemiCondensed" w:ascii="Bahnschrift Light SemiCondensed" w:hAnsi="Bahnschrift Light SemiCondensed"/>
-          <w:b/>
-          <w:bCs/>
-          <w:i w:val="false"/>
-          <w:iCs w:val="false"/>
-          <w:color w:val="auto"/>
-          <w:sz w:val="32"/>
-          <w:szCs w:val="32"/>
-          <w:u w:val="none"/>
-          <w:lang w:val="pt-BR"/>
-        </w:rPr>
-        <w:t>3</w:t>
-      </w:r>
-      <w:r>
-        <w:rPr>
-          <w:rFonts w:cs="Bahnschrift Light SemiCondensed" w:ascii="Bahnschrift Light SemiCondensed" w:hAnsi="Bahnschrift Light SemiCondensed"/>
-          <w:b/>
-          <w:bCs/>
-          <w:i w:val="false"/>
-          <w:iCs w:val="false"/>
-          <w:color w:val="auto"/>
-          <w:sz w:val="32"/>
-          <w:szCs w:val="32"/>
-          <w:u w:val="none"/>
-          <w:lang w:val="pt-BR"/>
-        </w:rPr>
-        <w:t xml:space="preserve"> – </w:t>
-      </w:r>
-      <w:r>
-        <w:rPr>
-          <w:rFonts w:cs="Bahnschrift Light SemiCondensed" w:ascii="Bahnschrift Light SemiCondensed" w:hAnsi="Bahnschrift Light SemiCondensed"/>
-          <w:b/>
-          <w:bCs/>
-          <w:i w:val="false"/>
-          <w:iCs w:val="false"/>
-          <w:color w:val="auto"/>
-          <w:sz w:val="32"/>
-          <w:szCs w:val="32"/>
-          <w:u w:val="none"/>
-          <w:lang w:val="pt-BR"/>
-        </w:rPr>
-        <w:t>Principais Componentes de uma Rede</w:t>
-      </w:r>
-      <w:r>
-        <w:rPr>
-          <w:rFonts w:cs="Bahnschrift Light SemiCondensed" w:ascii="Bahnschrift Light SemiCondensed" w:hAnsi="Bahnschrift Light SemiCondensed"/>
-          <w:b/>
-          <w:bCs/>
-          <w:i w:val="false"/>
-          <w:iCs w:val="false"/>
-          <w:color w:val="auto"/>
-          <w:sz w:val="32"/>
-          <w:szCs w:val="32"/>
-          <w:u w:val="none"/>
-          <w:lang w:val="pt-BR"/>
-        </w:rPr>
-        <w:t>:</w:t>
-      </w:r>
-    </w:p>
-    <w:p>
-      <w:pPr>
-        <w:pStyle w:val="Normal"/>
-        <w:bidi w:val="0"/>
-        <w:jc w:val="start"/>
-        <w:rPr>
-          <w:rFonts w:ascii="Bahnschrift Light SemiCondensed" w:hAnsi="Bahnschrift Light SemiCondensed" w:cs="Bahnschrift Light SemiCondensed"/>
-          <w:b/>
-          <w:bCs/>
-          <w:i w:val="false"/>
-          <w:i w:val="false"/>
-          <w:iCs w:val="false"/>
-          <w:color w:val="auto"/>
-          <w:sz w:val="32"/>
-          <w:szCs w:val="32"/>
-          <w:lang w:val="pt-BR"/>
-        </w:rPr>
-      </w:pPr>
-      <w:r>
-        <w:rPr/>
+        <w:rPr>
+          <w:rFonts w:cs="Bahnschrift Light SemiCondensed" w:ascii="Bahnschrift Light SemiCondensed" w:hAnsi="Bahnschrift Light SemiCondensed"/>
+          <w:b/>
+          <w:bCs/>
+          <w:i w:val="false"/>
+          <w:iCs w:val="false"/>
+          <w:color w:val="auto"/>
+          <w:sz w:val="32"/>
+          <w:szCs w:val="32"/>
+          <w:lang w:val="pt-BR"/>
+        </w:rPr>
+      </w:r>
+    </w:p>
+    <w:p>
+      <w:pPr>
+        <w:pStyle w:val="Normal"/>
+        <w:bidi w:val="0"/>
+        <w:jc w:val="start"/>
+        <w:rPr>
+          <w:rFonts w:ascii="Bahnschrift Light SemiCondensed" w:hAnsi="Bahnschrift Light SemiCondensed" w:cs="Bahnschrift Light SemiCondensed"/>
+          <w:b/>
+          <w:bCs/>
+          <w:i w:val="false"/>
+          <w:i w:val="false"/>
+          <w:iCs w:val="false"/>
+          <w:color w:val="auto"/>
+          <w:sz w:val="32"/>
+          <w:szCs w:val="32"/>
+          <w:lang w:val="pt-BR"/>
+        </w:rPr>
+      </w:pPr>
+      <w:r>
+        <w:rPr>
+          <w:rFonts w:cs="Bahnschrift Light SemiCondensed" w:ascii="Bahnschrift Light SemiCondensed" w:hAnsi="Bahnschrift Light SemiCondensed"/>
+          <w:b/>
+          <w:bCs/>
+          <w:i w:val="false"/>
+          <w:iCs w:val="false"/>
+          <w:color w:val="auto"/>
+          <w:sz w:val="32"/>
+          <w:szCs w:val="32"/>
+          <w:u w:val="none"/>
+          <w:lang w:val="pt-BR"/>
+        </w:rPr>
+        <w:t>1.3 – Principais Componentes de uma Rede:</w:t>
+      </w:r>
+    </w:p>
+    <w:p>
+      <w:pPr>
+        <w:pStyle w:val="Normal"/>
+        <w:bidi w:val="0"/>
+        <w:jc w:val="start"/>
+        <w:rPr>
+          <w:rFonts w:ascii="Bahnschrift Light SemiCondensed" w:hAnsi="Bahnschrift Light SemiCondensed" w:cs="Bahnschrift Light SemiCondensed"/>
+          <w:b/>
+          <w:bCs/>
+          <w:i w:val="false"/>
+          <w:i w:val="false"/>
+          <w:iCs w:val="false"/>
+          <w:color w:val="auto"/>
+          <w:sz w:val="32"/>
+          <w:szCs w:val="32"/>
+          <w:lang w:val="pt-BR"/>
+        </w:rPr>
+      </w:pPr>
+      <w:r>
+        <w:rPr>
+          <w:rFonts w:cs="Bahnschrift Light SemiCondensed" w:ascii="Bahnschrift Light SemiCondensed" w:hAnsi="Bahnschrift Light SemiCondensed"/>
+          <w:b/>
+          <w:bCs/>
+          <w:i w:val="false"/>
+          <w:iCs w:val="false"/>
+          <w:color w:val="auto"/>
+          <w:sz w:val="32"/>
+          <w:szCs w:val="32"/>
+          <w:lang w:val="pt-BR"/>
+        </w:rPr>
       </w:r>
     </w:p>
     <w:p>
@@ -2837,52 +2797,7 @@
           <w:u w:val="none"/>
           <w:lang w:val="pt-BR"/>
         </w:rPr>
-        <w:t xml:space="preserve">Antes de falarmos um pouco sobre </w:t>
-      </w:r>
-      <w:r>
-        <w:rPr>
-          <w:rFonts w:cs="Bahnschrift Light SemiCondensed" w:ascii="Bahnschrift Light SemiCondensed" w:hAnsi="Bahnschrift Light SemiCondensed"/>
-          <w:b w:val="false"/>
-          <w:bCs w:val="false"/>
-          <w:i w:val="false"/>
-          <w:iCs w:val="false"/>
-          <w:color w:val="auto"/>
-          <w:sz w:val="24"/>
-          <w:szCs w:val="24"/>
-          <w:u w:val="none"/>
-          <w:lang w:val="pt-BR"/>
-        </w:rPr>
-        <w:t>os principais componentes em uma rede</w:t>
-      </w:r>
-      <w:r>
-        <w:rPr>
-          <w:rFonts w:cs="Bahnschrift Light SemiCondensed" w:ascii="Bahnschrift Light SemiCondensed" w:hAnsi="Bahnschrift Light SemiCondensed"/>
-          <w:b w:val="false"/>
-          <w:bCs w:val="false"/>
-          <w:i w:val="false"/>
-          <w:iCs w:val="false"/>
-          <w:color w:val="auto"/>
-          <w:sz w:val="24"/>
-          <w:szCs w:val="24"/>
-          <w:u w:val="none"/>
-          <w:lang w:val="pt-BR"/>
-        </w:rPr>
-        <w:t xml:space="preserve"> </w:t>
-      </w:r>
-      <w:r>
-        <w:rPr>
-          <w:rFonts w:cs="Bahnschrift Light SemiCondensed" w:ascii="Bahnschrift Light SemiCondensed" w:hAnsi="Bahnschrift Light SemiCondensed"/>
-          <w:b w:val="false"/>
-          <w:bCs w:val="false"/>
-          <w:i w:val="false"/>
-          <w:iCs w:val="false"/>
-          <w:color w:val="auto"/>
-          <w:sz w:val="24"/>
-          <w:szCs w:val="24"/>
-          <w:u w:val="none"/>
-          <w:lang w:val="pt-BR"/>
-        </w:rPr>
-        <w:t>de computadores, precisamos entender o que são componentes primeiro.</w:t>
+        <w:t>Antes de falarmos um pouco sobre os principais componentes em uma rede de computadores, precisamos entender o que são componentes primeiro.</w:t>
       </w:r>
     </w:p>
     <w:p>
@@ -2982,22 +2897,7 @@
           <w:lang w:val="pt-BR"/>
         </w:rPr>
         <w:tab/>
-        <w:t xml:space="preserve">Entre os componentes de hardware encontramos </w:t>
-      </w:r>
-      <w:r>
-        <w:rPr>
-          <w:rFonts w:cs="Bahnschrift Light SemiCondensed" w:ascii="Bahnschrift Light SemiCondensed" w:hAnsi="Bahnschrift Light SemiCondensed"/>
-          <w:b w:val="false"/>
-          <w:bCs w:val="false"/>
-          <w:i w:val="false"/>
-          <w:iCs w:val="false"/>
-          <w:color w:val="auto"/>
-          <w:sz w:val="24"/>
-          <w:szCs w:val="24"/>
-          <w:u w:val="none"/>
-          <w:lang w:val="pt-BR"/>
-        </w:rPr>
-        <w:t xml:space="preserve">os </w:t>
+        <w:t xml:space="preserve">Entre os componentes de hardware encontramos os </w:t>
       </w:r>
       <w:r>
         <w:rPr>
@@ -3027,7 +2927,22 @@
           <w:u w:val="none"/>
           <w:lang w:val="pt-BR"/>
         </w:rPr>
-        <w:t>como</w:t>
+        <w:t xml:space="preserve">como, </w:t>
+      </w:r>
+      <w:r>
+        <w:rPr>
+          <w:rFonts w:cs="Bahnschrift Light SemiCondensed" w:ascii="Bahnschrift Light SemiCondensed" w:hAnsi="Bahnschrift Light SemiCondensed"/>
+          <w:b/>
+          <w:bCs/>
+          <w:i w:val="false"/>
+          <w:iCs w:val="false"/>
+          <w:color w:val="auto"/>
+          <w:sz w:val="24"/>
+          <w:szCs w:val="24"/>
+          <w:u w:val="none"/>
+          <w:lang w:val="pt-BR"/>
+        </w:rPr>
+        <w:t>computadores</w:t>
       </w:r>
       <w:r>
         <w:rPr>
@@ -3057,7 +2972,7 @@
           <w:u w:val="none"/>
           <w:lang w:val="pt-BR"/>
         </w:rPr>
-        <w:t>computadores</w:t>
+        <w:t>servidores</w:t>
       </w:r>
       <w:r>
         <w:rPr>
@@ -3087,7 +3002,7 @@
           <w:u w:val="none"/>
           <w:lang w:val="pt-BR"/>
         </w:rPr>
-        <w:t>servidores</w:t>
+        <w:t>smartphones</w:t>
       </w:r>
       <w:r>
         <w:rPr>
@@ -3117,7 +3032,7 @@
           <w:u w:val="none"/>
           <w:lang w:val="pt-BR"/>
         </w:rPr>
-        <w:t>smartphones</w:t>
+        <w:t>tablets</w:t>
       </w:r>
       <w:r>
         <w:rPr>
@@ -3147,7 +3062,7 @@
           <w:u w:val="none"/>
           <w:lang w:val="pt-BR"/>
         </w:rPr>
-        <w:t>tablets</w:t>
+        <w:t>câmeras</w:t>
       </w:r>
       <w:r>
         <w:rPr>
@@ -3177,36 +3092,6 @@
           <w:u w:val="none"/>
           <w:lang w:val="pt-BR"/>
         </w:rPr>
-        <w:t>câmeras</w:t>
-      </w:r>
-      <w:r>
-        <w:rPr>
-          <w:rFonts w:cs="Bahnschrift Light SemiCondensed" w:ascii="Bahnschrift Light SemiCondensed" w:hAnsi="Bahnschrift Light SemiCondensed"/>
-          <w:b w:val="false"/>
-          <w:bCs w:val="false"/>
-          <w:i w:val="false"/>
-          <w:iCs w:val="false"/>
-          <w:color w:val="auto"/>
-          <w:sz w:val="24"/>
-          <w:szCs w:val="24"/>
-          <w:u w:val="none"/>
-          <w:lang w:val="pt-BR"/>
-        </w:rPr>
-        <w:t xml:space="preserve">, </w:t>
-      </w:r>
-      <w:r>
-        <w:rPr>
-          <w:rFonts w:cs="Bahnschrift Light SemiCondensed" w:ascii="Bahnschrift Light SemiCondensed" w:hAnsi="Bahnschrift Light SemiCondensed"/>
-          <w:b/>
-          <w:bCs/>
-          <w:i w:val="false"/>
-          <w:iCs w:val="false"/>
-          <w:color w:val="auto"/>
-          <w:sz w:val="24"/>
-          <w:szCs w:val="24"/>
-          <w:u w:val="none"/>
-          <w:lang w:val="pt-BR"/>
-        </w:rPr>
         <w:t>dispositivos IoT</w:t>
       </w:r>
       <w:r>
@@ -3222,82 +3107,22 @@
           <w:u w:val="none"/>
           <w:lang w:val="pt-BR"/>
         </w:rPr>
-        <w:t xml:space="preserve">, </w:t>
-      </w:r>
-      <w:r>
-        <w:rPr>
-          <w:rFonts w:cs="Bahnschrift Light SemiCondensed" w:ascii="Bahnschrift Light SemiCondensed" w:hAnsi="Bahnschrift Light SemiCondensed"/>
-          <w:b w:val="false"/>
-          <w:bCs w:val="false"/>
-          <w:i w:val="false"/>
-          <w:iCs w:val="false"/>
-          <w:color w:val="auto"/>
-          <w:sz w:val="24"/>
-          <w:szCs w:val="24"/>
-          <w:u w:val="none"/>
-          <w:lang w:val="pt-BR"/>
-        </w:rPr>
-        <w:t xml:space="preserve">e </w:t>
-      </w:r>
-      <w:r>
-        <w:rPr>
-          <w:rFonts w:cs="Bahnschrift Light SemiCondensed" w:ascii="Bahnschrift Light SemiCondensed" w:hAnsi="Bahnschrift Light SemiCondensed"/>
-          <w:b/>
-          <w:bCs/>
-          <w:i w:val="false"/>
-          <w:iCs w:val="false"/>
-          <w:color w:val="auto"/>
-          <w:sz w:val="24"/>
-          <w:szCs w:val="24"/>
-          <w:u w:val="none"/>
-          <w:lang w:val="pt-BR"/>
-        </w:rPr>
-        <w:t>D</w:t>
-      </w:r>
-      <w:r>
-        <w:rPr>
-          <w:rFonts w:cs="Bahnschrift Light SemiCondensed" w:ascii="Bahnschrift Light SemiCondensed" w:hAnsi="Bahnschrift Light SemiCondensed"/>
-          <w:b/>
-          <w:bCs/>
-          <w:i w:val="false"/>
-          <w:iCs w:val="false"/>
-          <w:color w:val="auto"/>
-          <w:sz w:val="24"/>
-          <w:szCs w:val="24"/>
-          <w:u w:val="none"/>
-          <w:lang w:val="pt-BR"/>
-        </w:rPr>
-        <w:t xml:space="preserve">ispositivos de </w:t>
-      </w:r>
-      <w:r>
-        <w:rPr>
-          <w:rFonts w:cs="Bahnschrift Light SemiCondensed" w:ascii="Bahnschrift Light SemiCondensed" w:hAnsi="Bahnschrift Light SemiCondensed"/>
-          <w:b/>
-          <w:bCs/>
-          <w:i w:val="false"/>
-          <w:iCs w:val="false"/>
-          <w:color w:val="auto"/>
-          <w:sz w:val="24"/>
-          <w:szCs w:val="24"/>
-          <w:u w:val="none"/>
-          <w:lang w:val="pt-BR"/>
-        </w:rPr>
-        <w:t>C</w:t>
-      </w:r>
-      <w:r>
-        <w:rPr>
-          <w:rFonts w:cs="Bahnschrift Light SemiCondensed" w:ascii="Bahnschrift Light SemiCondensed" w:hAnsi="Bahnschrift Light SemiCondensed"/>
-          <w:b/>
-          <w:bCs/>
-          <w:i w:val="false"/>
-          <w:iCs w:val="false"/>
-          <w:color w:val="auto"/>
-          <w:sz w:val="24"/>
-          <w:szCs w:val="24"/>
-          <w:u w:val="none"/>
-          <w:lang w:val="pt-BR"/>
-        </w:rPr>
-        <w:t>onectividade,</w:t>
+        <w:t xml:space="preserve">, e </w:t>
+      </w:r>
+      <w:r>
+        <w:rPr>
+          <w:rFonts w:cs="Bahnschrift Light SemiCondensed" w:ascii="Bahnschrift Light SemiCondensed" w:hAnsi="Bahnschrift Light SemiCondensed"/>
+          <w:b/>
+          <w:bCs/>
+          <w:i w:val="false"/>
+          <w:iCs w:val="false"/>
+          <w:color w:val="auto"/>
+          <w:sz w:val="24"/>
+          <w:szCs w:val="24"/>
+          <w:u w:val="none"/>
+          <w:lang w:val="pt-BR"/>
+        </w:rPr>
+        <w:t>Dispositivos de Conectividade,</w:t>
       </w:r>
       <w:r>
         <w:rPr>
@@ -3602,52 +3427,7 @@
           <w:u w:val="none"/>
           <w:lang w:val="pt-BR"/>
         </w:rPr>
-        <w:t>P</w:t>
-      </w:r>
-      <w:r>
-        <w:rPr>
-          <w:rFonts w:cs="Bahnschrift Light SemiCondensed" w:ascii="Bahnschrift Light SemiCondensed" w:hAnsi="Bahnschrift Light SemiCondensed"/>
-          <w:b/>
-          <w:bCs/>
-          <w:i w:val="false"/>
-          <w:iCs w:val="false"/>
-          <w:color w:val="auto"/>
-          <w:sz w:val="24"/>
-          <w:szCs w:val="24"/>
-          <w:u w:val="none"/>
-          <w:lang w:val="pt-BR"/>
-        </w:rPr>
-        <w:t xml:space="preserve">rotocolos de </w:t>
-      </w:r>
-      <w:r>
-        <w:rPr>
-          <w:rFonts w:cs="Bahnschrift Light SemiCondensed" w:ascii="Bahnschrift Light SemiCondensed" w:hAnsi="Bahnschrift Light SemiCondensed"/>
-          <w:b/>
-          <w:bCs/>
-          <w:i w:val="false"/>
-          <w:iCs w:val="false"/>
-          <w:color w:val="auto"/>
-          <w:sz w:val="24"/>
-          <w:szCs w:val="24"/>
-          <w:u w:val="none"/>
-          <w:lang w:val="pt-BR"/>
-        </w:rPr>
-        <w:t>R</w:t>
-      </w:r>
-      <w:r>
-        <w:rPr>
-          <w:rFonts w:cs="Bahnschrift Light SemiCondensed" w:ascii="Bahnschrift Light SemiCondensed" w:hAnsi="Bahnschrift Light SemiCondensed"/>
-          <w:b/>
-          <w:bCs/>
-          <w:i w:val="false"/>
-          <w:iCs w:val="false"/>
-          <w:color w:val="auto"/>
-          <w:sz w:val="24"/>
-          <w:szCs w:val="24"/>
-          <w:u w:val="none"/>
-          <w:lang w:val="pt-BR"/>
-        </w:rPr>
-        <w:t xml:space="preserve">ede </w:t>
+        <w:t xml:space="preserve">Protocolos de Rede </w:t>
       </w:r>
       <w:r>
         <w:rPr>
@@ -3993,6 +3773,2620 @@
           <w:lang w:val="pt-BR"/>
         </w:rPr>
         <w:t>.</w:t>
+      </w:r>
+    </w:p>
+    <w:p>
+      <w:pPr>
+        <w:pStyle w:val="Normal"/>
+        <w:bidi w:val="0"/>
+        <w:jc w:val="start"/>
+        <w:rPr>
+          <w:rFonts w:ascii="Bahnschrift Light SemiCondensed" w:hAnsi="Bahnschrift Light SemiCondensed" w:cs="Bahnschrift Light SemiCondensed"/>
+          <w:b/>
+          <w:bCs/>
+          <w:i w:val="false"/>
+          <w:i w:val="false"/>
+          <w:iCs w:val="false"/>
+          <w:color w:val="auto"/>
+          <w:sz w:val="32"/>
+          <w:szCs w:val="32"/>
+          <w:lang w:val="pt-BR"/>
+        </w:rPr>
+      </w:pPr>
+      <w:r>
+        <w:rPr>
+          <w:rFonts w:cs="Bahnschrift Light SemiCondensed" w:ascii="Bahnschrift Light SemiCondensed" w:hAnsi="Bahnschrift Light SemiCondensed"/>
+          <w:b/>
+          <w:bCs/>
+          <w:i w:val="false"/>
+          <w:iCs w:val="false"/>
+          <w:color w:val="auto"/>
+          <w:sz w:val="32"/>
+          <w:szCs w:val="32"/>
+          <w:lang w:val="pt-BR"/>
+        </w:rPr>
+      </w:r>
+    </w:p>
+    <w:p>
+      <w:pPr>
+        <w:pStyle w:val="Normal"/>
+        <w:bidi w:val="0"/>
+        <w:jc w:val="start"/>
+        <w:rPr>
+          <w:rFonts w:ascii="Bahnschrift Light SemiCondensed" w:hAnsi="Bahnschrift Light SemiCondensed" w:cs="Bahnschrift Light SemiCondensed"/>
+          <w:b/>
+          <w:bCs/>
+          <w:i w:val="false"/>
+          <w:i w:val="false"/>
+          <w:iCs w:val="false"/>
+          <w:color w:val="auto"/>
+          <w:sz w:val="32"/>
+          <w:szCs w:val="32"/>
+          <w:lang w:val="pt-BR"/>
+        </w:rPr>
+      </w:pPr>
+      <w:r>
+        <w:rPr>
+          <w:rFonts w:cs="Bahnschrift Light SemiCondensed" w:ascii="Bahnschrift Light SemiCondensed" w:hAnsi="Bahnschrift Light SemiCondensed"/>
+          <w:b/>
+          <w:bCs/>
+          <w:i w:val="false"/>
+          <w:iCs w:val="false"/>
+          <w:color w:val="auto"/>
+          <w:sz w:val="32"/>
+          <w:szCs w:val="32"/>
+          <w:u w:val="none"/>
+          <w:lang w:val="pt-BR"/>
+        </w:rPr>
+        <w:t>1.3.1 – Servidores:</w:t>
+      </w:r>
+    </w:p>
+    <w:p>
+      <w:pPr>
+        <w:pStyle w:val="Normal"/>
+        <w:bidi w:val="0"/>
+        <w:jc w:val="start"/>
+        <w:rPr>
+          <w:rFonts w:ascii="Bahnschrift Light SemiCondensed" w:hAnsi="Bahnschrift Light SemiCondensed" w:cs="Bahnschrift Light SemiCondensed"/>
+          <w:b/>
+          <w:bCs/>
+          <w:i w:val="false"/>
+          <w:i w:val="false"/>
+          <w:iCs w:val="false"/>
+          <w:color w:val="auto"/>
+          <w:sz w:val="32"/>
+          <w:szCs w:val="32"/>
+          <w:lang w:val="pt-BR"/>
+        </w:rPr>
+      </w:pPr>
+      <w:r>
+        <w:rPr>
+          <w:rFonts w:cs="Bahnschrift Light SemiCondensed" w:ascii="Bahnschrift Light SemiCondensed" w:hAnsi="Bahnschrift Light SemiCondensed"/>
+          <w:b/>
+          <w:bCs/>
+          <w:i w:val="false"/>
+          <w:iCs w:val="false"/>
+          <w:color w:val="auto"/>
+          <w:sz w:val="32"/>
+          <w:szCs w:val="32"/>
+          <w:lang w:val="pt-BR"/>
+        </w:rPr>
+      </w:r>
+    </w:p>
+    <w:p>
+      <w:pPr>
+        <w:pStyle w:val="Normal"/>
+        <w:bidi w:val="0"/>
+        <w:jc w:val="start"/>
+        <w:rPr>
+          <w:rFonts w:ascii="Bahnschrift Light SemiCondensed" w:hAnsi="Bahnschrift Light SemiCondensed" w:cs="Bahnschrift Light SemiCondensed"/>
+          <w:b/>
+          <w:bCs/>
+          <w:i w:val="false"/>
+          <w:i w:val="false"/>
+          <w:iCs w:val="false"/>
+          <w:color w:val="auto"/>
+          <w:sz w:val="32"/>
+          <w:szCs w:val="32"/>
+          <w:lang w:val="pt-BR"/>
+        </w:rPr>
+      </w:pPr>
+      <w:r>
+        <w:rPr>
+          <w:rFonts w:cs="Bahnschrift Light SemiCondensed" w:ascii="Bahnschrift Light SemiCondensed" w:hAnsi="Bahnschrift Light SemiCondensed"/>
+          <w:b w:val="false"/>
+          <w:bCs w:val="false"/>
+          <w:i w:val="false"/>
+          <w:iCs w:val="false"/>
+          <w:color w:val="auto"/>
+          <w:sz w:val="24"/>
+          <w:szCs w:val="24"/>
+          <w:u w:val="none"/>
+          <w:lang w:val="pt-BR"/>
+        </w:rPr>
+        <w:tab/>
+        <w:t xml:space="preserve"> Um </w:t>
+      </w:r>
+      <w:r>
+        <w:rPr>
+          <w:rFonts w:cs="Bahnschrift Light SemiCondensed" w:ascii="Bahnschrift Light SemiCondensed" w:hAnsi="Bahnschrift Light SemiCondensed"/>
+          <w:b/>
+          <w:bCs/>
+          <w:i w:val="false"/>
+          <w:iCs w:val="false"/>
+          <w:color w:val="auto"/>
+          <w:sz w:val="24"/>
+          <w:szCs w:val="24"/>
+          <w:u w:val="none"/>
+          <w:lang w:val="pt-BR"/>
+        </w:rPr>
+        <w:t xml:space="preserve">Servidor </w:t>
+      </w:r>
+      <w:r>
+        <w:rPr>
+          <w:rFonts w:cs="Bahnschrift Light SemiCondensed" w:ascii="Bahnschrift Light SemiCondensed" w:hAnsi="Bahnschrift Light SemiCondensed"/>
+          <w:b w:val="false"/>
+          <w:bCs w:val="false"/>
+          <w:i w:val="false"/>
+          <w:iCs w:val="false"/>
+          <w:color w:val="auto"/>
+          <w:sz w:val="24"/>
+          <w:szCs w:val="24"/>
+          <w:u w:val="none"/>
+          <w:lang w:val="pt-BR"/>
+        </w:rPr>
+        <w:t xml:space="preserve">é uma máquina, que roda em si uma ou mais aplicações fornecendo dados aos </w:t>
+      </w:r>
+      <w:r>
+        <w:rPr>
+          <w:rFonts w:cs="Bahnschrift Light SemiCondensed" w:ascii="Bahnschrift Light SemiCondensed" w:hAnsi="Bahnschrift Light SemiCondensed"/>
+          <w:b/>
+          <w:bCs/>
+          <w:i w:val="false"/>
+          <w:iCs w:val="false"/>
+          <w:color w:val="auto"/>
+          <w:sz w:val="24"/>
+          <w:szCs w:val="24"/>
+          <w:u w:val="none"/>
+          <w:lang w:val="pt-BR"/>
+        </w:rPr>
+        <w:t>Clientes</w:t>
+      </w:r>
+      <w:r>
+        <w:rPr>
+          <w:rFonts w:cs="Bahnschrift Light SemiCondensed" w:ascii="Bahnschrift Light SemiCondensed" w:hAnsi="Bahnschrift Light SemiCondensed"/>
+          <w:b w:val="false"/>
+          <w:bCs w:val="false"/>
+          <w:i w:val="false"/>
+          <w:iCs w:val="false"/>
+          <w:color w:val="auto"/>
+          <w:sz w:val="24"/>
+          <w:szCs w:val="24"/>
+          <w:u w:val="none"/>
+          <w:lang w:val="pt-BR"/>
+        </w:rPr>
+        <w:t>, que são os requisitantes, através de uma rede.</w:t>
+      </w:r>
+    </w:p>
+    <w:p>
+      <w:pPr>
+        <w:pStyle w:val="Normal"/>
+        <w:bidi w:val="0"/>
+        <w:jc w:val="start"/>
+        <w:rPr>
+          <w:rFonts w:ascii="Bahnschrift Light SemiCondensed" w:hAnsi="Bahnschrift Light SemiCondensed" w:cs="Bahnschrift Light SemiCondensed"/>
+          <w:b/>
+          <w:bCs/>
+          <w:i w:val="false"/>
+          <w:i w:val="false"/>
+          <w:iCs w:val="false"/>
+          <w:color w:val="auto"/>
+          <w:sz w:val="32"/>
+          <w:szCs w:val="32"/>
+          <w:lang w:val="pt-BR"/>
+        </w:rPr>
+      </w:pPr>
+      <w:r>
+        <w:rPr>
+          <w:rFonts w:cs="Bahnschrift Light SemiCondensed" w:ascii="Bahnschrift Light SemiCondensed" w:hAnsi="Bahnschrift Light SemiCondensed"/>
+          <w:b w:val="false"/>
+          <w:bCs w:val="false"/>
+          <w:i w:val="false"/>
+          <w:iCs w:val="false"/>
+          <w:color w:val="auto"/>
+          <w:sz w:val="24"/>
+          <w:szCs w:val="24"/>
+          <w:u w:val="none"/>
+          <w:lang w:val="pt-BR"/>
+        </w:rPr>
+        <w:tab/>
+        <w:t>Um exemplo prático seria o seu computador ( Cliente ), pedindo a exibição de um vídeo no youtube ( Servidor ).</w:t>
+      </w:r>
+    </w:p>
+    <w:p>
+      <w:pPr>
+        <w:pStyle w:val="Normal"/>
+        <w:bidi w:val="0"/>
+        <w:jc w:val="start"/>
+        <w:rPr>
+          <w:rFonts w:ascii="Bahnschrift Light SemiCondensed" w:hAnsi="Bahnschrift Light SemiCondensed" w:cs="Bahnschrift Light SemiCondensed"/>
+          <w:b/>
+          <w:bCs/>
+          <w:i w:val="false"/>
+          <w:i w:val="false"/>
+          <w:iCs w:val="false"/>
+          <w:color w:val="auto"/>
+          <w:sz w:val="32"/>
+          <w:szCs w:val="32"/>
+          <w:lang w:val="pt-BR"/>
+        </w:rPr>
+      </w:pPr>
+      <w:r>
+        <w:rPr>
+          <w:rFonts w:cs="Bahnschrift Light SemiCondensed" w:ascii="Bahnschrift Light SemiCondensed" w:hAnsi="Bahnschrift Light SemiCondensed"/>
+          <w:b w:val="false"/>
+          <w:bCs w:val="false"/>
+          <w:i w:val="false"/>
+          <w:iCs w:val="false"/>
+          <w:color w:val="auto"/>
+          <w:sz w:val="24"/>
+          <w:szCs w:val="24"/>
+          <w:u w:val="none"/>
+          <w:lang w:val="pt-BR"/>
+        </w:rPr>
+        <w:tab/>
+        <w:t xml:space="preserve">Diferente de um Desktop, os servidores são projetados para funcionarem 24 horas por dia, 7 dias por semana, </w:t>
+      </w:r>
+      <w:r>
+        <w:rPr>
+          <w:rFonts w:cs="Bahnschrift Light SemiCondensed" w:ascii="Bahnschrift Light SemiCondensed" w:hAnsi="Bahnschrift Light SemiCondensed"/>
+          <w:b w:val="false"/>
+          <w:bCs w:val="false"/>
+          <w:i w:val="false"/>
+          <w:iCs w:val="false"/>
+          <w:color w:val="auto"/>
+          <w:sz w:val="24"/>
+          <w:szCs w:val="24"/>
+          <w:u w:val="none"/>
+          <w:lang w:val="pt-BR"/>
+        </w:rPr>
+        <w:t>con</w:t>
+      </w:r>
+      <w:r>
+        <w:rPr>
+          <w:rFonts w:cs="Bahnschrift Light SemiCondensed" w:ascii="Bahnschrift Light SemiCondensed" w:hAnsi="Bahnschrift Light SemiCondensed"/>
+          <w:b w:val="false"/>
+          <w:bCs w:val="false"/>
+          <w:i w:val="false"/>
+          <w:iCs w:val="false"/>
+          <w:color w:val="auto"/>
+          <w:sz w:val="24"/>
+          <w:szCs w:val="24"/>
+          <w:u w:val="none"/>
+          <w:lang w:val="pt-BR"/>
+        </w:rPr>
+        <w:t>tendo:</w:t>
+      </w:r>
+    </w:p>
+    <w:p>
+      <w:pPr>
+        <w:pStyle w:val="Normal"/>
+        <w:bidi w:val="0"/>
+        <w:jc w:val="start"/>
+        <w:rPr>
+          <w:rFonts w:ascii="Bahnschrift Light SemiCondensed" w:hAnsi="Bahnschrift Light SemiCondensed" w:cs="Bahnschrift Light SemiCondensed"/>
+          <w:b/>
+          <w:bCs/>
+          <w:i w:val="false"/>
+          <w:i w:val="false"/>
+          <w:iCs w:val="false"/>
+          <w:color w:val="auto"/>
+          <w:sz w:val="32"/>
+          <w:szCs w:val="32"/>
+          <w:lang w:val="pt-BR"/>
+        </w:rPr>
+      </w:pPr>
+      <w:r>
+        <w:rPr>
+          <w:rFonts w:cs="Bahnschrift Light SemiCondensed" w:ascii="Bahnschrift Light SemiCondensed" w:hAnsi="Bahnschrift Light SemiCondensed"/>
+          <w:b/>
+          <w:bCs/>
+          <w:i w:val="false"/>
+          <w:iCs w:val="false"/>
+          <w:color w:val="auto"/>
+          <w:sz w:val="32"/>
+          <w:szCs w:val="32"/>
+          <w:lang w:val="pt-BR"/>
+        </w:rPr>
+      </w:r>
+    </w:p>
+    <w:p>
+      <w:pPr>
+        <w:pStyle w:val="Normal"/>
+        <w:numPr>
+          <w:ilvl w:val="0"/>
+          <w:numId w:val="1"/>
+        </w:numPr>
+        <w:bidi w:val="0"/>
+        <w:jc w:val="start"/>
+        <w:rPr>
+          <w:rFonts w:ascii="Bahnschrift Light SemiCondensed" w:hAnsi="Bahnschrift Light SemiCondensed" w:cs="Bahnschrift Light SemiCondensed"/>
+          <w:b/>
+          <w:bCs/>
+          <w:i w:val="false"/>
+          <w:i w:val="false"/>
+          <w:iCs w:val="false"/>
+          <w:color w:val="auto"/>
+          <w:sz w:val="32"/>
+          <w:szCs w:val="32"/>
+          <w:lang w:val="pt-BR"/>
+        </w:rPr>
+      </w:pPr>
+      <w:r>
+        <w:rPr>
+          <w:rFonts w:cs="Bahnschrift Light SemiCondensed" w:ascii="Bahnschrift Light SemiCondensed" w:hAnsi="Bahnschrift Light SemiCondensed"/>
+          <w:b/>
+          <w:bCs/>
+          <w:i w:val="false"/>
+          <w:iCs w:val="false"/>
+          <w:color w:val="auto"/>
+          <w:sz w:val="24"/>
+          <w:szCs w:val="24"/>
+          <w:u w:val="none"/>
+          <w:lang w:val="pt-BR"/>
+        </w:rPr>
+        <w:t xml:space="preserve">Processador ( CPUs ): </w:t>
+      </w:r>
+      <w:r>
+        <w:rPr>
+          <w:rFonts w:cs="Bahnschrift Light SemiCondensed" w:ascii="Bahnschrift Light SemiCondensed" w:hAnsi="Bahnschrift Light SemiCondensed"/>
+          <w:b w:val="false"/>
+          <w:bCs w:val="false"/>
+          <w:i w:val="false"/>
+          <w:iCs w:val="false"/>
+          <w:color w:val="auto"/>
+          <w:sz w:val="24"/>
+          <w:szCs w:val="24"/>
+          <w:u w:val="none"/>
+          <w:lang w:val="pt-BR"/>
+        </w:rPr>
+        <w:t>Mais de um processador.</w:t>
+      </w:r>
+    </w:p>
+    <w:p>
+      <w:pPr>
+        <w:pStyle w:val="Normal"/>
+        <w:numPr>
+          <w:ilvl w:val="0"/>
+          <w:numId w:val="0"/>
+        </w:numPr>
+        <w:bidi w:val="0"/>
+        <w:ind w:hanging="0" w:start="720"/>
+        <w:jc w:val="start"/>
+        <w:rPr>
+          <w:rFonts w:ascii="Bahnschrift Light SemiCondensed" w:hAnsi="Bahnschrift Light SemiCondensed" w:cs="Bahnschrift Light SemiCondensed"/>
+          <w:b/>
+          <w:bCs/>
+          <w:i w:val="false"/>
+          <w:i w:val="false"/>
+          <w:iCs w:val="false"/>
+          <w:color w:val="auto"/>
+          <w:sz w:val="32"/>
+          <w:szCs w:val="32"/>
+          <w:lang w:val="pt-BR"/>
+        </w:rPr>
+      </w:pPr>
+      <w:r>
+        <w:rPr>
+          <w:rFonts w:cs="Bahnschrift Light SemiCondensed" w:ascii="Bahnschrift Light SemiCondensed" w:hAnsi="Bahnschrift Light SemiCondensed"/>
+          <w:b/>
+          <w:bCs/>
+          <w:i w:val="false"/>
+          <w:iCs w:val="false"/>
+          <w:color w:val="auto"/>
+          <w:sz w:val="32"/>
+          <w:szCs w:val="32"/>
+          <w:lang w:val="pt-BR"/>
+        </w:rPr>
+      </w:r>
+    </w:p>
+    <w:p>
+      <w:pPr>
+        <w:pStyle w:val="Normal"/>
+        <w:numPr>
+          <w:ilvl w:val="0"/>
+          <w:numId w:val="1"/>
+        </w:numPr>
+        <w:bidi w:val="0"/>
+        <w:jc w:val="start"/>
+        <w:rPr>
+          <w:rFonts w:ascii="Bahnschrift Light SemiCondensed" w:hAnsi="Bahnschrift Light SemiCondensed" w:cs="Bahnschrift Light SemiCondensed"/>
+          <w:b/>
+          <w:bCs/>
+          <w:i w:val="false"/>
+          <w:i w:val="false"/>
+          <w:iCs w:val="false"/>
+          <w:color w:val="auto"/>
+          <w:sz w:val="32"/>
+          <w:szCs w:val="32"/>
+          <w:lang w:val="pt-BR"/>
+        </w:rPr>
+      </w:pPr>
+      <w:r>
+        <w:rPr>
+          <w:rFonts w:cs="Bahnschrift Light SemiCondensed" w:ascii="Bahnschrift Light SemiCondensed" w:hAnsi="Bahnschrift Light SemiCondensed"/>
+          <w:b/>
+          <w:bCs/>
+          <w:i w:val="false"/>
+          <w:iCs w:val="false"/>
+          <w:color w:val="auto"/>
+          <w:sz w:val="24"/>
+          <w:szCs w:val="24"/>
+          <w:u w:val="none"/>
+          <w:lang w:val="pt-BR"/>
+        </w:rPr>
+        <w:t xml:space="preserve">Memória RAM: </w:t>
+      </w:r>
+      <w:r>
+        <w:rPr>
+          <w:rFonts w:cs="Bahnschrift Light SemiCondensed" w:ascii="Bahnschrift Light SemiCondensed" w:hAnsi="Bahnschrift Light SemiCondensed"/>
+          <w:b w:val="false"/>
+          <w:bCs w:val="false"/>
+          <w:i w:val="false"/>
+          <w:iCs w:val="false"/>
+          <w:color w:val="auto"/>
+          <w:sz w:val="24"/>
+          <w:szCs w:val="24"/>
+          <w:u w:val="none"/>
+          <w:lang w:val="pt-BR"/>
+        </w:rPr>
+        <w:t xml:space="preserve">Maior capacidade de memória ram, com suporte ao </w:t>
+      </w:r>
+      <w:r>
+        <w:rPr>
+          <w:rFonts w:cs="Bahnschrift Light SemiCondensed" w:ascii="Bahnschrift Light SemiCondensed" w:hAnsi="Bahnschrift Light SemiCondensed"/>
+          <w:b/>
+          <w:bCs/>
+          <w:i w:val="false"/>
+          <w:iCs w:val="false"/>
+          <w:color w:val="auto"/>
+          <w:sz w:val="24"/>
+          <w:szCs w:val="24"/>
+          <w:u w:val="none"/>
+          <w:lang w:val="pt-BR"/>
+        </w:rPr>
+        <w:t>ECC ( Error-Correcting Code )</w:t>
+      </w:r>
+      <w:r>
+        <w:rPr>
+          <w:rFonts w:cs="Bahnschrift Light SemiCondensed" w:ascii="Bahnschrift Light SemiCondensed" w:hAnsi="Bahnschrift Light SemiCondensed"/>
+          <w:b w:val="false"/>
+          <w:bCs w:val="false"/>
+          <w:i w:val="false"/>
+          <w:iCs w:val="false"/>
+          <w:color w:val="auto"/>
+          <w:sz w:val="24"/>
+          <w:szCs w:val="24"/>
+          <w:u w:val="none"/>
+          <w:lang w:val="pt-BR"/>
+        </w:rPr>
+        <w:t>, que detecta e corrige os erros em tempo real.</w:t>
+      </w:r>
+    </w:p>
+    <w:p>
+      <w:pPr>
+        <w:pStyle w:val="Normal"/>
+        <w:numPr>
+          <w:ilvl w:val="0"/>
+          <w:numId w:val="0"/>
+        </w:numPr>
+        <w:bidi w:val="0"/>
+        <w:ind w:hanging="0" w:start="720"/>
+        <w:jc w:val="start"/>
+        <w:rPr>
+          <w:rFonts w:ascii="Bahnschrift Light SemiCondensed" w:hAnsi="Bahnschrift Light SemiCondensed" w:cs="Bahnschrift Light SemiCondensed"/>
+          <w:b/>
+          <w:bCs/>
+          <w:i w:val="false"/>
+          <w:i w:val="false"/>
+          <w:iCs w:val="false"/>
+          <w:color w:val="auto"/>
+          <w:sz w:val="32"/>
+          <w:szCs w:val="32"/>
+          <w:lang w:val="pt-BR"/>
+        </w:rPr>
+      </w:pPr>
+      <w:r>
+        <w:rPr>
+          <w:rFonts w:cs="Bahnschrift Light SemiCondensed" w:ascii="Bahnschrift Light SemiCondensed" w:hAnsi="Bahnschrift Light SemiCondensed"/>
+          <w:b/>
+          <w:bCs/>
+          <w:i w:val="false"/>
+          <w:iCs w:val="false"/>
+          <w:color w:val="auto"/>
+          <w:sz w:val="32"/>
+          <w:szCs w:val="32"/>
+          <w:lang w:val="pt-BR"/>
+        </w:rPr>
+      </w:r>
+    </w:p>
+    <w:p>
+      <w:pPr>
+        <w:pStyle w:val="Normal"/>
+        <w:numPr>
+          <w:ilvl w:val="0"/>
+          <w:numId w:val="1"/>
+        </w:numPr>
+        <w:bidi w:val="0"/>
+        <w:jc w:val="start"/>
+        <w:rPr>
+          <w:rFonts w:ascii="Bahnschrift Light SemiCondensed" w:hAnsi="Bahnschrift Light SemiCondensed" w:cs="Bahnschrift Light SemiCondensed"/>
+          <w:b/>
+          <w:bCs/>
+          <w:i w:val="false"/>
+          <w:i w:val="false"/>
+          <w:iCs w:val="false"/>
+          <w:color w:val="auto"/>
+          <w:sz w:val="32"/>
+          <w:szCs w:val="32"/>
+          <w:lang w:val="pt-BR"/>
+        </w:rPr>
+      </w:pPr>
+      <w:r>
+        <w:rPr>
+          <w:rFonts w:cs="Bahnschrift Light SemiCondensed" w:ascii="Bahnschrift Light SemiCondensed" w:hAnsi="Bahnschrift Light SemiCondensed"/>
+          <w:b/>
+          <w:bCs/>
+          <w:i w:val="false"/>
+          <w:iCs w:val="false"/>
+          <w:color w:val="auto"/>
+          <w:sz w:val="24"/>
+          <w:szCs w:val="24"/>
+          <w:u w:val="none"/>
+          <w:lang w:val="pt-BR"/>
+        </w:rPr>
+        <w:t xml:space="preserve">Armazenamento ( Hds / SSDs ): </w:t>
+      </w:r>
+      <w:r>
+        <w:rPr>
+          <w:rFonts w:cs="Bahnschrift Light SemiCondensed" w:ascii="Bahnschrift Light SemiCondensed" w:hAnsi="Bahnschrift Light SemiCondensed"/>
+          <w:b w:val="false"/>
+          <w:bCs w:val="false"/>
+          <w:i w:val="false"/>
+          <w:iCs w:val="false"/>
+          <w:color w:val="auto"/>
+          <w:sz w:val="24"/>
+          <w:szCs w:val="24"/>
+          <w:u w:val="none"/>
+          <w:lang w:val="pt-BR"/>
+        </w:rPr>
+        <w:t xml:space="preserve">So de discos mais rápidos, com conjuntos </w:t>
+      </w:r>
+      <w:r>
+        <w:rPr>
+          <w:rFonts w:cs="Bahnschrift Light SemiCondensed" w:ascii="Bahnschrift Light SemiCondensed" w:hAnsi="Bahnschrift Light SemiCondensed"/>
+          <w:b/>
+          <w:bCs/>
+          <w:i w:val="false"/>
+          <w:iCs w:val="false"/>
+          <w:color w:val="auto"/>
+          <w:sz w:val="24"/>
+          <w:szCs w:val="24"/>
+          <w:u w:val="none"/>
+          <w:lang w:val="pt-BR"/>
+        </w:rPr>
+        <w:t>RAID ( Redundant Array of Independent Disks )</w:t>
+      </w:r>
+      <w:r>
+        <w:rPr>
+          <w:rFonts w:cs="Bahnschrift Light SemiCondensed" w:ascii="Bahnschrift Light SemiCondensed" w:hAnsi="Bahnschrift Light SemiCondensed"/>
+          <w:b w:val="false"/>
+          <w:bCs w:val="false"/>
+          <w:i w:val="false"/>
+          <w:iCs w:val="false"/>
+          <w:color w:val="auto"/>
+          <w:sz w:val="24"/>
+          <w:szCs w:val="24"/>
+          <w:u w:val="none"/>
+          <w:lang w:val="pt-BR"/>
+        </w:rPr>
+        <w:t>, que unem diversos discos, gerenciando cópias de arquivos de um disco ao outro em caso de falhas, permitindo que os dados estejam sempre disponíveis.</w:t>
+      </w:r>
+    </w:p>
+    <w:p>
+      <w:pPr>
+        <w:pStyle w:val="Normal"/>
+        <w:numPr>
+          <w:ilvl w:val="0"/>
+          <w:numId w:val="0"/>
+        </w:numPr>
+        <w:bidi w:val="0"/>
+        <w:ind w:hanging="0" w:start="720"/>
+        <w:jc w:val="start"/>
+        <w:rPr>
+          <w:rFonts w:ascii="Bahnschrift Light SemiCondensed" w:hAnsi="Bahnschrift Light SemiCondensed" w:cs="Bahnschrift Light SemiCondensed"/>
+          <w:b/>
+          <w:bCs/>
+          <w:i w:val="false"/>
+          <w:i w:val="false"/>
+          <w:iCs w:val="false"/>
+          <w:color w:val="auto"/>
+          <w:sz w:val="32"/>
+          <w:szCs w:val="32"/>
+          <w:lang w:val="pt-BR"/>
+        </w:rPr>
+      </w:pPr>
+      <w:r>
+        <w:rPr>
+          <w:rFonts w:cs="Bahnschrift Light SemiCondensed" w:ascii="Bahnschrift Light SemiCondensed" w:hAnsi="Bahnschrift Light SemiCondensed"/>
+          <w:b/>
+          <w:bCs/>
+          <w:i w:val="false"/>
+          <w:iCs w:val="false"/>
+          <w:color w:val="auto"/>
+          <w:sz w:val="32"/>
+          <w:szCs w:val="32"/>
+          <w:lang w:val="pt-BR"/>
+        </w:rPr>
+      </w:r>
+    </w:p>
+    <w:p>
+      <w:pPr>
+        <w:pStyle w:val="Normal"/>
+        <w:numPr>
+          <w:ilvl w:val="0"/>
+          <w:numId w:val="1"/>
+        </w:numPr>
+        <w:bidi w:val="0"/>
+        <w:jc w:val="start"/>
+        <w:rPr>
+          <w:rFonts w:ascii="Bahnschrift Light SemiCondensed" w:hAnsi="Bahnschrift Light SemiCondensed" w:cs="Bahnschrift Light SemiCondensed"/>
+          <w:b/>
+          <w:bCs/>
+          <w:i w:val="false"/>
+          <w:i w:val="false"/>
+          <w:iCs w:val="false"/>
+          <w:color w:val="auto"/>
+          <w:sz w:val="32"/>
+          <w:szCs w:val="32"/>
+          <w:lang w:val="pt-BR"/>
+        </w:rPr>
+      </w:pPr>
+      <w:r>
+        <w:rPr>
+          <w:rFonts w:cs="Bahnschrift Light SemiCondensed" w:ascii="Bahnschrift Light SemiCondensed" w:hAnsi="Bahnschrift Light SemiCondensed"/>
+          <w:b/>
+          <w:bCs/>
+          <w:i w:val="false"/>
+          <w:iCs w:val="false"/>
+          <w:color w:val="auto"/>
+          <w:sz w:val="24"/>
+          <w:szCs w:val="24"/>
+          <w:u w:val="none"/>
+          <w:lang w:val="pt-BR"/>
+        </w:rPr>
+        <w:t xml:space="preserve">Fontes de Alimentação: </w:t>
+      </w:r>
+      <w:r>
+        <w:rPr>
+          <w:rFonts w:cs="Bahnschrift Light SemiCondensed" w:ascii="Bahnschrift Light SemiCondensed" w:hAnsi="Bahnschrift Light SemiCondensed"/>
+          <w:b w:val="false"/>
+          <w:bCs w:val="false"/>
+          <w:i w:val="false"/>
+          <w:iCs w:val="false"/>
+          <w:color w:val="auto"/>
+          <w:sz w:val="24"/>
+          <w:szCs w:val="24"/>
+          <w:u w:val="none"/>
+          <w:lang w:val="pt-BR"/>
+        </w:rPr>
+        <w:t xml:space="preserve">Mais de uma fonte de alimentação, com uso de </w:t>
+      </w:r>
+      <w:r>
+        <w:rPr>
+          <w:rFonts w:cs="Bahnschrift Light SemiCondensed" w:ascii="Bahnschrift Light SemiCondensed" w:hAnsi="Bahnschrift Light SemiCondensed"/>
+          <w:b/>
+          <w:bCs/>
+          <w:i w:val="false"/>
+          <w:iCs w:val="false"/>
+          <w:color w:val="auto"/>
+          <w:sz w:val="24"/>
+          <w:szCs w:val="24"/>
+          <w:u w:val="none"/>
+          <w:lang w:val="pt-BR"/>
+        </w:rPr>
+        <w:t>hot-swappable”</w:t>
+      </w:r>
+      <w:r>
+        <w:rPr>
+          <w:rFonts w:cs="Bahnschrift Light SemiCondensed" w:ascii="Bahnschrift Light SemiCondensed" w:hAnsi="Bahnschrift Light SemiCondensed"/>
+          <w:b w:val="false"/>
+          <w:bCs w:val="false"/>
+          <w:i w:val="false"/>
+          <w:iCs w:val="false"/>
+          <w:color w:val="auto"/>
+          <w:sz w:val="24"/>
+          <w:szCs w:val="24"/>
+          <w:u w:val="none"/>
+          <w:lang w:val="pt-BR"/>
+        </w:rPr>
+        <w:t>, que permiti a substituição das fontes caso alguma falhe, sem precisar desligar ou reniciar a máquina.</w:t>
+      </w:r>
+    </w:p>
+    <w:p>
+      <w:pPr>
+        <w:pStyle w:val="Normal"/>
+        <w:numPr>
+          <w:ilvl w:val="0"/>
+          <w:numId w:val="0"/>
+        </w:numPr>
+        <w:bidi w:val="0"/>
+        <w:ind w:hanging="0" w:start="720"/>
+        <w:jc w:val="start"/>
+        <w:rPr>
+          <w:rFonts w:ascii="Bahnschrift Light SemiCondensed" w:hAnsi="Bahnschrift Light SemiCondensed" w:cs="Bahnschrift Light SemiCondensed"/>
+          <w:b/>
+          <w:bCs/>
+          <w:i w:val="false"/>
+          <w:i w:val="false"/>
+          <w:iCs w:val="false"/>
+          <w:color w:val="auto"/>
+          <w:sz w:val="32"/>
+          <w:szCs w:val="32"/>
+          <w:lang w:val="pt-BR"/>
+        </w:rPr>
+      </w:pPr>
+      <w:r>
+        <w:rPr>
+          <w:rFonts w:cs="Bahnschrift Light SemiCondensed" w:ascii="Bahnschrift Light SemiCondensed" w:hAnsi="Bahnschrift Light SemiCondensed"/>
+          <w:b/>
+          <w:bCs/>
+          <w:i w:val="false"/>
+          <w:iCs w:val="false"/>
+          <w:color w:val="auto"/>
+          <w:sz w:val="32"/>
+          <w:szCs w:val="32"/>
+          <w:lang w:val="pt-BR"/>
+        </w:rPr>
+      </w:r>
+    </w:p>
+    <w:p>
+      <w:pPr>
+        <w:pStyle w:val="Normal"/>
+        <w:numPr>
+          <w:ilvl w:val="0"/>
+          <w:numId w:val="1"/>
+        </w:numPr>
+        <w:bidi w:val="0"/>
+        <w:jc w:val="start"/>
+        <w:rPr>
+          <w:rFonts w:ascii="Bahnschrift Light SemiCondensed" w:hAnsi="Bahnschrift Light SemiCondensed" w:cs="Bahnschrift Light SemiCondensed"/>
+          <w:b/>
+          <w:bCs/>
+          <w:i w:val="false"/>
+          <w:i w:val="false"/>
+          <w:iCs w:val="false"/>
+          <w:color w:val="auto"/>
+          <w:sz w:val="32"/>
+          <w:szCs w:val="32"/>
+          <w:lang w:val="pt-BR"/>
+        </w:rPr>
+      </w:pPr>
+      <w:r>
+        <w:rPr>
+          <w:rFonts w:cs="Bahnschrift Light SemiCondensed" w:ascii="Bahnschrift Light SemiCondensed" w:hAnsi="Bahnschrift Light SemiCondensed"/>
+          <w:b/>
+          <w:bCs/>
+          <w:i w:val="false"/>
+          <w:iCs w:val="false"/>
+          <w:color w:val="auto"/>
+          <w:sz w:val="24"/>
+          <w:szCs w:val="24"/>
+          <w:u w:val="none"/>
+          <w:lang w:val="pt-BR"/>
+        </w:rPr>
+        <w:t xml:space="preserve">Placas de Rede ( NICs ): </w:t>
+      </w:r>
+      <w:r>
+        <w:rPr>
+          <w:rFonts w:cs="Bahnschrift Light SemiCondensed" w:ascii="Bahnschrift Light SemiCondensed" w:hAnsi="Bahnschrift Light SemiCondensed"/>
+          <w:b w:val="false"/>
+          <w:bCs w:val="false"/>
+          <w:i w:val="false"/>
+          <w:iCs w:val="false"/>
+          <w:color w:val="auto"/>
+          <w:sz w:val="24"/>
+          <w:szCs w:val="24"/>
+          <w:u w:val="none"/>
+          <w:lang w:val="pt-BR"/>
+        </w:rPr>
+        <w:t>Permitem a instalação de várias placas de rede, permitindo maior tráfego de dados e melhor conectividade.</w:t>
+      </w:r>
+    </w:p>
+    <w:p>
+      <w:pPr>
+        <w:pStyle w:val="Normal"/>
+        <w:numPr>
+          <w:ilvl w:val="0"/>
+          <w:numId w:val="0"/>
+        </w:numPr>
+        <w:bidi w:val="0"/>
+        <w:ind w:hanging="0" w:start="720"/>
+        <w:jc w:val="start"/>
+        <w:rPr>
+          <w:rFonts w:ascii="Bahnschrift Light SemiCondensed" w:hAnsi="Bahnschrift Light SemiCondensed" w:cs="Bahnschrift Light SemiCondensed"/>
+          <w:b/>
+          <w:bCs/>
+          <w:i w:val="false"/>
+          <w:i w:val="false"/>
+          <w:iCs w:val="false"/>
+          <w:color w:val="auto"/>
+          <w:sz w:val="32"/>
+          <w:szCs w:val="32"/>
+          <w:lang w:val="pt-BR"/>
+        </w:rPr>
+      </w:pPr>
+      <w:r>
+        <w:rPr>
+          <w:rFonts w:cs="Bahnschrift Light SemiCondensed" w:ascii="Bahnschrift Light SemiCondensed" w:hAnsi="Bahnschrift Light SemiCondensed"/>
+          <w:b/>
+          <w:bCs/>
+          <w:i w:val="false"/>
+          <w:iCs w:val="false"/>
+          <w:color w:val="auto"/>
+          <w:sz w:val="32"/>
+          <w:szCs w:val="32"/>
+          <w:lang w:val="pt-BR"/>
+        </w:rPr>
+      </w:r>
+    </w:p>
+    <w:p>
+      <w:pPr>
+        <w:pStyle w:val="Normal"/>
+        <w:numPr>
+          <w:ilvl w:val="0"/>
+          <w:numId w:val="1"/>
+        </w:numPr>
+        <w:bidi w:val="0"/>
+        <w:jc w:val="start"/>
+        <w:rPr>
+          <w:rFonts w:ascii="Bahnschrift Light SemiCondensed" w:hAnsi="Bahnschrift Light SemiCondensed" w:cs="Bahnschrift Light SemiCondensed"/>
+          <w:b/>
+          <w:bCs/>
+          <w:i w:val="false"/>
+          <w:i w:val="false"/>
+          <w:iCs w:val="false"/>
+          <w:color w:val="auto"/>
+          <w:sz w:val="32"/>
+          <w:szCs w:val="32"/>
+          <w:lang w:val="pt-BR"/>
+        </w:rPr>
+      </w:pPr>
+      <w:r>
+        <w:rPr>
+          <w:rFonts w:cs="Bahnschrift Light SemiCondensed" w:ascii="Bahnschrift Light SemiCondensed" w:hAnsi="Bahnschrift Light SemiCondensed"/>
+          <w:b/>
+          <w:bCs/>
+          <w:i w:val="false"/>
+          <w:iCs w:val="false"/>
+          <w:color w:val="auto"/>
+          <w:sz w:val="24"/>
+          <w:szCs w:val="24"/>
+          <w:u w:val="none"/>
+          <w:lang w:val="pt-BR"/>
+        </w:rPr>
+        <w:t>Refrigeração:</w:t>
+      </w:r>
+      <w:r>
+        <w:rPr>
+          <w:rFonts w:cs="Bahnschrift Light SemiCondensed" w:ascii="Bahnschrift Light SemiCondensed" w:hAnsi="Bahnschrift Light SemiCondensed"/>
+          <w:b w:val="false"/>
+          <w:bCs w:val="false"/>
+          <w:i w:val="false"/>
+          <w:iCs w:val="false"/>
+          <w:color w:val="auto"/>
+          <w:sz w:val="24"/>
+          <w:szCs w:val="24"/>
+          <w:u w:val="none"/>
+          <w:lang w:val="pt-BR"/>
+        </w:rPr>
+        <w:t xml:space="preserve"> Possuem um sistema de refrigeração mais avançado, pela alta quantidade de calor que é gerado durante o funcionamento dos componentes.</w:t>
+      </w:r>
+    </w:p>
+    <w:p>
+      <w:pPr>
+        <w:pStyle w:val="Normal"/>
+        <w:numPr>
+          <w:ilvl w:val="0"/>
+          <w:numId w:val="0"/>
+        </w:numPr>
+        <w:bidi w:val="0"/>
+        <w:ind w:hanging="0" w:start="720"/>
+        <w:jc w:val="start"/>
+        <w:rPr>
+          <w:rFonts w:ascii="Bahnschrift Light SemiCondensed" w:hAnsi="Bahnschrift Light SemiCondensed" w:cs="Bahnschrift Light SemiCondensed"/>
+          <w:b/>
+          <w:bCs/>
+          <w:i w:val="false"/>
+          <w:i w:val="false"/>
+          <w:iCs w:val="false"/>
+          <w:color w:val="auto"/>
+          <w:sz w:val="32"/>
+          <w:szCs w:val="32"/>
+          <w:lang w:val="pt-BR"/>
+        </w:rPr>
+      </w:pPr>
+      <w:r>
+        <w:rPr>
+          <w:rFonts w:cs="Bahnschrift Light SemiCondensed" w:ascii="Bahnschrift Light SemiCondensed" w:hAnsi="Bahnschrift Light SemiCondensed"/>
+          <w:b/>
+          <w:bCs/>
+          <w:i w:val="false"/>
+          <w:iCs w:val="false"/>
+          <w:color w:val="auto"/>
+          <w:sz w:val="32"/>
+          <w:szCs w:val="32"/>
+          <w:lang w:val="pt-BR"/>
+        </w:rPr>
+      </w:r>
+    </w:p>
+    <w:p>
+      <w:pPr>
+        <w:pStyle w:val="Normal"/>
+        <w:numPr>
+          <w:ilvl w:val="0"/>
+          <w:numId w:val="1"/>
+        </w:numPr>
+        <w:bidi w:val="0"/>
+        <w:jc w:val="start"/>
+        <w:rPr>
+          <w:rFonts w:ascii="Bahnschrift Light SemiCondensed" w:hAnsi="Bahnschrift Light SemiCondensed" w:cs="Bahnschrift Light SemiCondensed"/>
+          <w:b/>
+          <w:bCs/>
+          <w:i w:val="false"/>
+          <w:i w:val="false"/>
+          <w:iCs w:val="false"/>
+          <w:color w:val="auto"/>
+          <w:sz w:val="32"/>
+          <w:szCs w:val="32"/>
+          <w:lang w:val="pt-BR"/>
+        </w:rPr>
+      </w:pPr>
+      <w:r>
+        <w:rPr>
+          <w:rFonts w:cs="Bahnschrift Light SemiCondensed" w:ascii="Bahnschrift Light SemiCondensed" w:hAnsi="Bahnschrift Light SemiCondensed"/>
+          <w:b/>
+          <w:bCs/>
+          <w:i w:val="false"/>
+          <w:iCs w:val="false"/>
+          <w:color w:val="auto"/>
+          <w:sz w:val="24"/>
+          <w:szCs w:val="24"/>
+          <w:u w:val="none"/>
+          <w:lang w:val="pt-BR"/>
+        </w:rPr>
+        <w:t xml:space="preserve">Fator de Forma: </w:t>
+      </w:r>
+      <w:r>
+        <w:rPr>
+          <w:rFonts w:cs="Bahnschrift Light SemiCondensed" w:ascii="Bahnschrift Light SemiCondensed" w:hAnsi="Bahnschrift Light SemiCondensed"/>
+          <w:b w:val="false"/>
+          <w:bCs w:val="false"/>
+          <w:i w:val="false"/>
+          <w:iCs w:val="false"/>
+          <w:color w:val="auto"/>
+          <w:sz w:val="24"/>
+          <w:szCs w:val="24"/>
+          <w:u w:val="none"/>
+          <w:lang w:val="pt-BR"/>
+        </w:rPr>
+        <w:t xml:space="preserve">Os servidores ficam em ambientes próprios chamados de </w:t>
+      </w:r>
+      <w:r>
+        <w:rPr>
+          <w:rFonts w:cs="Bahnschrift Light SemiCondensed" w:ascii="Bahnschrift Light SemiCondensed" w:hAnsi="Bahnschrift Light SemiCondensed"/>
+          <w:b/>
+          <w:bCs/>
+          <w:i w:val="false"/>
+          <w:iCs w:val="false"/>
+          <w:color w:val="auto"/>
+          <w:sz w:val="24"/>
+          <w:szCs w:val="24"/>
+          <w:u w:val="none"/>
+          <w:lang w:val="pt-BR"/>
+        </w:rPr>
+        <w:t>Datacenters</w:t>
+      </w:r>
+      <w:r>
+        <w:rPr>
+          <w:rFonts w:cs="Bahnschrift Light SemiCondensed" w:ascii="Bahnschrift Light SemiCondensed" w:hAnsi="Bahnschrift Light SemiCondensed"/>
+          <w:b w:val="false"/>
+          <w:bCs w:val="false"/>
+          <w:i w:val="false"/>
+          <w:iCs w:val="false"/>
+          <w:color w:val="auto"/>
+          <w:sz w:val="24"/>
+          <w:szCs w:val="24"/>
+          <w:u w:val="none"/>
+          <w:lang w:val="pt-BR"/>
+        </w:rPr>
+        <w:t>, que são ambientes com suporte, a hacks aonde eles serão instalados, e com a refrigeração do ambiente adequeada para a máquina, permitindo seu melhor funcionamento, e aumento de vida útil do equipamento.</w:t>
+      </w:r>
+    </w:p>
+    <w:p>
+      <w:pPr>
+        <w:pStyle w:val="Normal"/>
+        <w:bidi w:val="0"/>
+        <w:jc w:val="start"/>
+        <w:rPr>
+          <w:rFonts w:ascii="Bahnschrift Light SemiCondensed" w:hAnsi="Bahnschrift Light SemiCondensed" w:cs="Bahnschrift Light SemiCondensed"/>
+          <w:b/>
+          <w:bCs/>
+          <w:i w:val="false"/>
+          <w:i w:val="false"/>
+          <w:iCs w:val="false"/>
+          <w:color w:val="auto"/>
+          <w:sz w:val="32"/>
+          <w:szCs w:val="32"/>
+          <w:lang w:val="pt-BR"/>
+        </w:rPr>
+      </w:pPr>
+      <w:r>
+        <w:rPr>
+          <w:rFonts w:cs="Bahnschrift Light SemiCondensed" w:ascii="Bahnschrift Light SemiCondensed" w:hAnsi="Bahnschrift Light SemiCondensed"/>
+          <w:b/>
+          <w:bCs/>
+          <w:i w:val="false"/>
+          <w:iCs w:val="false"/>
+          <w:color w:val="auto"/>
+          <w:sz w:val="32"/>
+          <w:szCs w:val="32"/>
+          <w:lang w:val="pt-BR"/>
+        </w:rPr>
+      </w:r>
+    </w:p>
+    <w:p>
+      <w:pPr>
+        <w:pStyle w:val="Normal"/>
+        <w:bidi w:val="0"/>
+        <w:jc w:val="start"/>
+        <w:rPr>
+          <w:rFonts w:ascii="Bahnschrift Light SemiCondensed" w:hAnsi="Bahnschrift Light SemiCondensed" w:cs="Bahnschrift Light SemiCondensed"/>
+          <w:b/>
+          <w:bCs/>
+          <w:i w:val="false"/>
+          <w:i w:val="false"/>
+          <w:iCs w:val="false"/>
+          <w:color w:val="auto"/>
+          <w:sz w:val="32"/>
+          <w:szCs w:val="32"/>
+          <w:lang w:val="pt-BR"/>
+        </w:rPr>
+      </w:pPr>
+      <w:r>
+        <w:rPr>
+          <w:rFonts w:cs="Bahnschrift Light SemiCondensed" w:ascii="Bahnschrift Light SemiCondensed" w:hAnsi="Bahnschrift Light SemiCondensed"/>
+          <w:b w:val="false"/>
+          <w:bCs w:val="false"/>
+          <w:i w:val="false"/>
+          <w:iCs w:val="false"/>
+          <w:color w:val="auto"/>
+          <w:sz w:val="24"/>
+          <w:szCs w:val="24"/>
+          <w:u w:val="none"/>
+          <w:lang w:val="pt-BR"/>
+        </w:rPr>
+        <w:tab/>
+        <w:t xml:space="preserve">Os servidores também usam </w:t>
+      </w:r>
+      <w:r>
+        <w:rPr>
+          <w:rFonts w:cs="Bahnschrift Light SemiCondensed" w:ascii="Bahnschrift Light SemiCondensed" w:hAnsi="Bahnschrift Light SemiCondensed"/>
+          <w:b/>
+          <w:bCs/>
+          <w:i w:val="false"/>
+          <w:iCs w:val="false"/>
+          <w:color w:val="auto"/>
+          <w:sz w:val="24"/>
+          <w:szCs w:val="24"/>
+          <w:u w:val="none"/>
+          <w:lang w:val="pt-BR"/>
+        </w:rPr>
+        <w:t xml:space="preserve">SOs ( Sistemas Operacionais ) </w:t>
+      </w:r>
+      <w:r>
+        <w:rPr>
+          <w:rFonts w:cs="Bahnschrift Light SemiCondensed" w:ascii="Bahnschrift Light SemiCondensed" w:hAnsi="Bahnschrift Light SemiCondensed"/>
+          <w:b w:val="false"/>
+          <w:bCs w:val="false"/>
+          <w:i w:val="false"/>
+          <w:iCs w:val="false"/>
+          <w:color w:val="auto"/>
+          <w:sz w:val="24"/>
+          <w:szCs w:val="24"/>
+          <w:u w:val="none"/>
+          <w:lang w:val="pt-BR"/>
+        </w:rPr>
+        <w:t xml:space="preserve">diferentes dos Desktops, chamados de </w:t>
+      </w:r>
+      <w:r>
+        <w:rPr>
+          <w:rFonts w:cs="Bahnschrift Light SemiCondensed" w:ascii="Bahnschrift Light SemiCondensed" w:hAnsi="Bahnschrift Light SemiCondensed"/>
+          <w:b/>
+          <w:bCs/>
+          <w:i w:val="false"/>
+          <w:iCs w:val="false"/>
+          <w:color w:val="auto"/>
+          <w:sz w:val="24"/>
+          <w:szCs w:val="24"/>
+          <w:u w:val="none"/>
+          <w:lang w:val="pt-BR"/>
+        </w:rPr>
+        <w:t>Sistemas Operacionais de Rede ( NOS – Network Operating System )</w:t>
+      </w:r>
+      <w:r>
+        <w:rPr>
+          <w:rFonts w:cs="Bahnschrift Light SemiCondensed" w:ascii="Bahnschrift Light SemiCondensed" w:hAnsi="Bahnschrift Light SemiCondensed"/>
+          <w:b w:val="false"/>
+          <w:bCs w:val="false"/>
+          <w:i w:val="false"/>
+          <w:iCs w:val="false"/>
+          <w:color w:val="auto"/>
+          <w:sz w:val="24"/>
+          <w:szCs w:val="24"/>
+          <w:u w:val="none"/>
+          <w:lang w:val="pt-BR"/>
+        </w:rPr>
+        <w:t xml:space="preserve">, como por exemplo o </w:t>
+      </w:r>
+      <w:r>
+        <w:rPr>
+          <w:rFonts w:cs="Bahnschrift Light SemiCondensed" w:ascii="Bahnschrift Light SemiCondensed" w:hAnsi="Bahnschrift Light SemiCondensed"/>
+          <w:b/>
+          <w:bCs/>
+          <w:i w:val="false"/>
+          <w:iCs w:val="false"/>
+          <w:color w:val="auto"/>
+          <w:sz w:val="24"/>
+          <w:szCs w:val="24"/>
+          <w:u w:val="none"/>
+          <w:lang w:val="pt-BR"/>
+        </w:rPr>
+        <w:t>Windows Server</w:t>
+      </w:r>
+      <w:r>
+        <w:rPr>
+          <w:rFonts w:cs="Bahnschrift Light SemiCondensed" w:ascii="Bahnschrift Light SemiCondensed" w:hAnsi="Bahnschrift Light SemiCondensed"/>
+          <w:b w:val="false"/>
+          <w:bCs w:val="false"/>
+          <w:i w:val="false"/>
+          <w:iCs w:val="false"/>
+          <w:color w:val="auto"/>
+          <w:sz w:val="24"/>
+          <w:szCs w:val="24"/>
+          <w:u w:val="none"/>
+          <w:lang w:val="pt-BR"/>
+        </w:rPr>
+        <w:t xml:space="preserve">, </w:t>
+      </w:r>
+      <w:r>
+        <w:rPr>
+          <w:rFonts w:cs="Bahnschrift Light SemiCondensed" w:ascii="Bahnschrift Light SemiCondensed" w:hAnsi="Bahnschrift Light SemiCondensed"/>
+          <w:b/>
+          <w:bCs/>
+          <w:i w:val="false"/>
+          <w:iCs w:val="false"/>
+          <w:color w:val="auto"/>
+          <w:sz w:val="24"/>
+          <w:szCs w:val="24"/>
+          <w:u w:val="none"/>
+          <w:lang w:val="pt-BR"/>
+        </w:rPr>
+        <w:t>Ubuntu Server</w:t>
+      </w:r>
+      <w:r>
+        <w:rPr>
+          <w:rFonts w:cs="Bahnschrift Light SemiCondensed" w:ascii="Bahnschrift Light SemiCondensed" w:hAnsi="Bahnschrift Light SemiCondensed"/>
+          <w:b w:val="false"/>
+          <w:bCs w:val="false"/>
+          <w:i w:val="false"/>
+          <w:iCs w:val="false"/>
+          <w:color w:val="auto"/>
+          <w:sz w:val="24"/>
+          <w:szCs w:val="24"/>
+          <w:u w:val="none"/>
+          <w:lang w:val="pt-BR"/>
+        </w:rPr>
+        <w:t xml:space="preserve">, </w:t>
+      </w:r>
+      <w:r>
+        <w:rPr>
+          <w:rFonts w:cs="Bahnschrift Light SemiCondensed" w:ascii="Bahnschrift Light SemiCondensed" w:hAnsi="Bahnschrift Light SemiCondensed"/>
+          <w:b/>
+          <w:bCs/>
+          <w:i w:val="false"/>
+          <w:iCs w:val="false"/>
+          <w:color w:val="auto"/>
+          <w:sz w:val="24"/>
+          <w:szCs w:val="24"/>
+          <w:u w:val="none"/>
+          <w:lang w:val="pt-BR"/>
+        </w:rPr>
+        <w:t>CentOS</w:t>
+      </w:r>
+      <w:r>
+        <w:rPr>
+          <w:rFonts w:cs="Bahnschrift Light SemiCondensed" w:ascii="Bahnschrift Light SemiCondensed" w:hAnsi="Bahnschrift Light SemiCondensed"/>
+          <w:b w:val="false"/>
+          <w:bCs w:val="false"/>
+          <w:i w:val="false"/>
+          <w:iCs w:val="false"/>
+          <w:color w:val="auto"/>
+          <w:sz w:val="24"/>
+          <w:szCs w:val="24"/>
+          <w:u w:val="none"/>
+          <w:lang w:val="pt-BR"/>
+        </w:rPr>
+        <w:t xml:space="preserve">, </w:t>
+      </w:r>
+      <w:r>
+        <w:rPr>
+          <w:rFonts w:cs="Bahnschrift Light SemiCondensed" w:ascii="Bahnschrift Light SemiCondensed" w:hAnsi="Bahnschrift Light SemiCondensed"/>
+          <w:b/>
+          <w:bCs/>
+          <w:i w:val="false"/>
+          <w:iCs w:val="false"/>
+          <w:color w:val="auto"/>
+          <w:sz w:val="24"/>
+          <w:szCs w:val="24"/>
+          <w:u w:val="none"/>
+          <w:lang w:val="pt-BR"/>
+        </w:rPr>
+        <w:t>Red Hat Enterprise Linux</w:t>
+      </w:r>
+      <w:r>
+        <w:rPr>
+          <w:rFonts w:cs="Bahnschrift Light SemiCondensed" w:ascii="Bahnschrift Light SemiCondensed" w:hAnsi="Bahnschrift Light SemiCondensed"/>
+          <w:b w:val="false"/>
+          <w:bCs w:val="false"/>
+          <w:i w:val="false"/>
+          <w:iCs w:val="false"/>
+          <w:color w:val="auto"/>
+          <w:sz w:val="24"/>
+          <w:szCs w:val="24"/>
+          <w:u w:val="none"/>
+          <w:lang w:val="pt-BR"/>
+        </w:rPr>
+        <w:t xml:space="preserve">, ou </w:t>
+      </w:r>
+      <w:r>
+        <w:rPr>
+          <w:rFonts w:cs="Bahnschrift Light SemiCondensed" w:ascii="Bahnschrift Light SemiCondensed" w:hAnsi="Bahnschrift Light SemiCondensed"/>
+          <w:b/>
+          <w:bCs/>
+          <w:i w:val="false"/>
+          <w:iCs w:val="false"/>
+          <w:color w:val="auto"/>
+          <w:sz w:val="24"/>
+          <w:szCs w:val="24"/>
+          <w:u w:val="none"/>
+          <w:lang w:val="pt-BR"/>
+        </w:rPr>
+        <w:t xml:space="preserve">Vmware ESXI </w:t>
+      </w:r>
+      <w:r>
+        <w:rPr>
+          <w:rFonts w:cs="Bahnschrift Light SemiCondensed" w:ascii="Bahnschrift Light SemiCondensed" w:hAnsi="Bahnschrift Light SemiCondensed"/>
+          <w:b w:val="false"/>
+          <w:bCs w:val="false"/>
+          <w:i w:val="false"/>
+          <w:iCs w:val="false"/>
+          <w:color w:val="auto"/>
+          <w:sz w:val="24"/>
+          <w:szCs w:val="24"/>
+          <w:u w:val="none"/>
+          <w:lang w:val="pt-BR"/>
+        </w:rPr>
+        <w:t xml:space="preserve">usado para virtualização. Além de rodar softwares como </w:t>
+      </w:r>
+      <w:r>
+        <w:rPr>
+          <w:rFonts w:cs="Bahnschrift Light SemiCondensed" w:ascii="Bahnschrift Light SemiCondensed" w:hAnsi="Bahnschrift Light SemiCondensed"/>
+          <w:b/>
+          <w:bCs/>
+          <w:i w:val="false"/>
+          <w:iCs w:val="false"/>
+          <w:color w:val="auto"/>
+          <w:sz w:val="24"/>
+          <w:szCs w:val="24"/>
+          <w:u w:val="none"/>
+          <w:lang w:val="pt-BR"/>
+        </w:rPr>
+        <w:t xml:space="preserve">NGINX </w:t>
+      </w:r>
+      <w:r>
+        <w:rPr>
+          <w:rFonts w:cs="Bahnschrift Light SemiCondensed" w:ascii="Bahnschrift Light SemiCondensed" w:hAnsi="Bahnschrift Light SemiCondensed"/>
+          <w:b w:val="false"/>
+          <w:bCs w:val="false"/>
+          <w:i w:val="false"/>
+          <w:iCs w:val="false"/>
+          <w:color w:val="auto"/>
+          <w:sz w:val="24"/>
+          <w:szCs w:val="24"/>
+          <w:u w:val="none"/>
+          <w:lang w:val="pt-BR"/>
+        </w:rPr>
+        <w:t xml:space="preserve">e </w:t>
+      </w:r>
+      <w:r>
+        <w:rPr>
+          <w:rFonts w:cs="Bahnschrift Light SemiCondensed" w:ascii="Bahnschrift Light SemiCondensed" w:hAnsi="Bahnschrift Light SemiCondensed"/>
+          <w:b/>
+          <w:bCs/>
+          <w:i w:val="false"/>
+          <w:iCs w:val="false"/>
+          <w:color w:val="auto"/>
+          <w:sz w:val="24"/>
+          <w:szCs w:val="24"/>
+          <w:u w:val="none"/>
+          <w:lang w:val="pt-BR"/>
+        </w:rPr>
+        <w:t>Apache</w:t>
+      </w:r>
+      <w:r>
+        <w:rPr>
+          <w:rFonts w:cs="Bahnschrift Light SemiCondensed" w:ascii="Bahnschrift Light SemiCondensed" w:hAnsi="Bahnschrift Light SemiCondensed"/>
+          <w:b w:val="false"/>
+          <w:bCs w:val="false"/>
+          <w:i w:val="false"/>
+          <w:iCs w:val="false"/>
+          <w:color w:val="auto"/>
+          <w:sz w:val="24"/>
+          <w:szCs w:val="24"/>
+          <w:u w:val="none"/>
+          <w:lang w:val="pt-BR"/>
+        </w:rPr>
+        <w:t xml:space="preserve"> que servem os serviços, e bancos de dados, como </w:t>
+      </w:r>
+      <w:r>
+        <w:rPr>
+          <w:rFonts w:cs="Bahnschrift Light SemiCondensed" w:ascii="Bahnschrift Light SemiCondensed" w:hAnsi="Bahnschrift Light SemiCondensed"/>
+          <w:b/>
+          <w:bCs/>
+          <w:i w:val="false"/>
+          <w:iCs w:val="false"/>
+          <w:color w:val="auto"/>
+          <w:sz w:val="24"/>
+          <w:szCs w:val="24"/>
+          <w:u w:val="none"/>
+          <w:lang w:val="pt-BR"/>
+        </w:rPr>
+        <w:t>MySQL</w:t>
+      </w:r>
+      <w:r>
+        <w:rPr>
+          <w:rFonts w:cs="Bahnschrift Light SemiCondensed" w:ascii="Bahnschrift Light SemiCondensed" w:hAnsi="Bahnschrift Light SemiCondensed"/>
+          <w:b w:val="false"/>
+          <w:bCs w:val="false"/>
+          <w:i w:val="false"/>
+          <w:iCs w:val="false"/>
+          <w:color w:val="auto"/>
+          <w:sz w:val="24"/>
+          <w:szCs w:val="24"/>
+          <w:u w:val="none"/>
+          <w:lang w:val="pt-BR"/>
+        </w:rPr>
+        <w:t xml:space="preserve">, </w:t>
+      </w:r>
+      <w:r>
+        <w:rPr>
+          <w:rFonts w:cs="Bahnschrift Light SemiCondensed" w:ascii="Bahnschrift Light SemiCondensed" w:hAnsi="Bahnschrift Light SemiCondensed"/>
+          <w:b/>
+          <w:bCs/>
+          <w:i w:val="false"/>
+          <w:iCs w:val="false"/>
+          <w:color w:val="auto"/>
+          <w:sz w:val="24"/>
+          <w:szCs w:val="24"/>
+          <w:u w:val="none"/>
+          <w:lang w:val="pt-BR"/>
+        </w:rPr>
+        <w:t>SQL Server</w:t>
+      </w:r>
+      <w:r>
+        <w:rPr>
+          <w:rFonts w:cs="Bahnschrift Light SemiCondensed" w:ascii="Bahnschrift Light SemiCondensed" w:hAnsi="Bahnschrift Light SemiCondensed"/>
+          <w:b w:val="false"/>
+          <w:bCs w:val="false"/>
+          <w:i w:val="false"/>
+          <w:iCs w:val="false"/>
+          <w:color w:val="auto"/>
+          <w:sz w:val="24"/>
+          <w:szCs w:val="24"/>
+          <w:u w:val="none"/>
+          <w:lang w:val="pt-BR"/>
+        </w:rPr>
+        <w:t xml:space="preserve">, </w:t>
+      </w:r>
+      <w:r>
+        <w:rPr>
+          <w:rFonts w:cs="Bahnschrift Light SemiCondensed" w:ascii="Bahnschrift Light SemiCondensed" w:hAnsi="Bahnschrift Light SemiCondensed"/>
+          <w:b/>
+          <w:bCs/>
+          <w:i w:val="false"/>
+          <w:iCs w:val="false"/>
+          <w:color w:val="auto"/>
+          <w:sz w:val="24"/>
+          <w:szCs w:val="24"/>
+          <w:u w:val="none"/>
+          <w:lang w:val="pt-BR"/>
+        </w:rPr>
+        <w:t xml:space="preserve">PostgreSQL </w:t>
+      </w:r>
+      <w:r>
+        <w:rPr>
+          <w:rFonts w:cs="Bahnschrift Light SemiCondensed" w:ascii="Bahnschrift Light SemiCondensed" w:hAnsi="Bahnschrift Light SemiCondensed"/>
+          <w:b w:val="false"/>
+          <w:bCs w:val="false"/>
+          <w:i w:val="false"/>
+          <w:iCs w:val="false"/>
+          <w:color w:val="auto"/>
+          <w:sz w:val="24"/>
+          <w:szCs w:val="24"/>
+          <w:u w:val="none"/>
+          <w:lang w:val="pt-BR"/>
+        </w:rPr>
+        <w:t xml:space="preserve">e </w:t>
+      </w:r>
+      <w:r>
+        <w:rPr>
+          <w:rFonts w:cs="Bahnschrift Light SemiCondensed" w:ascii="Bahnschrift Light SemiCondensed" w:hAnsi="Bahnschrift Light SemiCondensed"/>
+          <w:b/>
+          <w:bCs/>
+          <w:i w:val="false"/>
+          <w:iCs w:val="false"/>
+          <w:color w:val="auto"/>
+          <w:sz w:val="24"/>
+          <w:szCs w:val="24"/>
+          <w:u w:val="none"/>
+          <w:lang w:val="pt-BR"/>
+        </w:rPr>
+        <w:t>Oracle</w:t>
+      </w:r>
+      <w:r>
+        <w:rPr>
+          <w:rFonts w:cs="Bahnschrift Light SemiCondensed" w:ascii="Bahnschrift Light SemiCondensed" w:hAnsi="Bahnschrift Light SemiCondensed"/>
+          <w:b w:val="false"/>
+          <w:bCs w:val="false"/>
+          <w:i w:val="false"/>
+          <w:iCs w:val="false"/>
+          <w:color w:val="auto"/>
+          <w:sz w:val="24"/>
+          <w:szCs w:val="24"/>
+          <w:u w:val="none"/>
+          <w:lang w:val="pt-BR"/>
+        </w:rPr>
+        <w:t>.</w:t>
+      </w:r>
+    </w:p>
+    <w:p>
+      <w:pPr>
+        <w:pStyle w:val="Normal"/>
+        <w:bidi w:val="0"/>
+        <w:jc w:val="start"/>
+        <w:rPr>
+          <w:rFonts w:ascii="Bahnschrift Light SemiCondensed" w:hAnsi="Bahnschrift Light SemiCondensed" w:cs="Bahnschrift Light SemiCondensed"/>
+          <w:b/>
+          <w:bCs/>
+          <w:i w:val="false"/>
+          <w:i w:val="false"/>
+          <w:iCs w:val="false"/>
+          <w:color w:val="auto"/>
+          <w:sz w:val="32"/>
+          <w:szCs w:val="32"/>
+          <w:lang w:val="pt-BR"/>
+        </w:rPr>
+      </w:pPr>
+      <w:r>
+        <w:rPr/>
+      </w:r>
+    </w:p>
+    <w:p>
+      <w:pPr>
+        <w:pStyle w:val="Normal"/>
+        <w:bidi w:val="0"/>
+        <w:jc w:val="start"/>
+        <w:rPr>
+          <w:rFonts w:ascii="Bahnschrift Light SemiCondensed" w:hAnsi="Bahnschrift Light SemiCondensed" w:cs="Bahnschrift Light SemiCondensed"/>
+          <w:b/>
+          <w:bCs/>
+          <w:i w:val="false"/>
+          <w:i w:val="false"/>
+          <w:iCs w:val="false"/>
+          <w:color w:val="auto"/>
+          <w:sz w:val="32"/>
+          <w:szCs w:val="32"/>
+          <w:lang w:val="pt-BR"/>
+        </w:rPr>
+      </w:pPr>
+      <w:r>
+        <w:rPr>
+          <w:rFonts w:cs="Bahnschrift Light SemiCondensed" w:ascii="Bahnschrift Light SemiCondensed" w:hAnsi="Bahnschrift Light SemiCondensed"/>
+          <w:b w:val="false"/>
+          <w:bCs w:val="false"/>
+          <w:i w:val="false"/>
+          <w:iCs w:val="false"/>
+          <w:color w:val="auto"/>
+          <w:sz w:val="24"/>
+          <w:szCs w:val="24"/>
+          <w:u w:val="none"/>
+          <w:lang w:val="pt-BR"/>
+        </w:rPr>
+        <w:tab/>
+      </w:r>
+      <w:r>
+        <w:rPr>
+          <w:rFonts w:cs="Bahnschrift Light SemiCondensed" w:ascii="Bahnschrift Light SemiCondensed" w:hAnsi="Bahnschrift Light SemiCondensed"/>
+          <w:b w:val="false"/>
+          <w:bCs w:val="false"/>
+          <w:i w:val="false"/>
+          <w:iCs w:val="false"/>
+          <w:color w:val="auto"/>
+          <w:sz w:val="24"/>
+          <w:szCs w:val="24"/>
+          <w:u w:val="none"/>
+          <w:lang w:val="pt-BR"/>
+        </w:rPr>
+        <w:t>Seu funcionamento é bem simples…</w:t>
+      </w:r>
+    </w:p>
+    <w:p>
+      <w:pPr>
+        <w:pStyle w:val="Normal"/>
+        <w:bidi w:val="0"/>
+        <w:jc w:val="start"/>
+        <w:rPr>
+          <w:rFonts w:ascii="Bahnschrift Light SemiCondensed" w:hAnsi="Bahnschrift Light SemiCondensed" w:cs="Bahnschrift Light SemiCondensed"/>
+          <w:b/>
+          <w:bCs/>
+          <w:i w:val="false"/>
+          <w:i w:val="false"/>
+          <w:iCs w:val="false"/>
+          <w:color w:val="auto"/>
+          <w:sz w:val="32"/>
+          <w:szCs w:val="32"/>
+          <w:lang w:val="pt-BR"/>
+        </w:rPr>
+      </w:pPr>
+      <w:r>
+        <w:rPr>
+          <w:rFonts w:cs="Bahnschrift Light SemiCondensed" w:ascii="Bahnschrift Light SemiCondensed" w:hAnsi="Bahnschrift Light SemiCondensed"/>
+          <w:b w:val="false"/>
+          <w:bCs w:val="false"/>
+          <w:i w:val="false"/>
+          <w:iCs w:val="false"/>
+          <w:color w:val="auto"/>
+          <w:sz w:val="24"/>
+          <w:szCs w:val="24"/>
+          <w:u w:val="none"/>
+          <w:lang w:val="pt-BR"/>
+        </w:rPr>
+        <w:tab/>
+        <w:t>Basicamente o  cliente</w:t>
+      </w:r>
+      <w:r>
+        <w:rPr>
+          <w:rFonts w:cs="Bahnschrift Light SemiCondensed" w:ascii="Bahnschrift Light SemiCondensed" w:hAnsi="Bahnschrift Light SemiCondensed"/>
+          <w:b/>
+          <w:bCs/>
+          <w:i w:val="false"/>
+          <w:iCs w:val="false"/>
+          <w:color w:val="auto"/>
+          <w:sz w:val="24"/>
+          <w:szCs w:val="24"/>
+          <w:u w:val="none"/>
+          <w:lang w:val="pt-BR"/>
+        </w:rPr>
+        <w:t xml:space="preserve"> </w:t>
+      </w:r>
+      <w:r>
+        <w:rPr>
+          <w:rFonts w:cs="Bahnschrift Light SemiCondensed" w:ascii="Bahnschrift Light SemiCondensed" w:hAnsi="Bahnschrift Light SemiCondensed"/>
+          <w:b w:val="false"/>
+          <w:bCs w:val="false"/>
+          <w:i w:val="false"/>
+          <w:iCs w:val="false"/>
+          <w:color w:val="auto"/>
+          <w:sz w:val="24"/>
+          <w:szCs w:val="24"/>
+          <w:u w:val="none"/>
+          <w:lang w:val="pt-BR"/>
+        </w:rPr>
+        <w:t>envia uma requisição ao servidor, e este por sua vez recebe e processa essa requisição, e envia uma resposta.</w:t>
+      </w:r>
+    </w:p>
+    <w:p>
+      <w:pPr>
+        <w:pStyle w:val="Normal"/>
+        <w:bidi w:val="0"/>
+        <w:jc w:val="start"/>
+        <w:rPr>
+          <w:rFonts w:ascii="Bahnschrift Light SemiCondensed" w:hAnsi="Bahnschrift Light SemiCondensed" w:cs="Bahnschrift Light SemiCondensed"/>
+          <w:b/>
+          <w:bCs/>
+          <w:i w:val="false"/>
+          <w:i w:val="false"/>
+          <w:iCs w:val="false"/>
+          <w:color w:val="auto"/>
+          <w:sz w:val="32"/>
+          <w:szCs w:val="32"/>
+          <w:lang w:val="pt-BR"/>
+        </w:rPr>
+      </w:pPr>
+      <w:r>
+        <w:rPr>
+          <w:rFonts w:cs="Bahnschrift Light SemiCondensed" w:ascii="Bahnschrift Light SemiCondensed" w:hAnsi="Bahnschrift Light SemiCondensed"/>
+          <w:b w:val="false"/>
+          <w:bCs w:val="false"/>
+          <w:i w:val="false"/>
+          <w:iCs w:val="false"/>
+          <w:color w:val="auto"/>
+          <w:sz w:val="24"/>
+          <w:szCs w:val="24"/>
+          <w:u w:val="none"/>
+          <w:lang w:val="pt-BR"/>
+        </w:rPr>
+        <w:tab/>
+        <w:t>Um exemplo seria, entrar no site do youtube e pedir uma página de um vídeo específico; essa seria a requisição. Então ele recebe seu pedido, processa o vídeo, e o envia diretamente para o seu navegador, atuando como um garçom. Bom… Agora é só assistir.</w:t>
+      </w:r>
+    </w:p>
+    <w:p>
+      <w:pPr>
+        <w:pStyle w:val="Normal"/>
+        <w:bidi w:val="0"/>
+        <w:jc w:val="start"/>
+        <w:rPr>
+          <w:rFonts w:ascii="Bahnschrift Light SemiCondensed" w:hAnsi="Bahnschrift Light SemiCondensed" w:cs="Bahnschrift Light SemiCondensed"/>
+          <w:b/>
+          <w:bCs/>
+          <w:i w:val="false"/>
+          <w:i w:val="false"/>
+          <w:iCs w:val="false"/>
+          <w:color w:val="auto"/>
+          <w:sz w:val="32"/>
+          <w:szCs w:val="32"/>
+          <w:lang w:val="pt-BR"/>
+        </w:rPr>
+      </w:pPr>
+      <w:r>
+        <w:rPr>
+          <w:rFonts w:cs="Bahnschrift Light SemiCondensed" w:ascii="Bahnschrift Light SemiCondensed" w:hAnsi="Bahnschrift Light SemiCondensed"/>
+          <w:b w:val="false"/>
+          <w:bCs w:val="false"/>
+          <w:i w:val="false"/>
+          <w:iCs w:val="false"/>
+          <w:color w:val="auto"/>
+          <w:sz w:val="24"/>
+          <w:szCs w:val="24"/>
+          <w:u w:val="none"/>
+          <w:lang w:val="pt-BR"/>
+        </w:rPr>
+        <w:tab/>
+        <w:t xml:space="preserve">Existem diversos tipos de serviços que um servidor pode oferecer, como </w:t>
+      </w:r>
+      <w:r>
+        <w:rPr>
+          <w:rFonts w:cs="Bahnschrift Light SemiCondensed" w:ascii="Bahnschrift Light SemiCondensed" w:hAnsi="Bahnschrift Light SemiCondensed"/>
+          <w:b/>
+          <w:bCs/>
+          <w:i w:val="false"/>
+          <w:iCs w:val="false"/>
+          <w:color w:val="auto"/>
+          <w:sz w:val="24"/>
+          <w:szCs w:val="24"/>
+          <w:u w:val="none"/>
+          <w:lang w:val="pt-BR"/>
+        </w:rPr>
+        <w:t>Servidores Web</w:t>
+      </w:r>
+      <w:r>
+        <w:rPr>
+          <w:rFonts w:cs="Bahnschrift Light SemiCondensed" w:ascii="Bahnschrift Light SemiCondensed" w:hAnsi="Bahnschrift Light SemiCondensed"/>
+          <w:b w:val="false"/>
+          <w:bCs w:val="false"/>
+          <w:i w:val="false"/>
+          <w:iCs w:val="false"/>
+          <w:color w:val="auto"/>
+          <w:sz w:val="24"/>
+          <w:szCs w:val="24"/>
+          <w:u w:val="none"/>
+          <w:lang w:val="pt-BR"/>
+        </w:rPr>
+        <w:t xml:space="preserve">, </w:t>
+      </w:r>
+      <w:r>
+        <w:rPr>
+          <w:rFonts w:cs="Bahnschrift Light SemiCondensed" w:ascii="Bahnschrift Light SemiCondensed" w:hAnsi="Bahnschrift Light SemiCondensed"/>
+          <w:b/>
+          <w:bCs/>
+          <w:i w:val="false"/>
+          <w:iCs w:val="false"/>
+          <w:color w:val="auto"/>
+          <w:sz w:val="24"/>
+          <w:szCs w:val="24"/>
+          <w:u w:val="none"/>
+          <w:lang w:val="pt-BR"/>
+        </w:rPr>
+        <w:t>Servidores de Arquivos ( File Server )</w:t>
+      </w:r>
+      <w:r>
+        <w:rPr>
+          <w:rFonts w:cs="Bahnschrift Light SemiCondensed" w:ascii="Bahnschrift Light SemiCondensed" w:hAnsi="Bahnschrift Light SemiCondensed"/>
+          <w:b w:val="false"/>
+          <w:bCs w:val="false"/>
+          <w:i w:val="false"/>
+          <w:iCs w:val="false"/>
+          <w:color w:val="auto"/>
+          <w:sz w:val="24"/>
+          <w:szCs w:val="24"/>
+          <w:u w:val="none"/>
+          <w:lang w:val="pt-BR"/>
+        </w:rPr>
+        <w:t xml:space="preserve">, </w:t>
+      </w:r>
+      <w:r>
+        <w:rPr>
+          <w:rFonts w:cs="Bahnschrift Light SemiCondensed" w:ascii="Bahnschrift Light SemiCondensed" w:hAnsi="Bahnschrift Light SemiCondensed"/>
+          <w:b/>
+          <w:bCs/>
+          <w:i w:val="false"/>
+          <w:iCs w:val="false"/>
+          <w:color w:val="auto"/>
+          <w:sz w:val="24"/>
+          <w:szCs w:val="24"/>
+          <w:u w:val="none"/>
+          <w:lang w:val="pt-BR"/>
+        </w:rPr>
+        <w:t>Servidores de Impressão ( Print Server )</w:t>
+      </w:r>
+      <w:r>
+        <w:rPr>
+          <w:rFonts w:cs="Bahnschrift Light SemiCondensed" w:ascii="Bahnschrift Light SemiCondensed" w:hAnsi="Bahnschrift Light SemiCondensed"/>
+          <w:b w:val="false"/>
+          <w:bCs w:val="false"/>
+          <w:i w:val="false"/>
+          <w:iCs w:val="false"/>
+          <w:color w:val="auto"/>
+          <w:sz w:val="24"/>
+          <w:szCs w:val="24"/>
+          <w:u w:val="none"/>
+          <w:lang w:val="pt-BR"/>
+        </w:rPr>
+        <w:t xml:space="preserve">, </w:t>
+      </w:r>
+      <w:r>
+        <w:rPr>
+          <w:rFonts w:cs="Bahnschrift Light SemiCondensed" w:ascii="Bahnschrift Light SemiCondensed" w:hAnsi="Bahnschrift Light SemiCondensed"/>
+          <w:b/>
+          <w:bCs/>
+          <w:i w:val="false"/>
+          <w:iCs w:val="false"/>
+          <w:color w:val="auto"/>
+          <w:sz w:val="24"/>
+          <w:szCs w:val="24"/>
+          <w:u w:val="none"/>
+          <w:lang w:val="pt-BR"/>
+        </w:rPr>
+        <w:t>Servidores de Banco de Dados ( Database Server )</w:t>
+      </w:r>
+      <w:r>
+        <w:rPr>
+          <w:rFonts w:cs="Bahnschrift Light SemiCondensed" w:ascii="Bahnschrift Light SemiCondensed" w:hAnsi="Bahnschrift Light SemiCondensed"/>
+          <w:b w:val="false"/>
+          <w:bCs w:val="false"/>
+          <w:i w:val="false"/>
+          <w:iCs w:val="false"/>
+          <w:color w:val="auto"/>
+          <w:sz w:val="24"/>
+          <w:szCs w:val="24"/>
+          <w:u w:val="none"/>
+          <w:lang w:val="pt-BR"/>
+        </w:rPr>
+        <w:t xml:space="preserve">, </w:t>
+      </w:r>
+      <w:r>
+        <w:rPr>
+          <w:rFonts w:cs="Bahnschrift Light SemiCondensed" w:ascii="Bahnschrift Light SemiCondensed" w:hAnsi="Bahnschrift Light SemiCondensed"/>
+          <w:b/>
+          <w:bCs/>
+          <w:i w:val="false"/>
+          <w:iCs w:val="false"/>
+          <w:color w:val="auto"/>
+          <w:sz w:val="24"/>
+          <w:szCs w:val="24"/>
+          <w:u w:val="none"/>
+          <w:lang w:val="pt-BR"/>
+        </w:rPr>
+        <w:t>Servidores de Email ( Mail Server )</w:t>
+      </w:r>
+      <w:r>
+        <w:rPr>
+          <w:rFonts w:cs="Bahnschrift Light SemiCondensed" w:ascii="Bahnschrift Light SemiCondensed" w:hAnsi="Bahnschrift Light SemiCondensed"/>
+          <w:b w:val="false"/>
+          <w:bCs w:val="false"/>
+          <w:i w:val="false"/>
+          <w:iCs w:val="false"/>
+          <w:color w:val="auto"/>
+          <w:sz w:val="24"/>
+          <w:szCs w:val="24"/>
+          <w:u w:val="none"/>
+          <w:lang w:val="pt-BR"/>
+        </w:rPr>
+        <w:t xml:space="preserve">, </w:t>
+      </w:r>
+      <w:r>
+        <w:rPr>
+          <w:rFonts w:cs="Bahnschrift Light SemiCondensed" w:ascii="Bahnschrift Light SemiCondensed" w:hAnsi="Bahnschrift Light SemiCondensed"/>
+          <w:b/>
+          <w:bCs/>
+          <w:i w:val="false"/>
+          <w:iCs w:val="false"/>
+          <w:color w:val="auto"/>
+          <w:sz w:val="24"/>
+          <w:szCs w:val="24"/>
+          <w:u w:val="none"/>
+          <w:lang w:val="pt-BR"/>
+        </w:rPr>
+        <w:t>Servidores de Aplicações ( Application Server )</w:t>
+      </w:r>
+      <w:r>
+        <w:rPr>
+          <w:rFonts w:cs="Bahnschrift Light SemiCondensed" w:ascii="Bahnschrift Light SemiCondensed" w:hAnsi="Bahnschrift Light SemiCondensed"/>
+          <w:b w:val="false"/>
+          <w:bCs w:val="false"/>
+          <w:i w:val="false"/>
+          <w:iCs w:val="false"/>
+          <w:color w:val="auto"/>
+          <w:sz w:val="24"/>
+          <w:szCs w:val="24"/>
+          <w:u w:val="none"/>
+          <w:lang w:val="pt-BR"/>
+        </w:rPr>
+        <w:t xml:space="preserve">, </w:t>
+      </w:r>
+      <w:r>
+        <w:rPr>
+          <w:rFonts w:cs="Bahnschrift Light SemiCondensed" w:ascii="Bahnschrift Light SemiCondensed" w:hAnsi="Bahnschrift Light SemiCondensed"/>
+          <w:b/>
+          <w:bCs/>
+          <w:i w:val="false"/>
+          <w:iCs w:val="false"/>
+          <w:color w:val="auto"/>
+          <w:sz w:val="24"/>
+          <w:szCs w:val="24"/>
+          <w:u w:val="none"/>
+          <w:lang w:val="pt-BR"/>
+        </w:rPr>
+        <w:t>Servidores de Domínio ( Domain Controller / Active Directory Server )</w:t>
+      </w:r>
+      <w:r>
+        <w:rPr>
+          <w:rFonts w:cs="Bahnschrift Light SemiCondensed" w:ascii="Bahnschrift Light SemiCondensed" w:hAnsi="Bahnschrift Light SemiCondensed"/>
+          <w:b w:val="false"/>
+          <w:bCs w:val="false"/>
+          <w:i w:val="false"/>
+          <w:iCs w:val="false"/>
+          <w:color w:val="auto"/>
+          <w:sz w:val="24"/>
+          <w:szCs w:val="24"/>
+          <w:u w:val="none"/>
+          <w:lang w:val="pt-BR"/>
+        </w:rPr>
+        <w:t xml:space="preserve">, </w:t>
+      </w:r>
+      <w:r>
+        <w:rPr>
+          <w:rFonts w:cs="Bahnschrift Light SemiCondensed" w:ascii="Bahnschrift Light SemiCondensed" w:hAnsi="Bahnschrift Light SemiCondensed"/>
+          <w:b/>
+          <w:bCs/>
+          <w:i w:val="false"/>
+          <w:iCs w:val="false"/>
+          <w:color w:val="auto"/>
+          <w:sz w:val="24"/>
+          <w:szCs w:val="24"/>
+          <w:u w:val="none"/>
+          <w:lang w:val="pt-BR"/>
+        </w:rPr>
+        <w:t>Servidores DHCP ( Dybnamic Host Configuration Protocol Server )</w:t>
+      </w:r>
+      <w:r>
+        <w:rPr>
+          <w:rFonts w:cs="Bahnschrift Light SemiCondensed" w:ascii="Bahnschrift Light SemiCondensed" w:hAnsi="Bahnschrift Light SemiCondensed"/>
+          <w:b w:val="false"/>
+          <w:bCs w:val="false"/>
+          <w:i w:val="false"/>
+          <w:iCs w:val="false"/>
+          <w:color w:val="auto"/>
+          <w:sz w:val="24"/>
+          <w:szCs w:val="24"/>
+          <w:u w:val="none"/>
+          <w:lang w:val="pt-BR"/>
+        </w:rPr>
+        <w:t xml:space="preserve"> e </w:t>
+      </w:r>
+      <w:r>
+        <w:rPr>
+          <w:rFonts w:cs="Bahnschrift Light SemiCondensed" w:ascii="Bahnschrift Light SemiCondensed" w:hAnsi="Bahnschrift Light SemiCondensed"/>
+          <w:b/>
+          <w:bCs/>
+          <w:i w:val="false"/>
+          <w:iCs w:val="false"/>
+          <w:color w:val="auto"/>
+          <w:sz w:val="24"/>
+          <w:szCs w:val="24"/>
+          <w:u w:val="none"/>
+          <w:lang w:val="pt-BR"/>
+        </w:rPr>
+        <w:t>Servidores Proxy</w:t>
+      </w:r>
+      <w:r>
+        <w:rPr>
+          <w:rFonts w:cs="Bahnschrift Light SemiCondensed" w:ascii="Bahnschrift Light SemiCondensed" w:hAnsi="Bahnschrift Light SemiCondensed"/>
+          <w:b w:val="false"/>
+          <w:bCs w:val="false"/>
+          <w:i w:val="false"/>
+          <w:iCs w:val="false"/>
+          <w:color w:val="auto"/>
+          <w:sz w:val="24"/>
+          <w:szCs w:val="24"/>
+          <w:u w:val="none"/>
+          <w:lang w:val="pt-BR"/>
+        </w:rPr>
+        <w:t>; cada um com a sua especiailidade.</w:t>
+      </w:r>
+    </w:p>
+    <w:p>
+      <w:pPr>
+        <w:pStyle w:val="Normal"/>
+        <w:bidi w:val="0"/>
+        <w:jc w:val="start"/>
+        <w:rPr>
+          <w:rFonts w:ascii="Bahnschrift Light SemiCondensed" w:hAnsi="Bahnschrift Light SemiCondensed" w:cs="Bahnschrift Light SemiCondensed"/>
+          <w:b/>
+          <w:bCs/>
+          <w:i w:val="false"/>
+          <w:i w:val="false"/>
+          <w:iCs w:val="false"/>
+          <w:color w:val="auto"/>
+          <w:sz w:val="32"/>
+          <w:szCs w:val="32"/>
+          <w:lang w:val="pt-BR"/>
+        </w:rPr>
+      </w:pPr>
+      <w:r>
+        <w:rPr>
+          <w:rFonts w:cs="Bahnschrift Light SemiCondensed" w:ascii="Bahnschrift Light SemiCondensed" w:hAnsi="Bahnschrift Light SemiCondensed"/>
+          <w:b w:val="false"/>
+          <w:bCs w:val="false"/>
+          <w:i w:val="false"/>
+          <w:iCs w:val="false"/>
+          <w:color w:val="auto"/>
+          <w:sz w:val="24"/>
+          <w:szCs w:val="24"/>
+          <w:u w:val="none"/>
+          <w:lang w:val="pt-BR"/>
+        </w:rPr>
+        <w:tab/>
+        <w:t xml:space="preserve">E para finalizar uma peculariedade dos servidores, é o uso de </w:t>
+      </w:r>
+      <w:r>
+        <w:rPr>
+          <w:rFonts w:cs="Bahnschrift Light SemiCondensed" w:ascii="Bahnschrift Light SemiCondensed" w:hAnsi="Bahnschrift Light SemiCondensed"/>
+          <w:b/>
+          <w:bCs/>
+          <w:i w:val="false"/>
+          <w:iCs w:val="false"/>
+          <w:color w:val="auto"/>
+          <w:sz w:val="24"/>
+          <w:szCs w:val="24"/>
+          <w:u w:val="none"/>
+          <w:lang w:val="pt-BR"/>
+        </w:rPr>
+        <w:t>VMs ( Virtual Machines )</w:t>
+      </w:r>
+      <w:r>
+        <w:rPr>
+          <w:rFonts w:cs="Bahnschrift Light SemiCondensed" w:ascii="Bahnschrift Light SemiCondensed" w:hAnsi="Bahnschrift Light SemiCondensed"/>
+          <w:b w:val="false"/>
+          <w:bCs w:val="false"/>
+          <w:i w:val="false"/>
+          <w:iCs w:val="false"/>
+          <w:color w:val="auto"/>
+          <w:sz w:val="24"/>
+          <w:szCs w:val="24"/>
+          <w:u w:val="none"/>
+          <w:lang w:val="pt-BR"/>
+        </w:rPr>
+        <w:t xml:space="preserve"> ou o uso de </w:t>
+      </w:r>
+      <w:r>
+        <w:rPr>
+          <w:rFonts w:cs="Bahnschrift Light SemiCondensed" w:ascii="Bahnschrift Light SemiCondensed" w:hAnsi="Bahnschrift Light SemiCondensed"/>
+          <w:b/>
+          <w:bCs/>
+          <w:i w:val="false"/>
+          <w:iCs w:val="false"/>
+          <w:color w:val="auto"/>
+          <w:sz w:val="24"/>
+          <w:szCs w:val="24"/>
+          <w:u w:val="none"/>
+          <w:lang w:val="pt-BR"/>
+        </w:rPr>
+        <w:t>Containers ( Docker )</w:t>
+      </w:r>
+      <w:r>
+        <w:rPr>
+          <w:rFonts w:cs="Bahnschrift Light SemiCondensed" w:ascii="Bahnschrift Light SemiCondensed" w:hAnsi="Bahnschrift Light SemiCondensed"/>
+          <w:b w:val="false"/>
+          <w:bCs w:val="false"/>
+          <w:i w:val="false"/>
+          <w:iCs w:val="false"/>
+          <w:color w:val="auto"/>
+          <w:sz w:val="24"/>
+          <w:szCs w:val="24"/>
+          <w:u w:val="none"/>
+          <w:lang w:val="pt-BR"/>
+        </w:rPr>
+        <w:t xml:space="preserve">, possibilitando o benefício em </w:t>
+      </w:r>
+      <w:r>
+        <w:rPr>
+          <w:rFonts w:cs="Bahnschrift Light SemiCondensed" w:ascii="Bahnschrift Light SemiCondensed" w:hAnsi="Bahnschrift Light SemiCondensed"/>
+          <w:b/>
+          <w:bCs/>
+          <w:i w:val="false"/>
+          <w:iCs w:val="false"/>
+          <w:color w:val="auto"/>
+          <w:sz w:val="24"/>
+          <w:szCs w:val="24"/>
+          <w:u w:val="none"/>
+          <w:lang w:val="pt-BR"/>
+        </w:rPr>
+        <w:t>Otimização de Recursos;</w:t>
+      </w:r>
+      <w:r>
+        <w:rPr>
+          <w:rFonts w:cs="Bahnschrift Light SemiCondensed" w:ascii="Bahnschrift Light SemiCondensed" w:hAnsi="Bahnschrift Light SemiCondensed"/>
+          <w:b w:val="false"/>
+          <w:bCs w:val="false"/>
+          <w:i w:val="false"/>
+          <w:iCs w:val="false"/>
+          <w:color w:val="auto"/>
+          <w:sz w:val="24"/>
+          <w:szCs w:val="24"/>
+          <w:u w:val="none"/>
+          <w:lang w:val="pt-BR"/>
+        </w:rPr>
+        <w:t xml:space="preserve"> </w:t>
+      </w:r>
+      <w:r>
+        <w:rPr>
+          <w:rFonts w:cs="Bahnschrift Light SemiCondensed" w:ascii="Bahnschrift Light SemiCondensed" w:hAnsi="Bahnschrift Light SemiCondensed"/>
+          <w:b/>
+          <w:bCs/>
+          <w:i w:val="false"/>
+          <w:iCs w:val="false"/>
+          <w:color w:val="auto"/>
+          <w:sz w:val="24"/>
+          <w:szCs w:val="24"/>
+          <w:u w:val="none"/>
+          <w:lang w:val="pt-BR"/>
+        </w:rPr>
+        <w:t>Redução de Custos;</w:t>
+      </w:r>
+      <w:r>
+        <w:rPr>
+          <w:rFonts w:cs="Bahnschrift Light SemiCondensed" w:ascii="Bahnschrift Light SemiCondensed" w:hAnsi="Bahnschrift Light SemiCondensed"/>
+          <w:b w:val="false"/>
+          <w:bCs w:val="false"/>
+          <w:i w:val="false"/>
+          <w:iCs w:val="false"/>
+          <w:color w:val="auto"/>
+          <w:sz w:val="24"/>
+          <w:szCs w:val="24"/>
+          <w:u w:val="none"/>
+          <w:lang w:val="pt-BR"/>
+        </w:rPr>
+        <w:t xml:space="preserve"> </w:t>
+      </w:r>
+      <w:r>
+        <w:rPr>
+          <w:rFonts w:cs="Bahnschrift Light SemiCondensed" w:ascii="Bahnschrift Light SemiCondensed" w:hAnsi="Bahnschrift Light SemiCondensed"/>
+          <w:b/>
+          <w:bCs/>
+          <w:i w:val="false"/>
+          <w:iCs w:val="false"/>
+          <w:color w:val="auto"/>
+          <w:sz w:val="24"/>
+          <w:szCs w:val="24"/>
+          <w:u w:val="none"/>
+          <w:lang w:val="pt-BR"/>
+        </w:rPr>
+        <w:t>Flexibilidade e Agilidade para mover, instalar ou clonar os serviços</w:t>
+      </w:r>
+      <w:r>
+        <w:rPr>
+          <w:rFonts w:cs="Bahnschrift Light SemiCondensed" w:ascii="Bahnschrift Light SemiCondensed" w:hAnsi="Bahnschrift Light SemiCondensed"/>
+          <w:b w:val="false"/>
+          <w:bCs w:val="false"/>
+          <w:i w:val="false"/>
+          <w:iCs w:val="false"/>
+          <w:color w:val="auto"/>
+          <w:sz w:val="24"/>
+          <w:szCs w:val="24"/>
+          <w:u w:val="none"/>
+          <w:lang w:val="pt-BR"/>
+        </w:rPr>
+        <w:t xml:space="preserve"> </w:t>
+      </w:r>
+      <w:r>
+        <w:rPr>
+          <w:rFonts w:cs="Bahnschrift Light SemiCondensed" w:ascii="Bahnschrift Light SemiCondensed" w:hAnsi="Bahnschrift Light SemiCondensed"/>
+          <w:b/>
+          <w:bCs/>
+          <w:i w:val="false"/>
+          <w:iCs w:val="false"/>
+          <w:color w:val="auto"/>
+          <w:sz w:val="24"/>
+          <w:szCs w:val="24"/>
+          <w:u w:val="none"/>
+          <w:lang w:val="pt-BR"/>
+        </w:rPr>
+        <w:t>em outra máquina</w:t>
+      </w:r>
+      <w:r>
+        <w:rPr>
+          <w:rFonts w:cs="Bahnschrift Light SemiCondensed" w:ascii="Bahnschrift Light SemiCondensed" w:hAnsi="Bahnschrift Light SemiCondensed"/>
+          <w:b w:val="false"/>
+          <w:bCs w:val="false"/>
+          <w:i w:val="false"/>
+          <w:iCs w:val="false"/>
+          <w:color w:val="auto"/>
+          <w:sz w:val="24"/>
+          <w:szCs w:val="24"/>
+          <w:u w:val="none"/>
+          <w:lang w:val="pt-BR"/>
+        </w:rPr>
+        <w:t>;</w:t>
+      </w:r>
+      <w:r>
+        <w:rPr>
+          <w:rFonts w:cs="Bahnschrift Light SemiCondensed" w:ascii="Bahnschrift Light SemiCondensed" w:hAnsi="Bahnschrift Light SemiCondensed"/>
+          <w:b/>
+          <w:bCs/>
+          <w:i w:val="false"/>
+          <w:iCs w:val="false"/>
+          <w:color w:val="auto"/>
+          <w:sz w:val="24"/>
+          <w:szCs w:val="24"/>
+          <w:u w:val="none"/>
+          <w:lang w:val="pt-BR"/>
+        </w:rPr>
+        <w:t xml:space="preserve"> Alta Disponibilidade e Recuperação através de Backups</w:t>
+      </w:r>
+      <w:r>
+        <w:rPr>
+          <w:rFonts w:cs="Bahnschrift Light SemiCondensed" w:ascii="Bahnschrift Light SemiCondensed" w:hAnsi="Bahnschrift Light SemiCondensed"/>
+          <w:b w:val="false"/>
+          <w:bCs w:val="false"/>
+          <w:i w:val="false"/>
+          <w:iCs w:val="false"/>
+          <w:color w:val="auto"/>
+          <w:sz w:val="24"/>
+          <w:szCs w:val="24"/>
+          <w:u w:val="none"/>
+          <w:lang w:val="pt-BR"/>
+        </w:rPr>
+        <w:t xml:space="preserve">; e </w:t>
+      </w:r>
+      <w:r>
+        <w:rPr>
+          <w:rFonts w:cs="Bahnschrift Light SemiCondensed" w:ascii="Bahnschrift Light SemiCondensed" w:hAnsi="Bahnschrift Light SemiCondensed"/>
+          <w:b/>
+          <w:bCs/>
+          <w:i w:val="false"/>
+          <w:iCs w:val="false"/>
+          <w:color w:val="auto"/>
+          <w:sz w:val="24"/>
+          <w:szCs w:val="24"/>
+          <w:u w:val="none"/>
+          <w:lang w:val="pt-BR"/>
+        </w:rPr>
+        <w:t>Isolamento.</w:t>
+      </w:r>
+    </w:p>
+    <w:p>
+      <w:pPr>
+        <w:pStyle w:val="Normal"/>
+        <w:bidi w:val="0"/>
+        <w:jc w:val="start"/>
+        <w:rPr>
+          <w:rFonts w:ascii="Bahnschrift Light SemiCondensed" w:hAnsi="Bahnschrift Light SemiCondensed" w:cs="Bahnschrift Light SemiCondensed"/>
+          <w:b/>
+          <w:bCs/>
+          <w:i w:val="false"/>
+          <w:i w:val="false"/>
+          <w:iCs w:val="false"/>
+          <w:color w:val="auto"/>
+          <w:sz w:val="32"/>
+          <w:szCs w:val="32"/>
+          <w:lang w:val="pt-BR"/>
+        </w:rPr>
+      </w:pPr>
+      <w:r>
+        <w:rPr/>
+      </w:r>
+    </w:p>
+    <w:p>
+      <w:pPr>
+        <w:pStyle w:val="Normal"/>
+        <w:bidi w:val="0"/>
+        <w:jc w:val="start"/>
+        <w:rPr>
+          <w:rFonts w:ascii="Bahnschrift Light SemiCondensed" w:hAnsi="Bahnschrift Light SemiCondensed" w:cs="Bahnschrift Light SemiCondensed"/>
+          <w:b/>
+          <w:bCs/>
+          <w:i w:val="false"/>
+          <w:i w:val="false"/>
+          <w:iCs w:val="false"/>
+          <w:color w:val="auto"/>
+          <w:sz w:val="32"/>
+          <w:szCs w:val="32"/>
+          <w:lang w:val="pt-BR"/>
+        </w:rPr>
+      </w:pPr>
+      <w:r>
+        <w:rPr>
+          <w:rFonts w:cs="Bahnschrift Light SemiCondensed" w:ascii="Bahnschrift Light SemiCondensed" w:hAnsi="Bahnschrift Light SemiCondensed"/>
+          <w:b/>
+          <w:bCs/>
+          <w:i w:val="false"/>
+          <w:iCs w:val="false"/>
+          <w:color w:val="auto"/>
+          <w:sz w:val="32"/>
+          <w:szCs w:val="32"/>
+          <w:u w:val="none"/>
+          <w:lang w:val="pt-BR"/>
+        </w:rPr>
+        <w:t>1.3.2 – Estações de Trabalho:</w:t>
+      </w:r>
+    </w:p>
+    <w:p>
+      <w:pPr>
+        <w:pStyle w:val="Normal"/>
+        <w:bidi w:val="0"/>
+        <w:jc w:val="start"/>
+        <w:rPr>
+          <w:rFonts w:ascii="Bahnschrift Light SemiCondensed" w:hAnsi="Bahnschrift Light SemiCondensed" w:cs="Bahnschrift Light SemiCondensed"/>
+          <w:b/>
+          <w:bCs/>
+          <w:i w:val="false"/>
+          <w:i w:val="false"/>
+          <w:iCs w:val="false"/>
+          <w:color w:val="auto"/>
+          <w:sz w:val="32"/>
+          <w:szCs w:val="32"/>
+          <w:lang w:val="pt-BR"/>
+        </w:rPr>
+      </w:pPr>
+      <w:r>
+        <w:rPr/>
+      </w:r>
+    </w:p>
+    <w:p>
+      <w:pPr>
+        <w:pStyle w:val="Normal"/>
+        <w:bidi w:val="0"/>
+        <w:jc w:val="start"/>
+        <w:rPr>
+          <w:rFonts w:ascii="Bahnschrift Light SemiCondensed" w:hAnsi="Bahnschrift Light SemiCondensed" w:cs="Bahnschrift Light SemiCondensed"/>
+          <w:b/>
+          <w:bCs/>
+          <w:i w:val="false"/>
+          <w:i w:val="false"/>
+          <w:iCs w:val="false"/>
+          <w:color w:val="auto"/>
+          <w:sz w:val="32"/>
+          <w:szCs w:val="32"/>
+          <w:lang w:val="pt-BR"/>
+        </w:rPr>
+      </w:pPr>
+      <w:r>
+        <w:rPr>
+          <w:rFonts w:cs="Bahnschrift Light SemiCondensed" w:ascii="Bahnschrift Light SemiCondensed" w:hAnsi="Bahnschrift Light SemiCondensed"/>
+          <w:b w:val="false"/>
+          <w:bCs w:val="false"/>
+          <w:i w:val="false"/>
+          <w:iCs w:val="false"/>
+          <w:color w:val="auto"/>
+          <w:sz w:val="24"/>
+          <w:szCs w:val="24"/>
+          <w:u w:val="none"/>
+          <w:lang w:val="pt-BR"/>
+        </w:rPr>
+        <w:tab/>
+        <w:t xml:space="preserve">As estações de trabalho conhecidas como </w:t>
+      </w:r>
+      <w:r>
+        <w:rPr>
+          <w:rFonts w:cs="Bahnschrift Light SemiCondensed" w:ascii="Bahnschrift Light SemiCondensed" w:hAnsi="Bahnschrift Light SemiCondensed"/>
+          <w:b/>
+          <w:bCs/>
+          <w:i w:val="false"/>
+          <w:iCs w:val="false"/>
+          <w:color w:val="auto"/>
+          <w:sz w:val="24"/>
+          <w:szCs w:val="24"/>
+          <w:u w:val="none"/>
+          <w:lang w:val="pt-BR"/>
+        </w:rPr>
+        <w:t>Clientes</w:t>
+      </w:r>
+      <w:r>
+        <w:rPr>
+          <w:rFonts w:cs="Bahnschrift Light SemiCondensed" w:ascii="Bahnschrift Light SemiCondensed" w:hAnsi="Bahnschrift Light SemiCondensed"/>
+          <w:b w:val="false"/>
+          <w:bCs w:val="false"/>
+          <w:i w:val="false"/>
+          <w:iCs w:val="false"/>
+          <w:color w:val="auto"/>
+          <w:sz w:val="24"/>
+          <w:szCs w:val="24"/>
+          <w:u w:val="none"/>
+          <w:lang w:val="pt-BR"/>
+        </w:rPr>
+        <w:t xml:space="preserve">, </w:t>
+      </w:r>
+      <w:r>
+        <w:rPr>
+          <w:rFonts w:cs="Bahnschrift Light SemiCondensed" w:ascii="Bahnschrift Light SemiCondensed" w:hAnsi="Bahnschrift Light SemiCondensed"/>
+          <w:b/>
+          <w:bCs/>
+          <w:i w:val="false"/>
+          <w:iCs w:val="false"/>
+          <w:color w:val="auto"/>
+          <w:sz w:val="24"/>
+          <w:szCs w:val="24"/>
+          <w:u w:val="none"/>
+          <w:lang w:val="pt-BR"/>
+        </w:rPr>
+        <w:t>Workstations</w:t>
+      </w:r>
+      <w:r>
+        <w:rPr>
+          <w:rFonts w:cs="Bahnschrift Light SemiCondensed" w:ascii="Bahnschrift Light SemiCondensed" w:hAnsi="Bahnschrift Light SemiCondensed"/>
+          <w:b w:val="false"/>
+          <w:bCs w:val="false"/>
+          <w:i w:val="false"/>
+          <w:iCs w:val="false"/>
+          <w:color w:val="auto"/>
+          <w:sz w:val="24"/>
+          <w:szCs w:val="24"/>
+          <w:u w:val="none"/>
+          <w:lang w:val="pt-BR"/>
+        </w:rPr>
+        <w:t xml:space="preserve"> ou </w:t>
+      </w:r>
+      <w:r>
+        <w:rPr>
+          <w:rFonts w:cs="Bahnschrift Light SemiCondensed" w:ascii="Bahnschrift Light SemiCondensed" w:hAnsi="Bahnschrift Light SemiCondensed"/>
+          <w:b/>
+          <w:bCs/>
+          <w:i w:val="false"/>
+          <w:iCs w:val="false"/>
+          <w:color w:val="auto"/>
+          <w:sz w:val="24"/>
+          <w:szCs w:val="24"/>
+          <w:u w:val="none"/>
+          <w:lang w:val="pt-BR"/>
+        </w:rPr>
+        <w:t>Computadores Pessoai</w:t>
+      </w:r>
+      <w:r>
+        <w:rPr>
+          <w:rFonts w:cs="Bahnschrift Light SemiCondensed" w:ascii="Bahnschrift Light SemiCondensed" w:hAnsi="Bahnschrift Light SemiCondensed"/>
+          <w:b w:val="false"/>
+          <w:bCs w:val="false"/>
+          <w:i w:val="false"/>
+          <w:iCs w:val="false"/>
+          <w:color w:val="auto"/>
+          <w:sz w:val="24"/>
+          <w:szCs w:val="24"/>
+          <w:u w:val="none"/>
+          <w:lang w:val="pt-BR"/>
+        </w:rPr>
+        <w:t>, são os dispositivos, como</w:t>
+      </w:r>
+      <w:r>
+        <w:rPr>
+          <w:rFonts w:cs="Bahnschrift Light SemiCondensed" w:ascii="Bahnschrift Light SemiCondensed" w:hAnsi="Bahnschrift Light SemiCondensed"/>
+          <w:b/>
+          <w:bCs/>
+          <w:i w:val="false"/>
+          <w:iCs w:val="false"/>
+          <w:color w:val="auto"/>
+          <w:sz w:val="24"/>
+          <w:szCs w:val="24"/>
+          <w:u w:val="none"/>
+          <w:lang w:val="pt-BR"/>
+        </w:rPr>
+        <w:t xml:space="preserve"> Desktops</w:t>
+      </w:r>
+      <w:r>
+        <w:rPr>
+          <w:rFonts w:cs="Bahnschrift Light SemiCondensed" w:ascii="Bahnschrift Light SemiCondensed" w:hAnsi="Bahnschrift Light SemiCondensed"/>
+          <w:b w:val="false"/>
+          <w:bCs w:val="false"/>
+          <w:i w:val="false"/>
+          <w:iCs w:val="false"/>
+          <w:color w:val="auto"/>
+          <w:sz w:val="24"/>
+          <w:szCs w:val="24"/>
+          <w:u w:val="none"/>
+          <w:lang w:val="pt-BR"/>
+        </w:rPr>
+        <w:t>,</w:t>
+      </w:r>
+      <w:r>
+        <w:rPr>
+          <w:rFonts w:cs="Bahnschrift Light SemiCondensed" w:ascii="Bahnschrift Light SemiCondensed" w:hAnsi="Bahnschrift Light SemiCondensed"/>
+          <w:b/>
+          <w:bCs/>
+          <w:i w:val="false"/>
+          <w:iCs w:val="false"/>
+          <w:color w:val="auto"/>
+          <w:sz w:val="24"/>
+          <w:szCs w:val="24"/>
+          <w:u w:val="none"/>
+          <w:lang w:val="pt-BR"/>
+        </w:rPr>
+        <w:t xml:space="preserve"> Laptops</w:t>
+      </w:r>
+      <w:r>
+        <w:rPr>
+          <w:rFonts w:cs="Bahnschrift Light SemiCondensed" w:ascii="Bahnschrift Light SemiCondensed" w:hAnsi="Bahnschrift Light SemiCondensed"/>
+          <w:b w:val="false"/>
+          <w:bCs w:val="false"/>
+          <w:i w:val="false"/>
+          <w:iCs w:val="false"/>
+          <w:color w:val="auto"/>
+          <w:sz w:val="24"/>
+          <w:szCs w:val="24"/>
+          <w:u w:val="none"/>
+          <w:lang w:val="pt-BR"/>
+        </w:rPr>
+        <w:t>,</w:t>
+      </w:r>
+      <w:r>
+        <w:rPr>
+          <w:rFonts w:cs="Bahnschrift Light SemiCondensed" w:ascii="Bahnschrift Light SemiCondensed" w:hAnsi="Bahnschrift Light SemiCondensed"/>
+          <w:b/>
+          <w:bCs/>
+          <w:i w:val="false"/>
+          <w:iCs w:val="false"/>
+          <w:color w:val="auto"/>
+          <w:sz w:val="24"/>
+          <w:szCs w:val="24"/>
+          <w:u w:val="none"/>
+          <w:lang w:val="pt-BR"/>
+        </w:rPr>
+        <w:t xml:space="preserve"> Thin Clients</w:t>
+      </w:r>
+      <w:r>
+        <w:rPr>
+          <w:rFonts w:cs="Bahnschrift Light SemiCondensed" w:ascii="Bahnschrift Light SemiCondensed" w:hAnsi="Bahnschrift Light SemiCondensed"/>
+          <w:b w:val="false"/>
+          <w:bCs w:val="false"/>
+          <w:i w:val="false"/>
+          <w:iCs w:val="false"/>
+          <w:color w:val="auto"/>
+          <w:sz w:val="24"/>
+          <w:szCs w:val="24"/>
+          <w:u w:val="none"/>
+          <w:lang w:val="pt-BR"/>
+        </w:rPr>
+        <w:t>,</w:t>
+      </w:r>
+      <w:r>
+        <w:rPr>
+          <w:rFonts w:cs="Bahnschrift Light SemiCondensed" w:ascii="Bahnschrift Light SemiCondensed" w:hAnsi="Bahnschrift Light SemiCondensed"/>
+          <w:b/>
+          <w:bCs/>
+          <w:i w:val="false"/>
+          <w:iCs w:val="false"/>
+          <w:color w:val="auto"/>
+          <w:sz w:val="24"/>
+          <w:szCs w:val="24"/>
+          <w:u w:val="none"/>
+          <w:lang w:val="pt-BR"/>
+        </w:rPr>
+        <w:t xml:space="preserve"> Tablets</w:t>
+      </w:r>
+      <w:r>
+        <w:rPr>
+          <w:rFonts w:cs="Bahnschrift Light SemiCondensed" w:ascii="Bahnschrift Light SemiCondensed" w:hAnsi="Bahnschrift Light SemiCondensed"/>
+          <w:b w:val="false"/>
+          <w:bCs w:val="false"/>
+          <w:i w:val="false"/>
+          <w:iCs w:val="false"/>
+          <w:color w:val="auto"/>
+          <w:sz w:val="24"/>
+          <w:szCs w:val="24"/>
+          <w:u w:val="none"/>
+          <w:lang w:val="pt-BR"/>
+        </w:rPr>
+        <w:t xml:space="preserve"> e</w:t>
+      </w:r>
+      <w:r>
+        <w:rPr>
+          <w:rFonts w:cs="Bahnschrift Light SemiCondensed" w:ascii="Bahnschrift Light SemiCondensed" w:hAnsi="Bahnschrift Light SemiCondensed"/>
+          <w:b/>
+          <w:bCs/>
+          <w:i w:val="false"/>
+          <w:iCs w:val="false"/>
+          <w:color w:val="auto"/>
+          <w:sz w:val="24"/>
+          <w:szCs w:val="24"/>
+          <w:u w:val="none"/>
+          <w:lang w:val="pt-BR"/>
+        </w:rPr>
+        <w:t xml:space="preserve"> Smartphones</w:t>
+      </w:r>
+      <w:r>
+        <w:rPr>
+          <w:rFonts w:cs="Bahnschrift Light SemiCondensed" w:ascii="Bahnschrift Light SemiCondensed" w:hAnsi="Bahnschrift Light SemiCondensed"/>
+          <w:b w:val="false"/>
+          <w:bCs w:val="false"/>
+          <w:i w:val="false"/>
+          <w:iCs w:val="false"/>
+          <w:color w:val="auto"/>
+          <w:sz w:val="24"/>
+          <w:szCs w:val="24"/>
+          <w:u w:val="none"/>
+          <w:lang w:val="pt-BR"/>
+        </w:rPr>
+        <w:t>,</w:t>
+      </w:r>
+      <w:r>
+        <w:rPr>
+          <w:rFonts w:cs="Bahnschrift Light SemiCondensed" w:ascii="Bahnschrift Light SemiCondensed" w:hAnsi="Bahnschrift Light SemiCondensed"/>
+          <w:b/>
+          <w:bCs/>
+          <w:i w:val="false"/>
+          <w:iCs w:val="false"/>
+          <w:color w:val="auto"/>
+          <w:sz w:val="24"/>
+          <w:szCs w:val="24"/>
+          <w:u w:val="none"/>
+          <w:lang w:val="pt-BR"/>
+        </w:rPr>
+        <w:t xml:space="preserve"> </w:t>
+      </w:r>
+      <w:r>
+        <w:rPr>
+          <w:rFonts w:cs="Bahnschrift Light SemiCondensed" w:ascii="Bahnschrift Light SemiCondensed" w:hAnsi="Bahnschrift Light SemiCondensed"/>
+          <w:b w:val="false"/>
+          <w:bCs w:val="false"/>
+          <w:i w:val="false"/>
+          <w:iCs w:val="false"/>
+          <w:color w:val="auto"/>
+          <w:sz w:val="24"/>
+          <w:szCs w:val="24"/>
+          <w:u w:val="none"/>
+          <w:lang w:val="pt-BR"/>
+        </w:rPr>
+        <w:t>que enviam as requisições para os servidores, ou acessam eles. Sendo utilizado de diversas maneiras… Como o seu computador ao requisitar uma página de pesquisa ao Google, ou um funcionário acessando o servidor, via SSH em uma empresa.</w:t>
       </w:r>
     </w:p>
     <w:sectPr>
@@ -4006,6 +6400,273 @@
     </w:sectPr>
   </w:body>
 </w:document>
+</file>
+
+<file path=word/numbering.xml><?xml version="1.0" encoding="utf-8"?>
+<w:numbering xmlns:w="http://schemas.openxmlformats.org/wordprocessingml/2006/main" xmlns:o="urn:schemas-microsoft-com:office:office" xmlns:r="http://schemas.openxmlformats.org/officeDocument/2006/relationships" xmlns:v="urn:schemas-microsoft-com:vml" xmlns:mc="http://schemas.openxmlformats.org/markup-compatibility/2006" xmlns:w14="http://schemas.microsoft.com/office/word/2010/wordml" mc:Ignorable="w14">
+  <w:abstractNum w:abstractNumId="1">
+    <w:lvl w:ilvl="0">
+      <w:start w:val="1"/>
+      <w:numFmt w:val="bullet"/>
+      <w:lvlText w:val=""/>
+      <w:lvlJc w:val="start"/>
+      <w:pPr>
+        <w:tabs>
+          <w:tab w:val="num" w:pos="720"/>
+        </w:tabs>
+        <w:ind w:start="720" w:hanging="360"/>
+      </w:pPr>
+      <w:rPr>
+        <w:rFonts w:ascii="Wingdings" w:hAnsi="Wingdings" w:cs="Wingdings" w:hint="default"/>
+      </w:rPr>
+    </w:lvl>
+    <w:lvl w:ilvl="1">
+      <w:start w:val="1"/>
+      <w:numFmt w:val="bullet"/>
+      <w:lvlText w:val=""/>
+      <w:lvlJc w:val="start"/>
+      <w:pPr>
+        <w:tabs>
+          <w:tab w:val="num" w:pos="1080"/>
+        </w:tabs>
+        <w:ind w:start="1080" w:hanging="360"/>
+      </w:pPr>
+      <w:rPr>
+        <w:rFonts w:ascii="Wingdings" w:hAnsi="Wingdings" w:cs="Wingdings" w:hint="default"/>
+      </w:rPr>
+    </w:lvl>
+    <w:lvl w:ilvl="2">
+      <w:start w:val="1"/>
+      <w:numFmt w:val="bullet"/>
+      <w:lvlText w:val=""/>
+      <w:lvlJc w:val="start"/>
+      <w:pPr>
+        <w:tabs>
+          <w:tab w:val="num" w:pos="1440"/>
+        </w:tabs>
+        <w:ind w:start="1440" w:hanging="360"/>
+      </w:pPr>
+      <w:rPr>
+        <w:rFonts w:ascii="Wingdings" w:hAnsi="Wingdings" w:cs="Wingdings" w:hint="default"/>
+      </w:rPr>
+    </w:lvl>
+    <w:lvl w:ilvl="3">
+      <w:start w:val="1"/>
+      <w:numFmt w:val="bullet"/>
+      <w:lvlText w:val=""/>
+      <w:lvlJc w:val="start"/>
+      <w:pPr>
+        <w:tabs>
+          <w:tab w:val="num" w:pos="1800"/>
+        </w:tabs>
+        <w:ind w:start="1800" w:hanging="360"/>
+      </w:pPr>
+      <w:rPr>
+        <w:rFonts w:ascii="Wingdings" w:hAnsi="Wingdings" w:cs="Wingdings" w:hint="default"/>
+      </w:rPr>
+    </w:lvl>
+    <w:lvl w:ilvl="4">
+      <w:start w:val="1"/>
+      <w:numFmt w:val="bullet"/>
+      <w:lvlText w:val=""/>
+      <w:lvlJc w:val="start"/>
+      <w:pPr>
+        <w:tabs>
+          <w:tab w:val="num" w:pos="2160"/>
+        </w:tabs>
+        <w:ind w:start="2160" w:hanging="360"/>
+      </w:pPr>
+      <w:rPr>
+        <w:rFonts w:ascii="Wingdings" w:hAnsi="Wingdings" w:cs="Wingdings" w:hint="default"/>
+      </w:rPr>
+    </w:lvl>
+    <w:lvl w:ilvl="5">
+      <w:start w:val="1"/>
+      <w:numFmt w:val="bullet"/>
+      <w:lvlText w:val=""/>
+      <w:lvlJc w:val="start"/>
+      <w:pPr>
+        <w:tabs>
+          <w:tab w:val="num" w:pos="2520"/>
+        </w:tabs>
+        <w:ind w:start="2520" w:hanging="360"/>
+      </w:pPr>
+      <w:rPr>
+        <w:rFonts w:ascii="Wingdings" w:hAnsi="Wingdings" w:cs="Wingdings" w:hint="default"/>
+      </w:rPr>
+    </w:lvl>
+    <w:lvl w:ilvl="6">
+      <w:start w:val="1"/>
+      <w:numFmt w:val="bullet"/>
+      <w:lvlText w:val=""/>
+      <w:lvlJc w:val="start"/>
+      <w:pPr>
+        <w:tabs>
+          <w:tab w:val="num" w:pos="2880"/>
+        </w:tabs>
+        <w:ind w:start="2880" w:hanging="360"/>
+      </w:pPr>
+      <w:rPr>
+        <w:rFonts w:ascii="Wingdings" w:hAnsi="Wingdings" w:cs="Wingdings" w:hint="default"/>
+      </w:rPr>
+    </w:lvl>
+    <w:lvl w:ilvl="7">
+      <w:start w:val="1"/>
+      <w:numFmt w:val="bullet"/>
+      <w:lvlText w:val=""/>
+      <w:lvlJc w:val="start"/>
+      <w:pPr>
+        <w:tabs>
+          <w:tab w:val="num" w:pos="3240"/>
+        </w:tabs>
+        <w:ind w:start="3240" w:hanging="360"/>
+      </w:pPr>
+      <w:rPr>
+        <w:rFonts w:ascii="Wingdings" w:hAnsi="Wingdings" w:cs="Wingdings" w:hint="default"/>
+      </w:rPr>
+    </w:lvl>
+    <w:lvl w:ilvl="8">
+      <w:start w:val="1"/>
+      <w:numFmt w:val="bullet"/>
+      <w:lvlText w:val=""/>
+      <w:lvlJc w:val="start"/>
+      <w:pPr>
+        <w:tabs>
+          <w:tab w:val="num" w:pos="3600"/>
+        </w:tabs>
+        <w:ind w:start="3600" w:hanging="360"/>
+      </w:pPr>
+      <w:rPr>
+        <w:rFonts w:ascii="Wingdings" w:hAnsi="Wingdings" w:cs="Wingdings" w:hint="default"/>
+      </w:rPr>
+    </w:lvl>
+  </w:abstractNum>
+  <w:abstractNum w:abstractNumId="2">
+    <w:lvl w:ilvl="0">
+      <w:start w:val="1"/>
+      <w:numFmt w:val="none"/>
+      <w:suff w:val="nothing"/>
+      <w:lvlText w:val=""/>
+      <w:lvlJc w:val="start"/>
+      <w:pPr>
+        <w:tabs>
+          <w:tab w:val="num" w:pos="0"/>
+        </w:tabs>
+        <w:ind w:start="0" w:hanging="0"/>
+      </w:pPr>
+    </w:lvl>
+    <w:lvl w:ilvl="1">
+      <w:start w:val="1"/>
+      <w:numFmt w:val="none"/>
+      <w:suff w:val="nothing"/>
+      <w:lvlText w:val=""/>
+      <w:lvlJc w:val="start"/>
+      <w:pPr>
+        <w:tabs>
+          <w:tab w:val="num" w:pos="0"/>
+        </w:tabs>
+        <w:ind w:start="0" w:hanging="0"/>
+      </w:pPr>
+    </w:lvl>
+    <w:lvl w:ilvl="2">
+      <w:start w:val="1"/>
+      <w:numFmt w:val="none"/>
+      <w:suff w:val="nothing"/>
+      <w:lvlText w:val=""/>
+      <w:lvlJc w:val="start"/>
+      <w:pPr>
+        <w:tabs>
+          <w:tab w:val="num" w:pos="0"/>
+        </w:tabs>
+        <w:ind w:start="0" w:hanging="0"/>
+      </w:pPr>
+    </w:lvl>
+    <w:lvl w:ilvl="3">
+      <w:start w:val="1"/>
+      <w:numFmt w:val="none"/>
+      <w:suff w:val="nothing"/>
+      <w:lvlText w:val=""/>
+      <w:lvlJc w:val="start"/>
+      <w:pPr>
+        <w:tabs>
+          <w:tab w:val="num" w:pos="0"/>
+        </w:tabs>
+        <w:ind w:start="0" w:hanging="0"/>
+      </w:pPr>
+    </w:lvl>
+    <w:lvl w:ilvl="4">
+      <w:start w:val="1"/>
+      <w:numFmt w:val="none"/>
+      <w:suff w:val="nothing"/>
+      <w:lvlText w:val=""/>
+      <w:lvlJc w:val="start"/>
+      <w:pPr>
+        <w:tabs>
+          <w:tab w:val="num" w:pos="0"/>
+        </w:tabs>
+        <w:ind w:start="0" w:hanging="0"/>
+      </w:pPr>
+    </w:lvl>
+    <w:lvl w:ilvl="5">
+      <w:start w:val="1"/>
+      <w:numFmt w:val="none"/>
+      <w:suff w:val="nothing"/>
+      <w:lvlText w:val=""/>
+      <w:lvlJc w:val="start"/>
+      <w:pPr>
+        <w:tabs>
+          <w:tab w:val="num" w:pos="0"/>
+        </w:tabs>
+        <w:ind w:start="0" w:hanging="0"/>
+      </w:pPr>
+    </w:lvl>
+    <w:lvl w:ilvl="6">
+      <w:start w:val="1"/>
+      <w:numFmt w:val="none"/>
+      <w:suff w:val="nothing"/>
+      <w:lvlText w:val=""/>
+      <w:lvlJc w:val="start"/>
+      <w:pPr>
+        <w:tabs>
+          <w:tab w:val="num" w:pos="0"/>
+        </w:tabs>
+        <w:ind w:start="0" w:hanging="0"/>
+      </w:pPr>
+    </w:lvl>
+    <w:lvl w:ilvl="7">
+      <w:start w:val="1"/>
+      <w:numFmt w:val="none"/>
+      <w:suff w:val="nothing"/>
+      <w:lvlText w:val=""/>
+      <w:lvlJc w:val="start"/>
+      <w:pPr>
+        <w:tabs>
+          <w:tab w:val="num" w:pos="0"/>
+        </w:tabs>
+        <w:ind w:start="0" w:hanging="0"/>
+      </w:pPr>
+    </w:lvl>
+    <w:lvl w:ilvl="8">
+      <w:start w:val="1"/>
+      <w:numFmt w:val="none"/>
+      <w:suff w:val="nothing"/>
+      <w:lvlText w:val=""/>
+      <w:lvlJc w:val="start"/>
+      <w:pPr>
+        <w:tabs>
+          <w:tab w:val="num" w:pos="0"/>
+        </w:tabs>
+        <w:ind w:start="0" w:hanging="0"/>
+      </w:pPr>
+    </w:lvl>
+  </w:abstractNum>
+  <w:num w:numId="1">
+    <w:abstractNumId w:val="1"/>
+  </w:num>
+  <w:num w:numId="2">
+    <w:abstractNumId w:val="2"/>
+  </w:num>
+</w:numbering>
 </file>
 
 <file path=word/styles.xml><?xml version="1.0" encoding="utf-8"?>
@@ -4063,6 +6724,13 @@
     <w:rPr>
       <w:b/>
       <w:bCs/>
+    </w:rPr>
+  </w:style>
+  <w:style w:type="character" w:styleId="Marcadores">
+    <w:name w:val="Marcadores"/>
+    <w:qFormat/>
+    <w:rPr>
+      <w:rFonts w:ascii="OpenSymbol" w:hAnsi="OpenSymbol" w:eastAsia="OpenSymbol" w:cs="OpenSymbol"/>
     </w:rPr>
   </w:style>
   <w:style w:type="paragraph" w:styleId="Ttulo">

</xml_diff>

<commit_message>
Adição sobre bases númericas na Apostila Principal
</commit_message>
<xml_diff>
--- a/Redes/Apostila de Redes.docx
+++ b/Redes/Apostila de Redes.docx
@@ -296,6 +296,758 @@
       </w:pPr>
       <w:r>
         <w:rPr>
+          <w:b w:val="false"/>
+          <w:bCs w:val="false"/>
+          <w:sz w:val="24"/>
+          <w:szCs w:val="24"/>
+          <w:u w:val="none"/>
+        </w:rPr>
+        <w:tab/>
+      </w:r>
+      <w:r>
+        <w:rPr>
+          <w:rFonts w:cs="Bahnschrift Light SemiCondensed" w:ascii="Bahnschrift Light SemiCondensed" w:hAnsi="Bahnschrift Light SemiCondensed"/>
+          <w:b w:val="false"/>
+          <w:bCs w:val="false"/>
+          <w:i w:val="false"/>
+          <w:iCs w:val="false"/>
+          <w:color w:val="auto"/>
+          <w:sz w:val="24"/>
+          <w:szCs w:val="24"/>
+          <w:u w:val="none"/>
+          <w:lang w:val="pt-BR"/>
+        </w:rPr>
+        <w:t>Após a Segunda Guerra Mundial na década 60, foi iniciado uma nova guerra, chamada Guerra Fria, que foi uma guerra onde não houveram ataques físicos, havendo apenas ameaças entre as duas maiores potências da época, a URSS ( União Soviética ), e os EUA ( Estados Unidos ).</w:t>
+      </w:r>
+    </w:p>
+    <w:p>
+      <w:pPr>
+        <w:pStyle w:val="Normal"/>
+        <w:bidi w:val="0"/>
+        <w:jc w:val="start"/>
+        <w:rPr>
+          <w:rFonts w:ascii="Bahnschrift Light SemiCondensed" w:hAnsi="Bahnschrift Light SemiCondensed"/>
+          <w:b w:val="false"/>
+          <w:bCs w:val="false"/>
+          <w:i w:val="false"/>
+          <w:i w:val="false"/>
+          <w:iCs w:val="false"/>
+          <w:color w:val="auto"/>
+          <w:sz w:val="24"/>
+          <w:szCs w:val="24"/>
+          <w:u w:val="none"/>
+          <w:lang w:val="pt-BR"/>
+        </w:rPr>
+      </w:pPr>
+      <w:r>
+        <w:rPr>
+          <w:rFonts w:cs="Bahnschrift Light SemiCondensed" w:ascii="Bahnschrift Light SemiCondensed" w:hAnsi="Bahnschrift Light SemiCondensed"/>
+          <w:b w:val="false"/>
+          <w:bCs w:val="false"/>
+          <w:i w:val="false"/>
+          <w:iCs w:val="false"/>
+          <w:color w:val="auto"/>
+          <w:sz w:val="24"/>
+          <w:szCs w:val="24"/>
+          <w:u w:val="none"/>
+          <w:lang w:val="pt-BR"/>
+        </w:rPr>
+        <w:tab/>
+        <w:t xml:space="preserve">Nessa época houve uma grande evolução na tecnologia da comunição, permitindo que a URSS, por meio dos seus estudos sobre comunicação de dados, fizesse o lançamento de um satélite espacial, chamado </w:t>
+      </w:r>
+      <w:r>
+        <w:rPr>
+          <w:rFonts w:cs="Bahnschrift Light SemiCondensed" w:ascii="Bahnschrift Light SemiCondensed" w:hAnsi="Bahnschrift Light SemiCondensed"/>
+          <w:b/>
+          <w:bCs/>
+          <w:i w:val="false"/>
+          <w:iCs w:val="false"/>
+          <w:color w:val="auto"/>
+          <w:sz w:val="24"/>
+          <w:szCs w:val="24"/>
+          <w:u w:val="none"/>
+          <w:lang w:val="pt-BR"/>
+        </w:rPr>
+        <w:t>Sputnik</w:t>
+      </w:r>
+      <w:r>
+        <w:rPr>
+          <w:rFonts w:cs="Bahnschrift Light SemiCondensed" w:ascii="Bahnschrift Light SemiCondensed" w:hAnsi="Bahnschrift Light SemiCondensed"/>
+          <w:b w:val="false"/>
+          <w:bCs w:val="false"/>
+          <w:i w:val="false"/>
+          <w:iCs w:val="false"/>
+          <w:color w:val="auto"/>
+          <w:sz w:val="24"/>
+          <w:szCs w:val="24"/>
+          <w:u w:val="none"/>
+          <w:lang w:val="pt-BR"/>
+        </w:rPr>
+        <w:t>, que por si só não tinha nenhuma funcionalidade, sendo apenas lançado para o espaço, e depois fazer seu retorno para a terra.</w:t>
+      </w:r>
+    </w:p>
+    <w:p>
+      <w:pPr>
+        <w:pStyle w:val="Normal"/>
+        <w:bidi w:val="0"/>
+        <w:jc w:val="start"/>
+        <w:rPr>
+          <w:rFonts w:ascii="Bahnschrift Light SemiCondensed" w:hAnsi="Bahnschrift Light SemiCondensed"/>
+          <w:b w:val="false"/>
+          <w:bCs w:val="false"/>
+          <w:i w:val="false"/>
+          <w:i w:val="false"/>
+          <w:iCs w:val="false"/>
+          <w:color w:val="auto"/>
+          <w:sz w:val="24"/>
+          <w:szCs w:val="24"/>
+          <w:u w:val="none"/>
+          <w:lang w:val="pt-BR"/>
+        </w:rPr>
+      </w:pPr>
+      <w:r>
+        <w:rPr>
+          <w:rFonts w:cs="Bahnschrift Light SemiCondensed" w:ascii="Bahnschrift Light SemiCondensed" w:hAnsi="Bahnschrift Light SemiCondensed"/>
+          <w:b w:val="false"/>
+          <w:bCs w:val="false"/>
+          <w:i w:val="false"/>
+          <w:iCs w:val="false"/>
+          <w:color w:val="auto"/>
+          <w:sz w:val="24"/>
+          <w:szCs w:val="24"/>
+          <w:u w:val="none"/>
+          <w:lang w:val="pt-BR"/>
+        </w:rPr>
+        <w:tab/>
+        <w:t xml:space="preserve">Porém o presidente dos EUA da época chamado </w:t>
+      </w:r>
+      <w:r>
+        <w:rPr>
+          <w:rFonts w:cs="Bahnschrift Light SemiCondensed" w:ascii="Bahnschrift Light SemiCondensed" w:hAnsi="Bahnschrift Light SemiCondensed"/>
+          <w:b/>
+          <w:bCs/>
+          <w:i w:val="false"/>
+          <w:iCs w:val="false"/>
+          <w:color w:val="auto"/>
+          <w:sz w:val="24"/>
+          <w:szCs w:val="24"/>
+          <w:u w:val="none"/>
+          <w:lang w:val="pt-BR"/>
+        </w:rPr>
+        <w:t>Eisenhower</w:t>
+      </w:r>
+      <w:r>
+        <w:rPr>
+          <w:rFonts w:cs="Bahnschrift Light SemiCondensed" w:ascii="Bahnschrift Light SemiCondensed" w:hAnsi="Bahnschrift Light SemiCondensed"/>
+          <w:b w:val="false"/>
+          <w:bCs w:val="false"/>
+          <w:i w:val="false"/>
+          <w:iCs w:val="false"/>
+          <w:color w:val="auto"/>
+          <w:sz w:val="24"/>
+          <w:szCs w:val="24"/>
+          <w:u w:val="none"/>
+          <w:lang w:val="pt-BR"/>
+        </w:rPr>
+        <w:t xml:space="preserve">, percebendo esses investimentos da URSS, também resolveu investir em comunicação de dados, fundando a </w:t>
+      </w:r>
+      <w:r>
+        <w:rPr>
+          <w:rFonts w:cs="Bahnschrift Light SemiCondensed" w:ascii="Bahnschrift Light SemiCondensed" w:hAnsi="Bahnschrift Light SemiCondensed"/>
+          <w:b/>
+          <w:bCs/>
+          <w:i w:val="false"/>
+          <w:iCs w:val="false"/>
+          <w:color w:val="auto"/>
+          <w:sz w:val="24"/>
+          <w:szCs w:val="24"/>
+          <w:u w:val="none"/>
+          <w:lang w:val="pt-BR"/>
+        </w:rPr>
+        <w:t>DARPA ( Defense Advanced Research Projects Agency )</w:t>
+      </w:r>
+      <w:r>
+        <w:rPr>
+          <w:rFonts w:cs="Bahnschrift Light SemiCondensed" w:ascii="Bahnschrift Light SemiCondensed" w:hAnsi="Bahnschrift Light SemiCondensed"/>
+          <w:b w:val="false"/>
+          <w:bCs w:val="false"/>
+          <w:i w:val="false"/>
+          <w:iCs w:val="false"/>
+          <w:color w:val="auto"/>
+          <w:sz w:val="24"/>
+          <w:szCs w:val="24"/>
+          <w:u w:val="none"/>
+          <w:lang w:val="pt-BR"/>
+        </w:rPr>
+        <w:t xml:space="preserve">, com a reflexão de transmitir dados além de vozes pelos computadores. Então foi dado início a primeira Redes de Computadores chamada </w:t>
+      </w:r>
+      <w:r>
+        <w:rPr>
+          <w:rFonts w:cs="Bahnschrift Light SemiCondensed" w:ascii="Bahnschrift Light SemiCondensed" w:hAnsi="Bahnschrift Light SemiCondensed"/>
+          <w:b/>
+          <w:bCs/>
+          <w:i w:val="false"/>
+          <w:iCs w:val="false"/>
+          <w:color w:val="auto"/>
+          <w:sz w:val="24"/>
+          <w:szCs w:val="24"/>
+          <w:u w:val="none"/>
+          <w:lang w:val="pt-BR"/>
+        </w:rPr>
+        <w:t>Arpanet</w:t>
+      </w:r>
+      <w:r>
+        <w:rPr>
+          <w:rFonts w:cs="Bahnschrift Light SemiCondensed" w:ascii="Bahnschrift Light SemiCondensed" w:hAnsi="Bahnschrift Light SemiCondensed"/>
+          <w:b w:val="false"/>
+          <w:bCs w:val="false"/>
+          <w:i w:val="false"/>
+          <w:iCs w:val="false"/>
+          <w:color w:val="auto"/>
+          <w:sz w:val="24"/>
+          <w:szCs w:val="24"/>
+          <w:u w:val="none"/>
+          <w:lang w:val="pt-BR"/>
+        </w:rPr>
+        <w:t>.</w:t>
+      </w:r>
+    </w:p>
+    <w:p>
+      <w:pPr>
+        <w:pStyle w:val="Normal"/>
+        <w:bidi w:val="0"/>
+        <w:jc w:val="start"/>
+        <w:rPr>
+          <w:rFonts w:ascii="Bahnschrift Light SemiCondensed" w:hAnsi="Bahnschrift Light SemiCondensed"/>
+          <w:b w:val="false"/>
+          <w:bCs w:val="false"/>
+          <w:i w:val="false"/>
+          <w:i w:val="false"/>
+          <w:iCs w:val="false"/>
+          <w:color w:val="auto"/>
+          <w:sz w:val="24"/>
+          <w:szCs w:val="24"/>
+          <w:u w:val="none"/>
+          <w:lang w:val="pt-BR"/>
+        </w:rPr>
+      </w:pPr>
+      <w:r>
+        <w:rPr>
+          <w:rFonts w:cs="Bahnschrift Light SemiCondensed" w:ascii="Bahnschrift Light SemiCondensed" w:hAnsi="Bahnschrift Light SemiCondensed"/>
+          <w:b w:val="false"/>
+          <w:bCs w:val="false"/>
+          <w:i w:val="false"/>
+          <w:iCs w:val="false"/>
+          <w:color w:val="auto"/>
+          <w:sz w:val="24"/>
+          <w:szCs w:val="24"/>
+          <w:u w:val="none"/>
+          <w:lang w:val="pt-BR"/>
+        </w:rPr>
+        <w:tab/>
+        <w:t xml:space="preserve">A Arpanet tinha o próposito de manter a segurança dos dados, mantendo-os guardados em 4 computadores, dividos em 4 universidades diferentes, sendo a </w:t>
+      </w:r>
+      <w:r>
+        <w:rPr>
+          <w:rFonts w:cs="Bahnschrift Light SemiCondensed" w:ascii="Bahnschrift Light SemiCondensed" w:hAnsi="Bahnschrift Light SemiCondensed"/>
+          <w:b/>
+          <w:bCs/>
+          <w:i w:val="false"/>
+          <w:iCs w:val="false"/>
+          <w:color w:val="auto"/>
+          <w:sz w:val="24"/>
+          <w:szCs w:val="24"/>
+          <w:u w:val="none"/>
+          <w:lang w:val="pt-BR"/>
+        </w:rPr>
+        <w:t>UCLA ( Universidade of California, Los Angeles )</w:t>
+      </w:r>
+      <w:r>
+        <w:rPr>
+          <w:rFonts w:cs="Bahnschrift Light SemiCondensed" w:ascii="Bahnschrift Light SemiCondensed" w:hAnsi="Bahnschrift Light SemiCondensed"/>
+          <w:b w:val="false"/>
+          <w:bCs w:val="false"/>
+          <w:i w:val="false"/>
+          <w:iCs w:val="false"/>
+          <w:color w:val="auto"/>
+          <w:sz w:val="24"/>
+          <w:szCs w:val="24"/>
+          <w:u w:val="none"/>
+          <w:lang w:val="pt-BR"/>
+        </w:rPr>
+        <w:t xml:space="preserve">, </w:t>
+      </w:r>
+      <w:r>
+        <w:rPr>
+          <w:rFonts w:cs="Bahnschrift Light SemiCondensed" w:ascii="Bahnschrift Light SemiCondensed" w:hAnsi="Bahnschrift Light SemiCondensed"/>
+          <w:b/>
+          <w:bCs/>
+          <w:i w:val="false"/>
+          <w:iCs w:val="false"/>
+          <w:color w:val="auto"/>
+          <w:sz w:val="24"/>
+          <w:szCs w:val="24"/>
+          <w:u w:val="none"/>
+          <w:lang w:val="pt-BR"/>
+        </w:rPr>
+        <w:t>SRI ( Stanford Research Institute of California )</w:t>
+      </w:r>
+      <w:r>
+        <w:rPr>
+          <w:rFonts w:cs="Bahnschrift Light SemiCondensed" w:ascii="Bahnschrift Light SemiCondensed" w:hAnsi="Bahnschrift Light SemiCondensed"/>
+          <w:b w:val="false"/>
+          <w:bCs w:val="false"/>
+          <w:i w:val="false"/>
+          <w:iCs w:val="false"/>
+          <w:color w:val="auto"/>
+          <w:sz w:val="24"/>
+          <w:szCs w:val="24"/>
+          <w:u w:val="none"/>
+          <w:lang w:val="pt-BR"/>
+        </w:rPr>
+        <w:t xml:space="preserve">, </w:t>
+      </w:r>
+      <w:r>
+        <w:rPr>
+          <w:rFonts w:cs="Bahnschrift Light SemiCondensed" w:ascii="Bahnschrift Light SemiCondensed" w:hAnsi="Bahnschrift Light SemiCondensed"/>
+          <w:b/>
+          <w:bCs/>
+          <w:i w:val="false"/>
+          <w:iCs w:val="false"/>
+          <w:color w:val="auto"/>
+          <w:sz w:val="24"/>
+          <w:szCs w:val="24"/>
+          <w:u w:val="none"/>
+          <w:lang w:val="pt-BR"/>
+        </w:rPr>
+        <w:t>UC ( University of California, Santa Barbara )</w:t>
+      </w:r>
+      <w:r>
+        <w:rPr>
+          <w:rFonts w:cs="Bahnschrift Light SemiCondensed" w:ascii="Bahnschrift Light SemiCondensed" w:hAnsi="Bahnschrift Light SemiCondensed"/>
+          <w:b w:val="false"/>
+          <w:bCs w:val="false"/>
+          <w:i w:val="false"/>
+          <w:iCs w:val="false"/>
+          <w:color w:val="auto"/>
+          <w:sz w:val="24"/>
+          <w:szCs w:val="24"/>
+          <w:u w:val="none"/>
+          <w:lang w:val="pt-BR"/>
+        </w:rPr>
+        <w:t xml:space="preserve">, e em </w:t>
+      </w:r>
+      <w:r>
+        <w:rPr>
+          <w:rFonts w:cs="Bahnschrift Light SemiCondensed" w:ascii="Bahnschrift Light SemiCondensed" w:hAnsi="Bahnschrift Light SemiCondensed"/>
+          <w:b/>
+          <w:bCs/>
+          <w:i w:val="false"/>
+          <w:iCs w:val="false"/>
+          <w:color w:val="auto"/>
+          <w:sz w:val="24"/>
+          <w:szCs w:val="24"/>
+          <w:u w:val="none"/>
+          <w:lang w:val="pt-BR"/>
+        </w:rPr>
+        <w:t>UTAH ( University of UTAH, Salt Lake City )</w:t>
+      </w:r>
+      <w:r>
+        <w:rPr>
+          <w:rFonts w:cs="Bahnschrift Light SemiCondensed" w:ascii="Bahnschrift Light SemiCondensed" w:hAnsi="Bahnschrift Light SemiCondensed"/>
+          <w:b w:val="false"/>
+          <w:bCs w:val="false"/>
+          <w:i w:val="false"/>
+          <w:iCs w:val="false"/>
+          <w:color w:val="auto"/>
+          <w:sz w:val="24"/>
+          <w:szCs w:val="24"/>
+          <w:u w:val="none"/>
+          <w:lang w:val="pt-BR"/>
+        </w:rPr>
+        <w:t>. Possibilitando dessa maneira a proteção dos dados caso algum dos 4 lugares fosse bombardiado.</w:t>
+      </w:r>
+    </w:p>
+    <w:p>
+      <w:pPr>
+        <w:pStyle w:val="Normal"/>
+        <w:bidi w:val="0"/>
+        <w:jc w:val="start"/>
+        <w:rPr>
+          <w:rFonts w:ascii="Bahnschrift Light SemiCondensed" w:hAnsi="Bahnschrift Light SemiCondensed"/>
+          <w:b w:val="false"/>
+          <w:bCs w:val="false"/>
+          <w:i w:val="false"/>
+          <w:i w:val="false"/>
+          <w:iCs w:val="false"/>
+          <w:color w:val="auto"/>
+          <w:sz w:val="24"/>
+          <w:szCs w:val="24"/>
+          <w:u w:val="none"/>
+          <w:lang w:val="pt-BR"/>
+        </w:rPr>
+      </w:pPr>
+      <w:r>
+        <w:rPr>
+          <w:rFonts w:cs="Bahnschrift Light SemiCondensed" w:ascii="Bahnschrift Light SemiCondensed" w:hAnsi="Bahnschrift Light SemiCondensed"/>
+          <w:b w:val="false"/>
+          <w:bCs w:val="false"/>
+          <w:i w:val="false"/>
+          <w:iCs w:val="false"/>
+          <w:color w:val="auto"/>
+          <w:sz w:val="24"/>
+          <w:szCs w:val="24"/>
+          <w:u w:val="none"/>
+          <w:lang w:val="pt-BR"/>
+        </w:rPr>
+        <w:tab/>
+        <w:t>Em si os computadores eram diferentes, pois eram de fabricantes diferentes, então estes não conseguiam se comunicar, sendo necessário criar os primeiros protocolos de internet, que estabeleciam regras para a comunicação entre os computadores.</w:t>
+      </w:r>
+    </w:p>
+    <w:p>
+      <w:pPr>
+        <w:pStyle w:val="Normal"/>
+        <w:bidi w:val="0"/>
+        <w:jc w:val="start"/>
+        <w:rPr>
+          <w:rFonts w:ascii="Bahnschrift Light SemiCondensed" w:hAnsi="Bahnschrift Light SemiCondensed"/>
+          <w:b w:val="false"/>
+          <w:bCs w:val="false"/>
+          <w:i w:val="false"/>
+          <w:i w:val="false"/>
+          <w:iCs w:val="false"/>
+          <w:color w:val="auto"/>
+          <w:sz w:val="24"/>
+          <w:szCs w:val="24"/>
+          <w:u w:val="none"/>
+          <w:lang w:val="pt-BR"/>
+        </w:rPr>
+      </w:pPr>
+      <w:r>
+        <w:rPr>
+          <w:rFonts w:cs="Bahnschrift Light SemiCondensed" w:ascii="Bahnschrift Light SemiCondensed" w:hAnsi="Bahnschrift Light SemiCondensed"/>
+          <w:b w:val="false"/>
+          <w:bCs w:val="false"/>
+          <w:i w:val="false"/>
+          <w:iCs w:val="false"/>
+          <w:color w:val="auto"/>
+          <w:sz w:val="24"/>
+          <w:szCs w:val="24"/>
+          <w:u w:val="none"/>
+          <w:lang w:val="pt-BR"/>
+        </w:rPr>
+        <w:tab/>
+        <w:t xml:space="preserve">Um dos protocolos criados se chamava </w:t>
+      </w:r>
+      <w:r>
+        <w:rPr>
+          <w:rFonts w:cs="Bahnschrift Light SemiCondensed" w:ascii="Bahnschrift Light SemiCondensed" w:hAnsi="Bahnschrift Light SemiCondensed"/>
+          <w:b/>
+          <w:bCs/>
+          <w:i w:val="false"/>
+          <w:iCs w:val="false"/>
+          <w:color w:val="auto"/>
+          <w:sz w:val="24"/>
+          <w:szCs w:val="24"/>
+          <w:u w:val="none"/>
+          <w:lang w:val="pt-BR"/>
+        </w:rPr>
+        <w:t>NCP ( Network Control Protocol )</w:t>
+      </w:r>
+      <w:r>
+        <w:rPr>
+          <w:rFonts w:cs="Bahnschrift Light SemiCondensed" w:ascii="Bahnschrift Light SemiCondensed" w:hAnsi="Bahnschrift Light SemiCondensed"/>
+          <w:b w:val="false"/>
+          <w:bCs w:val="false"/>
+          <w:i w:val="false"/>
+          <w:iCs w:val="false"/>
+          <w:color w:val="auto"/>
+          <w:sz w:val="24"/>
+          <w:szCs w:val="24"/>
+          <w:u w:val="none"/>
+          <w:lang w:val="pt-BR"/>
+        </w:rPr>
+        <w:t xml:space="preserve">, um protocolo com uma execelente implantação, porém com algumas limitações, gerando dificuldades no suporte de roteamentos complexos, e seguranças que não eram tão avançadas, sendo substítuido depois de algum tempo para o protocolo </w:t>
+      </w:r>
+      <w:r>
+        <w:rPr>
+          <w:rFonts w:cs="Bahnschrift Light SemiCondensed" w:ascii="Bahnschrift Light SemiCondensed" w:hAnsi="Bahnschrift Light SemiCondensed"/>
+          <w:b/>
+          <w:bCs/>
+          <w:i w:val="false"/>
+          <w:iCs w:val="false"/>
+          <w:color w:val="auto"/>
+          <w:sz w:val="24"/>
+          <w:szCs w:val="24"/>
+          <w:u w:val="none"/>
+          <w:lang w:val="pt-BR"/>
+        </w:rPr>
+        <w:t>TCP/IP</w:t>
+      </w:r>
+      <w:r>
+        <w:rPr>
+          <w:rFonts w:cs="Bahnschrift Light SemiCondensed" w:ascii="Bahnschrift Light SemiCondensed" w:hAnsi="Bahnschrift Light SemiCondensed"/>
+          <w:b w:val="false"/>
+          <w:bCs w:val="false"/>
+          <w:i w:val="false"/>
+          <w:iCs w:val="false"/>
+          <w:color w:val="auto"/>
+          <w:sz w:val="24"/>
+          <w:szCs w:val="24"/>
+          <w:u w:val="none"/>
+          <w:lang w:val="pt-BR"/>
+        </w:rPr>
+        <w:t xml:space="preserve">, criado por </w:t>
+      </w:r>
+      <w:r>
+        <w:rPr>
+          <w:rFonts w:cs="Bahnschrift Light SemiCondensed" w:ascii="Bahnschrift Light SemiCondensed" w:hAnsi="Bahnschrift Light SemiCondensed"/>
+          <w:b/>
+          <w:bCs/>
+          <w:i w:val="false"/>
+          <w:iCs w:val="false"/>
+          <w:color w:val="auto"/>
+          <w:sz w:val="24"/>
+          <w:szCs w:val="24"/>
+          <w:u w:val="none"/>
+          <w:lang w:val="pt-BR"/>
+        </w:rPr>
+        <w:t xml:space="preserve">Vint Cerf </w:t>
+      </w:r>
+      <w:r>
+        <w:rPr>
+          <w:rFonts w:cs="Bahnschrift Light SemiCondensed" w:ascii="Bahnschrift Light SemiCondensed" w:hAnsi="Bahnschrift Light SemiCondensed"/>
+          <w:b w:val="false"/>
+          <w:bCs w:val="false"/>
+          <w:i w:val="false"/>
+          <w:iCs w:val="false"/>
+          <w:color w:val="auto"/>
+          <w:sz w:val="24"/>
+          <w:szCs w:val="24"/>
+          <w:u w:val="none"/>
+          <w:lang w:val="pt-BR"/>
+        </w:rPr>
+        <w:t xml:space="preserve">e </w:t>
+      </w:r>
+      <w:r>
+        <w:rPr>
+          <w:rFonts w:cs="Bahnschrift Light SemiCondensed" w:ascii="Bahnschrift Light SemiCondensed" w:hAnsi="Bahnschrift Light SemiCondensed"/>
+          <w:b/>
+          <w:bCs/>
+          <w:i w:val="false"/>
+          <w:iCs w:val="false"/>
+          <w:color w:val="auto"/>
+          <w:sz w:val="24"/>
+          <w:szCs w:val="24"/>
+          <w:u w:val="none"/>
+          <w:lang w:val="pt-BR"/>
+        </w:rPr>
+        <w:t>Bob Kahm</w:t>
+      </w:r>
+      <w:r>
+        <w:rPr>
+          <w:rFonts w:cs="Bahnschrift Light SemiCondensed" w:ascii="Bahnschrift Light SemiCondensed" w:hAnsi="Bahnschrift Light SemiCondensed"/>
+          <w:b w:val="false"/>
+          <w:bCs w:val="false"/>
+          <w:i w:val="false"/>
+          <w:iCs w:val="false"/>
+          <w:color w:val="auto"/>
+          <w:sz w:val="24"/>
+          <w:szCs w:val="24"/>
+          <w:u w:val="none"/>
+          <w:lang w:val="pt-BR"/>
+        </w:rPr>
+        <w:t>.</w:t>
+      </w:r>
+    </w:p>
+    <w:p>
+      <w:pPr>
+        <w:pStyle w:val="Normal"/>
+        <w:bidi w:val="0"/>
+        <w:jc w:val="start"/>
+        <w:rPr>
+          <w:rFonts w:ascii="Bahnschrift Light SemiCondensed" w:hAnsi="Bahnschrift Light SemiCondensed"/>
+          <w:b w:val="false"/>
+          <w:bCs w:val="false"/>
+          <w:i w:val="false"/>
+          <w:i w:val="false"/>
+          <w:iCs w:val="false"/>
+          <w:color w:val="auto"/>
+          <w:sz w:val="24"/>
+          <w:szCs w:val="24"/>
+          <w:u w:val="none"/>
+          <w:lang w:val="pt-BR"/>
+        </w:rPr>
+      </w:pPr>
+      <w:r>
+        <w:rPr>
+          <w:rFonts w:cs="Bahnschrift Light SemiCondensed" w:ascii="Bahnschrift Light SemiCondensed" w:hAnsi="Bahnschrift Light SemiCondensed"/>
+          <w:b w:val="false"/>
+          <w:bCs w:val="false"/>
+          <w:i w:val="false"/>
+          <w:iCs w:val="false"/>
+          <w:color w:val="auto"/>
+          <w:sz w:val="24"/>
+          <w:szCs w:val="24"/>
+          <w:u w:val="none"/>
+          <w:lang w:val="pt-BR"/>
+        </w:rPr>
+        <w:tab/>
+      </w:r>
+    </w:p>
+    <w:p>
+      <w:pPr>
+        <w:pStyle w:val="Normal"/>
+        <w:bidi w:val="0"/>
+        <w:jc w:val="start"/>
+        <w:rPr>
+          <w:rFonts w:ascii="Bahnschrift Light SemiCondensed" w:hAnsi="Bahnschrift Light SemiCondensed"/>
+          <w:b w:val="false"/>
+          <w:bCs w:val="false"/>
+          <w:i w:val="false"/>
+          <w:i w:val="false"/>
+          <w:iCs w:val="false"/>
+          <w:color w:val="auto"/>
+          <w:sz w:val="24"/>
+          <w:szCs w:val="24"/>
+          <w:u w:val="none"/>
+          <w:lang w:val="pt-BR"/>
+        </w:rPr>
+      </w:pPr>
+      <w:r>
+        <w:rPr>
+          <w:rFonts w:cs="Bahnschrift Light SemiCondensed" w:ascii="Bahnschrift Light SemiCondensed" w:hAnsi="Bahnschrift Light SemiCondensed"/>
+          <w:b w:val="false"/>
+          <w:bCs w:val="false"/>
+          <w:i w:val="false"/>
+          <w:iCs w:val="false"/>
+          <w:color w:val="auto"/>
+          <w:sz w:val="24"/>
+          <w:szCs w:val="24"/>
+          <w:u w:val="none"/>
+          <w:lang w:val="pt-BR"/>
+        </w:rPr>
+        <w:tab/>
+        <w:t>Em 1972 já haviam 19 pontos de conexão na Arpanet, e foi aumentado drasticamente com o tempo, passando a ter em sua conexão mais de 100 mil dispositivos, causando o desconforto do governo dos EUA, que acabou desistindo de gerenciar o sistema, simplesmente pelo fato de não haverem agora além de máquinas universitárias, máquinas comerciais, gerando vulnerábilidades, e riscos de invasões.</w:t>
+      </w:r>
+    </w:p>
+    <w:p>
+      <w:pPr>
+        <w:pStyle w:val="Normal"/>
+        <w:bidi w:val="0"/>
+        <w:jc w:val="start"/>
+        <w:rPr>
+          <w:rFonts w:ascii="Bahnschrift Light SemiCondensed" w:hAnsi="Bahnschrift Light SemiCondensed"/>
+          <w:b w:val="false"/>
+          <w:bCs w:val="false"/>
+          <w:i w:val="false"/>
+          <w:i w:val="false"/>
+          <w:iCs w:val="false"/>
+          <w:color w:val="auto"/>
+          <w:sz w:val="24"/>
+          <w:szCs w:val="24"/>
+          <w:u w:val="none"/>
+          <w:lang w:val="pt-BR"/>
+        </w:rPr>
+      </w:pPr>
+      <w:r>
+        <w:rPr>
+          <w:rFonts w:cs="Bahnschrift Light SemiCondensed" w:ascii="Bahnschrift Light SemiCondensed" w:hAnsi="Bahnschrift Light SemiCondensed"/>
+          <w:b w:val="false"/>
+          <w:bCs w:val="false"/>
+          <w:i w:val="false"/>
+          <w:iCs w:val="false"/>
+          <w:color w:val="auto"/>
+          <w:sz w:val="24"/>
+          <w:szCs w:val="24"/>
+          <w:u w:val="none"/>
+          <w:lang w:val="pt-BR"/>
+        </w:rPr>
+        <w:tab/>
+        <w:t xml:space="preserve">Depois que a Arpanet se desfez, eles juntaram todos os recursos de rede, sendo fundado a </w:t>
+      </w:r>
+      <w:r>
+        <w:rPr>
+          <w:rFonts w:cs="Bahnschrift Light SemiCondensed" w:ascii="Bahnschrift Light SemiCondensed" w:hAnsi="Bahnschrift Light SemiCondensed"/>
+          <w:b/>
+          <w:bCs/>
+          <w:i w:val="false"/>
+          <w:iCs w:val="false"/>
+          <w:color w:val="auto"/>
+          <w:sz w:val="24"/>
+          <w:szCs w:val="24"/>
+          <w:u w:val="none"/>
+          <w:lang w:val="pt-BR"/>
+        </w:rPr>
+        <w:t xml:space="preserve">Internet ( Interconnected Networks </w:t>
+      </w:r>
+      <w:r>
+        <w:rPr>
+          <w:rFonts w:cs="Bahnschrift Light SemiCondensed" w:ascii="Bahnschrift Light SemiCondensed" w:hAnsi="Bahnschrift Light SemiCondensed"/>
+          <w:b w:val="false"/>
+          <w:bCs w:val="false"/>
+          <w:i w:val="false"/>
+          <w:iCs w:val="false"/>
+          <w:color w:val="auto"/>
+          <w:sz w:val="24"/>
+          <w:szCs w:val="24"/>
+          <w:u w:val="none"/>
+          <w:lang w:val="pt-BR"/>
+        </w:rPr>
+        <w:t xml:space="preserve">ou </w:t>
+      </w:r>
+      <w:r>
+        <w:rPr>
+          <w:rFonts w:cs="Bahnschrift Light SemiCondensed" w:ascii="Bahnschrift Light SemiCondensed" w:hAnsi="Bahnschrift Light SemiCondensed"/>
+          <w:b/>
+          <w:bCs/>
+          <w:i w:val="false"/>
+          <w:iCs w:val="false"/>
+          <w:color w:val="auto"/>
+          <w:sz w:val="24"/>
+          <w:szCs w:val="24"/>
+          <w:u w:val="none"/>
+          <w:lang w:val="pt-BR"/>
+        </w:rPr>
+        <w:t>Redes Interconectadas )</w:t>
+      </w:r>
+      <w:r>
+        <w:rPr>
+          <w:rFonts w:cs="Bahnschrift Light SemiCondensed" w:ascii="Bahnschrift Light SemiCondensed" w:hAnsi="Bahnschrift Light SemiCondensed"/>
+          <w:b w:val="false"/>
+          <w:bCs w:val="false"/>
+          <w:i w:val="false"/>
+          <w:iCs w:val="false"/>
+          <w:color w:val="auto"/>
+          <w:sz w:val="24"/>
+          <w:szCs w:val="24"/>
+          <w:u w:val="none"/>
+          <w:lang w:val="pt-BR"/>
+        </w:rPr>
+        <w:t>.</w:t>
+      </w:r>
+    </w:p>
+    <w:p>
+      <w:pPr>
+        <w:pStyle w:val="Normal"/>
+        <w:bidi w:val="0"/>
+        <w:jc w:val="start"/>
+        <w:rPr>
+          <w:rFonts w:ascii="Bahnschrift Light SemiCondensed" w:hAnsi="Bahnschrift Light SemiCondensed"/>
+          <w:b w:val="false"/>
+          <w:bCs w:val="false"/>
+          <w:i w:val="false"/>
+          <w:i w:val="false"/>
+          <w:iCs w:val="false"/>
+          <w:color w:val="auto"/>
+          <w:sz w:val="24"/>
+          <w:szCs w:val="24"/>
+          <w:u w:val="none"/>
+          <w:lang w:val="pt-BR"/>
+        </w:rPr>
+      </w:pPr>
+      <w:r>
+        <w:rPr>
           <w:rFonts w:cs="Bahnschrift Light SemiCondensed" w:ascii="Bahnschrift Light SemiCondensed" w:hAnsi="Bahnschrift Light SemiCondensed"/>
           <w:b w:val="false"/>
           <w:bCs w:val="false"/>
@@ -4035,37 +4787,7 @@
           <w:lang w:val="pt-BR"/>
         </w:rPr>
         <w:tab/>
-        <w:t xml:space="preserve">Diferente de um Desktop, os servidores são projetados para funcionarem 24 horas por dia, 7 dias por semana, </w:t>
-      </w:r>
-      <w:r>
-        <w:rPr>
-          <w:rFonts w:cs="Bahnschrift Light SemiCondensed" w:ascii="Bahnschrift Light SemiCondensed" w:hAnsi="Bahnschrift Light SemiCondensed"/>
-          <w:b w:val="false"/>
-          <w:bCs w:val="false"/>
-          <w:i w:val="false"/>
-          <w:iCs w:val="false"/>
-          <w:color w:val="auto"/>
-          <w:sz w:val="24"/>
-          <w:szCs w:val="24"/>
-          <w:u w:val="none"/>
-          <w:lang w:val="pt-BR"/>
-        </w:rPr>
-        <w:t>con</w:t>
-      </w:r>
-      <w:r>
-        <w:rPr>
-          <w:rFonts w:cs="Bahnschrift Light SemiCondensed" w:ascii="Bahnschrift Light SemiCondensed" w:hAnsi="Bahnschrift Light SemiCondensed"/>
-          <w:b w:val="false"/>
-          <w:bCs w:val="false"/>
-          <w:i w:val="false"/>
-          <w:iCs w:val="false"/>
-          <w:color w:val="auto"/>
-          <w:sz w:val="24"/>
-          <w:szCs w:val="24"/>
-          <w:u w:val="none"/>
-          <w:lang w:val="pt-BR"/>
-        </w:rPr>
-        <w:t>tendo:</w:t>
+        <w:t>Diferente de um Desktop, os servidores são projetados para funcionarem 24 horas por dia, 7 dias por semana, contendo:</w:t>
       </w:r>
     </w:p>
     <w:p>
@@ -5289,7 +6011,17 @@
         </w:rPr>
       </w:pPr>
       <w:r>
-        <w:rPr/>
+        <w:rPr>
+          <w:rFonts w:cs="Bahnschrift Light SemiCondensed" w:ascii="Bahnschrift Light SemiCondensed" w:hAnsi="Bahnschrift Light SemiCondensed"/>
+          <w:b/>
+          <w:bCs/>
+          <w:i w:val="false"/>
+          <w:iCs w:val="false"/>
+          <w:color w:val="auto"/>
+          <w:sz w:val="32"/>
+          <w:szCs w:val="32"/>
+          <w:lang w:val="pt-BR"/>
+        </w:rPr>
       </w:r>
     </w:p>
     <w:p>
@@ -5324,20 +6056,6 @@
           <w:lang w:val="pt-BR"/>
         </w:rPr>
         <w:tab/>
-      </w:r>
-      <w:r>
-        <w:rPr>
-          <w:rFonts w:cs="Bahnschrift Light SemiCondensed" w:ascii="Bahnschrift Light SemiCondensed" w:hAnsi="Bahnschrift Light SemiCondensed"/>
-          <w:b w:val="false"/>
-          <w:bCs w:val="false"/>
-          <w:i w:val="false"/>
-          <w:iCs w:val="false"/>
-          <w:color w:val="auto"/>
-          <w:sz w:val="24"/>
-          <w:szCs w:val="24"/>
-          <w:u w:val="none"/>
-          <w:lang w:val="pt-BR"/>
-        </w:rPr>
         <w:t>Seu funcionamento é bem simples…</w:t>
       </w:r>
     </w:p>
@@ -6025,7 +6743,17 @@
         </w:rPr>
       </w:pPr>
       <w:r>
-        <w:rPr/>
+        <w:rPr>
+          <w:rFonts w:cs="Bahnschrift Light SemiCondensed" w:ascii="Bahnschrift Light SemiCondensed" w:hAnsi="Bahnschrift Light SemiCondensed"/>
+          <w:b/>
+          <w:bCs/>
+          <w:i w:val="false"/>
+          <w:iCs w:val="false"/>
+          <w:color w:val="auto"/>
+          <w:sz w:val="32"/>
+          <w:szCs w:val="32"/>
+          <w:lang w:val="pt-BR"/>
+        </w:rPr>
       </w:r>
     </w:p>
     <w:p>
@@ -6081,7 +6809,17 @@
         </w:rPr>
       </w:pPr>
       <w:r>
-        <w:rPr/>
+        <w:rPr>
+          <w:rFonts w:cs="Bahnschrift Light SemiCondensed" w:ascii="Bahnschrift Light SemiCondensed" w:hAnsi="Bahnschrift Light SemiCondensed"/>
+          <w:b/>
+          <w:bCs/>
+          <w:i w:val="false"/>
+          <w:iCs w:val="false"/>
+          <w:color w:val="auto"/>
+          <w:sz w:val="32"/>
+          <w:szCs w:val="32"/>
+          <w:lang w:val="pt-BR"/>
+        </w:rPr>
       </w:r>
     </w:p>
     <w:p>

</xml_diff>